<commit_message>
agregado historia de usuario n2
</commit_message>
<xml_diff>
--- a/documentacion/ProyectoCesar.docx
+++ b/documentacion/ProyectoCesar.docx
@@ -14,7 +14,6 @@
     <w:p>
       <w:pPr>
         <w:pStyle w:val="Title"/>
-        <w:jc w:val="center"/>
         <w:rPr>
           <w:sz w:val="32"/>
         </w:rPr>
@@ -59,89 +58,68 @@
     <w:p>
       <w:pPr>
         <w:pStyle w:val="Title"/>
-        <w:jc w:val="center"/>
-        <w:rPr>
-          <w:sz w:val="32"/>
-        </w:rPr>
-      </w:pPr>
-    </w:p>
-    <w:p>
-      <w:pPr>
-        <w:pStyle w:val="Title"/>
-        <w:jc w:val="center"/>
-        <w:rPr>
-          <w:sz w:val="32"/>
-        </w:rPr>
-      </w:pPr>
-    </w:p>
-    <w:p>
-      <w:pPr>
-        <w:pStyle w:val="Title"/>
-        <w:jc w:val="center"/>
-        <w:rPr>
-          <w:sz w:val="32"/>
-        </w:rPr>
-      </w:pPr>
-    </w:p>
-    <w:p>
-      <w:pPr>
-        <w:pStyle w:val="Title"/>
-        <w:jc w:val="center"/>
-        <w:rPr>
-          <w:sz w:val="32"/>
-        </w:rPr>
-      </w:pPr>
-    </w:p>
-    <w:p>
-      <w:pPr>
-        <w:pStyle w:val="Title"/>
-        <w:jc w:val="center"/>
-        <w:rPr>
-          <w:sz w:val="32"/>
-        </w:rPr>
-      </w:pPr>
-    </w:p>
-    <w:p>
-      <w:pPr>
-        <w:pStyle w:val="Title"/>
-        <w:jc w:val="center"/>
-        <w:rPr>
-          <w:sz w:val="32"/>
-        </w:rPr>
-      </w:pPr>
+        <w:jc w:val="right"/>
+        <w:rPr>
+          <w:b/>
+          <w:sz w:val="48"/>
+          <w:szCs w:val="48"/>
+        </w:rPr>
+      </w:pPr>
+      <w:r>
+        <w:rPr>
+          <w:b/>
+          <w:sz w:val="48"/>
+          <w:szCs w:val="48"/>
+        </w:rPr>
+        <w:t>«</w:t>
+      </w:r>
+      <w:r>
+        <w:rPr>
+          <w:b/>
+          <w:sz w:val="48"/>
+          <w:szCs w:val="48"/>
+        </w:rPr>
+        <w:t>PROYECTO</w:t>
+      </w:r>
+      <w:r>
+        <w:rPr>
+          <w:b/>
+          <w:sz w:val="48"/>
+          <w:szCs w:val="48"/>
+        </w:rPr>
+        <w:t xml:space="preserve"> CESAR</w:t>
+      </w:r>
+      <w:r>
+        <w:rPr>
+          <w:b/>
+          <w:sz w:val="48"/>
+          <w:szCs w:val="48"/>
+        </w:rPr>
+        <w:t>»</w:t>
+      </w:r>
     </w:p>
     <w:p>
       <w:pPr>
         <w:pStyle w:val="Title"/>
         <w:jc w:val="right"/>
+      </w:pPr>
+      <w:r>
         <w:rPr>
           <w:b/>
           <w:sz w:val="48"/>
           <w:szCs w:val="48"/>
         </w:rPr>
-      </w:pPr>
+        <w:t>«</w:t>
+      </w:r>
+      <w:r>
+        <w:t>Cliente</w:t>
+      </w:r>
       <w:r>
         <w:rPr>
           <w:b/>
           <w:sz w:val="48"/>
           <w:szCs w:val="48"/>
         </w:rPr>
-        <w:t>«</w:t>
-      </w:r>
-      <w:r>
-        <w:rPr>
-          <w:b/>
-          <w:sz w:val="48"/>
-          <w:szCs w:val="48"/>
-        </w:rPr>
-        <w:t>CIFRADO DE CESAR</w:t>
-      </w:r>
-      <w:r>
-        <w:rPr>
-          <w:b/>
-          <w:sz w:val="48"/>
-          <w:szCs w:val="48"/>
-        </w:rPr>
         <w:t>»</w:t>
       </w:r>
     </w:p>
@@ -150,32 +128,9 @@
         <w:pStyle w:val="Title"/>
         <w:jc w:val="right"/>
       </w:pPr>
-      <w:r>
-        <w:rPr>
-          <w:b/>
-          <w:sz w:val="48"/>
-          <w:szCs w:val="48"/>
-        </w:rPr>
-        <w:t>«</w:t>
-      </w:r>
-      <w:r>
-        <w:t>Cliente</w:t>
-      </w:r>
-      <w:r>
-        <w:rPr>
-          <w:b/>
-          <w:sz w:val="48"/>
-          <w:szCs w:val="48"/>
-        </w:rPr>
-        <w:t>»</w:t>
-      </w:r>
-    </w:p>
-    <w:p>
-      <w:pPr>
-        <w:pStyle w:val="Title"/>
-        <w:jc w:val="right"/>
-      </w:pPr>
-    </w:p>
+    </w:p>
+    <w:p/>
+    <w:p/>
     <w:p>
       <w:pPr>
         <w:pStyle w:val="Title"/>
@@ -301,6 +256,12 @@
                 <w:sz w:val="32"/>
               </w:rPr>
             </w:pPr>
+            <w:r>
+              <w:rPr>
+                <w:sz w:val="32"/>
+              </w:rPr>
+              <w:t>1.0</w:t>
+            </w:r>
           </w:p>
         </w:tc>
         <w:tc>
@@ -587,6 +548,7 @@
           <w:docPartUnique/>
         </w:docPartObj>
       </w:sdtPr>
+      <w:sdtEndPr/>
       <w:sdtContent>
         <w:p>
           <w:pPr>
@@ -1963,14 +1925,7 @@
           <w:b/>
           <w:color w:val="4F81BD"/>
         </w:rPr>
-        <w:t>Título</w:t>
-      </w:r>
-      <w:r>
-        <w:rPr>
-          <w:b/>
-          <w:color w:val="4F81BD"/>
-        </w:rPr>
-        <w:t xml:space="preserve"> de la historia: Cifrado César</w:t>
+        <w:t>Título de la historia: Cifrado César</w:t>
       </w:r>
     </w:p>
     <w:p>
@@ -2079,21 +2034,7 @@
           <w:b/>
           <w:color w:val="4F81BD"/>
         </w:rPr>
-        <w:t xml:space="preserve">El programa debe proporcionar una interfaz </w:t>
-      </w:r>
-      <w:r>
-        <w:rPr>
-          <w:b/>
-          <w:color w:val="4F81BD"/>
-        </w:rPr>
-        <w:t>de consola</w:t>
-      </w:r>
-      <w:r>
-        <w:rPr>
-          <w:b/>
-          <w:color w:val="4F81BD"/>
-        </w:rPr>
-        <w:t xml:space="preserve"> donde el usuario pueda ingresar una frase.</w:t>
+        <w:t>El programa debe proporcionar una interfaz de consola donde el usuario pueda ingresar una frase.</w:t>
       </w:r>
     </w:p>
     <w:p>
@@ -2533,7 +2474,35 @@
           <w:b/>
           <w:color w:val="4F81BD"/>
         </w:rPr>
-        <w:t xml:space="preserve">- [01/06/2024] Historia creada por </w:t>
+        <w:t>- [</w:t>
+      </w:r>
+      <w:r>
+        <w:rPr>
+          <w:b/>
+          <w:color w:val="4F81BD"/>
+        </w:rPr>
+        <w:t>30</w:t>
+      </w:r>
+      <w:r>
+        <w:rPr>
+          <w:b/>
+          <w:color w:val="4F81BD"/>
+        </w:rPr>
+        <w:t>/0</w:t>
+      </w:r>
+      <w:r>
+        <w:rPr>
+          <w:b/>
+          <w:color w:val="4F81BD"/>
+        </w:rPr>
+        <w:t>5</w:t>
+      </w:r>
+      <w:r>
+        <w:rPr>
+          <w:b/>
+          <w:color w:val="4F81BD"/>
+        </w:rPr>
+        <w:t xml:space="preserve">/2024] Historia creada por </w:t>
       </w:r>
       <w:r>
         <w:rPr>
@@ -2563,7 +2532,35 @@
           <w:b/>
           <w:color w:val="4F81BD"/>
         </w:rPr>
-        <w:t xml:space="preserve">- [02/06/2024] Revisión realizada por </w:t>
+        <w:t>- [</w:t>
+      </w:r>
+      <w:r>
+        <w:rPr>
+          <w:b/>
+          <w:color w:val="4F81BD"/>
+        </w:rPr>
+        <w:t>30</w:t>
+      </w:r>
+      <w:r>
+        <w:rPr>
+          <w:b/>
+          <w:color w:val="4F81BD"/>
+        </w:rPr>
+        <w:t>/0</w:t>
+      </w:r>
+      <w:r>
+        <w:rPr>
+          <w:b/>
+          <w:color w:val="4F81BD"/>
+        </w:rPr>
+        <w:t>5</w:t>
+      </w:r>
+      <w:r>
+        <w:rPr>
+          <w:b/>
+          <w:color w:val="4F81BD"/>
+        </w:rPr>
+        <w:t xml:space="preserve">/2024] Revisión realizada por </w:t>
       </w:r>
       <w:r>
         <w:rPr>
@@ -2585,285 +2582,1000 @@
         <w:pStyle w:val="Heading1"/>
       </w:pPr>
       <w:r>
-        <w:t>Requerimiento Identificado N</w:t>
-      </w:r>
-      <w:r>
-        <w:t>2</w:t>
-      </w:r>
-    </w:p>
-    <w:p>
-      <w:pPr>
-        <w:jc w:val="both"/>
-        <w:rPr>
-          <w:b/>
-          <w:color w:val="4F81BD"/>
-        </w:rPr>
-      </w:pPr>
-      <w:r>
-        <w:rPr>
-          <w:rFonts w:cstheme="minorHAnsi"/>
-          <w:b/>
-          <w:color w:val="4F81BD"/>
-        </w:rPr>
-        <w:t>«</w:t>
-      </w:r>
-      <w:r>
-        <w:rPr>
-          <w:b/>
-          <w:color w:val="4F81BD"/>
-        </w:rPr>
-        <w:t xml:space="preserve">Descripción de la </w:t>
-      </w:r>
-      <w:proofErr w:type="gramStart"/>
-      <w:r>
-        <w:rPr>
-          <w:b/>
-          <w:color w:val="4F81BD"/>
-        </w:rPr>
-        <w:t>necesidad  especificando</w:t>
-      </w:r>
-      <w:proofErr w:type="gramEnd"/>
-      <w:r>
-        <w:rPr>
-          <w:b/>
-          <w:color w:val="4F81BD"/>
-        </w:rPr>
-        <w:t xml:space="preserve"> objetivos del sistema, </w:t>
-      </w:r>
-    </w:p>
-    <w:p>
-      <w:pPr>
-        <w:jc w:val="both"/>
-        <w:rPr>
-          <w:b/>
-          <w:color w:val="4F81BD"/>
-        </w:rPr>
-      </w:pPr>
-    </w:p>
-    <w:p>
-      <w:pPr>
-        <w:pStyle w:val="Heading1"/>
-      </w:pPr>
-      <w:r>
-        <w:t>Requerimiento Identificado N</w:t>
-      </w:r>
-      <w:r>
-        <w:t>3</w:t>
-      </w:r>
-    </w:p>
-    <w:p>
-      <w:pPr>
-        <w:jc w:val="both"/>
-        <w:rPr>
-          <w:b/>
-          <w:color w:val="4F81BD"/>
-        </w:rPr>
-      </w:pPr>
-      <w:r>
-        <w:rPr>
-          <w:rFonts w:cstheme="minorHAnsi"/>
-          <w:b/>
-          <w:color w:val="4F81BD"/>
-        </w:rPr>
-        <w:t>«</w:t>
-      </w:r>
-      <w:r>
-        <w:rPr>
-          <w:b/>
-          <w:color w:val="4F81BD"/>
-        </w:rPr>
-        <w:t xml:space="preserve">Descripción de la </w:t>
-      </w:r>
-      <w:proofErr w:type="gramStart"/>
-      <w:r>
-        <w:rPr>
-          <w:b/>
-          <w:color w:val="4F81BD"/>
-        </w:rPr>
-        <w:t>necesidad  especificando</w:t>
-      </w:r>
-      <w:proofErr w:type="gramEnd"/>
-      <w:r>
-        <w:rPr>
-          <w:b/>
-          <w:color w:val="4F81BD"/>
-        </w:rPr>
-        <w:t xml:space="preserve"> objetivos del sistema, </w:t>
-      </w:r>
-    </w:p>
-    <w:p>
-      <w:pPr>
-        <w:jc w:val="both"/>
-        <w:rPr>
-          <w:b/>
-          <w:color w:val="4F81BD"/>
-        </w:rPr>
-      </w:pPr>
-    </w:p>
-    <w:p>
-      <w:pPr>
-        <w:pStyle w:val="Heading1"/>
-      </w:pPr>
-      <w:r>
-        <w:t>Requerimiento Identificado N</w:t>
-      </w:r>
-      <w:r>
-        <w:t>4</w:t>
-      </w:r>
-    </w:p>
-    <w:p>
-      <w:pPr>
-        <w:jc w:val="both"/>
-        <w:rPr>
-          <w:b/>
-          <w:color w:val="4F81BD"/>
-        </w:rPr>
-      </w:pPr>
-      <w:r>
-        <w:rPr>
-          <w:rFonts w:cstheme="minorHAnsi"/>
-          <w:b/>
-          <w:color w:val="4F81BD"/>
-        </w:rPr>
-        <w:t>«</w:t>
-      </w:r>
-      <w:r>
-        <w:rPr>
-          <w:b/>
-          <w:color w:val="4F81BD"/>
-        </w:rPr>
-        <w:t xml:space="preserve">Descripción de la </w:t>
-      </w:r>
-      <w:proofErr w:type="gramStart"/>
-      <w:r>
-        <w:rPr>
-          <w:b/>
-          <w:color w:val="4F81BD"/>
-        </w:rPr>
-        <w:t>necesidad  especificando</w:t>
-      </w:r>
-      <w:proofErr w:type="gramEnd"/>
-      <w:r>
-        <w:rPr>
-          <w:b/>
-          <w:color w:val="4F81BD"/>
-        </w:rPr>
-        <w:t xml:space="preserve"> objetivos del sistema, </w:t>
-      </w:r>
-    </w:p>
-    <w:p>
-      <w:pPr>
-        <w:jc w:val="both"/>
-        <w:rPr>
-          <w:b/>
-          <w:color w:val="4F81BD"/>
-        </w:rPr>
-      </w:pPr>
-    </w:p>
-    <w:p>
-      <w:pPr>
-        <w:pStyle w:val="Heading1"/>
-      </w:pPr>
-      <w:r>
-        <w:t>Requerimientos No Funcionales</w:t>
-      </w:r>
-    </w:p>
-    <w:p>
-      <w:pPr>
-        <w:pStyle w:val="NormalWeb"/>
+        <w:t>Requerimiento Identificado N2</w:t>
+      </w:r>
+      <w:r>
+        <w:rPr>
+          <w:color w:val="4F81BD"/>
+        </w:rPr>
+        <w:t xml:space="preserve"> </w:t>
+      </w:r>
+    </w:p>
+    <w:p>
+      <w:pPr>
+        <w:jc w:val="both"/>
+        <w:rPr>
+          <w:b/>
+          <w:color w:val="4F81BD"/>
+        </w:rPr>
+      </w:pPr>
+      <w:r>
+        <w:rPr>
+          <w:b/>
+          <w:color w:val="4F81BD"/>
+        </w:rPr>
+        <w:t>Historia de Usuario No. 2</w:t>
+      </w:r>
+    </w:p>
+    <w:p>
+      <w:pPr>
+        <w:jc w:val="both"/>
+        <w:rPr>
+          <w:b/>
+          <w:color w:val="4F81BD"/>
+        </w:rPr>
+      </w:pPr>
+      <w:r>
+        <w:rPr>
+          <w:b/>
+          <w:color w:val="4F81BD"/>
+        </w:rPr>
+        <w:t>Título</w:t>
+      </w:r>
+      <w:r>
+        <w:rPr>
+          <w:b/>
+          <w:color w:val="4F81BD"/>
+        </w:rPr>
+        <w:t xml:space="preserve"> de la historia: Frase cifrada</w:t>
+      </w:r>
+    </w:p>
+    <w:p>
+      <w:pPr>
+        <w:jc w:val="both"/>
+        <w:rPr>
+          <w:b/>
+          <w:color w:val="4F81BD"/>
+        </w:rPr>
+      </w:pPr>
+      <w:r>
+        <w:rPr>
+          <w:b/>
+          <w:color w:val="4F81BD"/>
+        </w:rPr>
+        <w:t>Como usuario, necesito que el programa cifre la frase utilizando el algoritmo César y muestre el resultado para que pueda ver la frase cifrada correctamente.</w:t>
+      </w:r>
+    </w:p>
+    <w:p>
+      <w:pPr>
+        <w:jc w:val="both"/>
+        <w:rPr>
+          <w:b/>
+          <w:color w:val="4F81BD"/>
+        </w:rPr>
+      </w:pPr>
+      <w:r>
+        <w:rPr>
+          <w:b/>
+          <w:color w:val="4F81BD"/>
+        </w:rPr>
+        <w:t>Descripción</w:t>
+      </w:r>
+    </w:p>
+    <w:p>
+      <w:pPr>
+        <w:jc w:val="both"/>
+        <w:rPr>
+          <w:b/>
+          <w:color w:val="4F81BD"/>
+        </w:rPr>
+      </w:pPr>
+      <w:r>
+        <w:rPr>
+          <w:b/>
+          <w:color w:val="4F81BD"/>
+        </w:rPr>
+        <w:t>En el contexto del programa de cifrado César, es esencial que, una vez ingresada una frase y un número de desplazamiento, el programa aplique el algoritmo César para cifrar la frase y mostrar el resultado cifrado al usuario. Esto permitirá a los usuarios verificar el funcionamiento del cifrado y utilizar la frase cifrada según sus necesidades.</w:t>
+      </w:r>
+    </w:p>
+    <w:p>
+      <w:pPr>
+        <w:jc w:val="both"/>
+        <w:rPr>
+          <w:b/>
+          <w:color w:val="4F81BD"/>
+        </w:rPr>
+      </w:pPr>
+      <w:r>
+        <w:rPr>
+          <w:b/>
+          <w:color w:val="4F81BD"/>
+        </w:rPr>
+        <w:t>Criterios de Aceptación</w:t>
+      </w:r>
+    </w:p>
+    <w:p>
+      <w:pPr>
+        <w:jc w:val="both"/>
+        <w:rPr>
+          <w:b/>
+          <w:color w:val="4F81BD"/>
+        </w:rPr>
+      </w:pPr>
+      <w:r>
+        <w:rPr>
+          <w:b/>
+          <w:color w:val="4F81BD"/>
+        </w:rPr>
+        <w:t>1. Aplicación del Algoritmo César</w:t>
+      </w:r>
+    </w:p>
+    <w:p>
+      <w:pPr>
+        <w:pStyle w:val="ListParagraph"/>
         <w:numPr>
           <w:ilvl w:val="0"/>
-          <w:numId w:val="5"/>
+          <w:numId w:val="7"/>
         </w:numPr>
-        <w:shd w:val="clear" w:color="auto" w:fill="FFFFFF"/>
-        <w:spacing w:before="0" w:beforeAutospacing="0" w:after="240" w:afterAutospacing="0"/>
-        <w:rPr>
-          <w:rFonts w:asciiTheme="minorHAnsi" w:hAnsiTheme="minorHAnsi" w:cs="Segoe UI"/>
-          <w:color w:val="0070C0"/>
-        </w:rPr>
-      </w:pPr>
-      <w:r>
-        <w:rPr>
-          <w:rFonts w:asciiTheme="minorHAnsi" w:hAnsiTheme="minorHAnsi" w:cs="Segoe UI"/>
-          <w:color w:val="0070C0"/>
-        </w:rPr>
-        <w:t>Módulo de seguridad</w:t>
-      </w:r>
-    </w:p>
-    <w:p>
-      <w:pPr>
-        <w:pStyle w:val="NormalWeb"/>
+        <w:jc w:val="both"/>
+        <w:rPr>
+          <w:b/>
+          <w:color w:val="4F81BD"/>
+        </w:rPr>
+      </w:pPr>
+      <w:r>
+        <w:rPr>
+          <w:b/>
+          <w:color w:val="4F81BD"/>
+        </w:rPr>
+        <w:t>El programa debe tomar la frase ingresada y el número de desplazamiento proporcionado por el usuario.</w:t>
+      </w:r>
+    </w:p>
+    <w:p>
+      <w:pPr>
+        <w:pStyle w:val="ListParagraph"/>
         <w:numPr>
           <w:ilvl w:val="0"/>
-          <w:numId w:val="5"/>
+          <w:numId w:val="7"/>
         </w:numPr>
-        <w:shd w:val="clear" w:color="auto" w:fill="FFFFFF"/>
-        <w:spacing w:before="0" w:beforeAutospacing="0" w:after="240" w:afterAutospacing="0"/>
-        <w:rPr>
-          <w:rFonts w:asciiTheme="minorHAnsi" w:hAnsiTheme="minorHAnsi" w:cs="Segoe UI"/>
-          <w:color w:val="0070C0"/>
-        </w:rPr>
-      </w:pPr>
-      <w:r>
-        <w:rPr>
-          <w:rFonts w:asciiTheme="minorHAnsi" w:hAnsiTheme="minorHAnsi" w:cs="Segoe UI"/>
-          <w:color w:val="0070C0"/>
-        </w:rPr>
-        <w:t xml:space="preserve">Interfaz de usuario </w:t>
-      </w:r>
-    </w:p>
-    <w:p>
-      <w:pPr>
-        <w:pStyle w:val="NormalWeb"/>
+        <w:jc w:val="both"/>
+        <w:rPr>
+          <w:b/>
+          <w:color w:val="4F81BD"/>
+        </w:rPr>
+      </w:pPr>
+      <w:r>
+        <w:rPr>
+          <w:b/>
+          <w:color w:val="4F81BD"/>
+        </w:rPr>
+        <w:t>El programa debe aplicar el algoritmo César para cifrar la frase según el desplazamiento especificado.</w:t>
+      </w:r>
+    </w:p>
+    <w:p>
+      <w:pPr>
+        <w:jc w:val="both"/>
+        <w:rPr>
+          <w:b/>
+          <w:color w:val="4F81BD"/>
+        </w:rPr>
+      </w:pPr>
+    </w:p>
+    <w:p>
+      <w:pPr>
+        <w:jc w:val="both"/>
+        <w:rPr>
+          <w:b/>
+          <w:color w:val="4F81BD"/>
+        </w:rPr>
+      </w:pPr>
+      <w:r>
+        <w:rPr>
+          <w:b/>
+          <w:color w:val="4F81BD"/>
+        </w:rPr>
+        <w:t>2. Mostrar Resultado Cifrado</w:t>
+      </w:r>
+    </w:p>
+    <w:p>
+      <w:pPr>
+        <w:pStyle w:val="ListParagraph"/>
         <w:numPr>
           <w:ilvl w:val="0"/>
-          <w:numId w:val="5"/>
+          <w:numId w:val="7"/>
         </w:numPr>
-        <w:shd w:val="clear" w:color="auto" w:fill="FFFFFF"/>
-        <w:spacing w:before="0" w:beforeAutospacing="0" w:after="240" w:afterAutospacing="0"/>
-        <w:rPr>
-          <w:rFonts w:asciiTheme="minorHAnsi" w:hAnsiTheme="minorHAnsi" w:cs="Segoe UI"/>
-          <w:color w:val="0070C0"/>
-        </w:rPr>
-      </w:pPr>
-      <w:r>
-        <w:rPr>
-          <w:rFonts w:asciiTheme="minorHAnsi" w:hAnsiTheme="minorHAnsi" w:cs="Segoe UI"/>
-          <w:color w:val="0070C0"/>
-        </w:rPr>
-        <w:t>Base de datos</w:t>
-      </w:r>
-    </w:p>
-    <w:p>
-      <w:pPr>
-        <w:pStyle w:val="NormalWeb"/>
+        <w:jc w:val="both"/>
+        <w:rPr>
+          <w:b/>
+          <w:color w:val="4F81BD"/>
+        </w:rPr>
+      </w:pPr>
+      <w:r>
+        <w:rPr>
+          <w:b/>
+          <w:color w:val="4F81BD"/>
+        </w:rPr>
+        <w:t xml:space="preserve">El programa debe mostrar la frase cifrada al usuario en la </w:t>
+      </w:r>
+      <w:r>
+        <w:rPr>
+          <w:b/>
+          <w:color w:val="4F81BD"/>
+        </w:rPr>
+        <w:t xml:space="preserve">interfaz </w:t>
+      </w:r>
+      <w:r>
+        <w:rPr>
+          <w:b/>
+          <w:color w:val="4F81BD"/>
+        </w:rPr>
+        <w:t>de consola.</w:t>
+      </w:r>
+    </w:p>
+    <w:p>
+      <w:pPr>
+        <w:pStyle w:val="ListParagraph"/>
         <w:numPr>
           <w:ilvl w:val="0"/>
-          <w:numId w:val="5"/>
+          <w:numId w:val="7"/>
         </w:numPr>
-        <w:shd w:val="clear" w:color="auto" w:fill="FFFFFF"/>
-        <w:spacing w:before="0" w:beforeAutospacing="0" w:after="240" w:afterAutospacing="0"/>
-        <w:rPr>
-          <w:rFonts w:asciiTheme="minorHAnsi" w:hAnsiTheme="minorHAnsi" w:cs="Segoe UI"/>
+        <w:jc w:val="both"/>
+        <w:rPr>
+          <w:b/>
+          <w:color w:val="4F81BD"/>
+        </w:rPr>
+      </w:pPr>
+      <w:r>
+        <w:rPr>
+          <w:b/>
+          <w:color w:val="4F81BD"/>
+        </w:rPr>
+        <w:t>El resultado debe incluir todos los caracteres ingresados, manteniendo mayúsculas, minúsculas y caracteres especiales en su lugar.</w:t>
+      </w:r>
+    </w:p>
+    <w:p>
+      <w:pPr>
+        <w:jc w:val="both"/>
+        <w:rPr>
+          <w:b/>
+          <w:color w:val="4F81BD"/>
+        </w:rPr>
+      </w:pPr>
+      <w:r>
+        <w:rPr>
+          <w:b/>
+          <w:color w:val="4F81BD"/>
+        </w:rPr>
+        <w:t>3. Manejo de Caracteres Especiales</w:t>
+      </w:r>
+    </w:p>
+    <w:p>
+      <w:pPr>
+        <w:pStyle w:val="ListParagraph"/>
+        <w:numPr>
+          <w:ilvl w:val="0"/>
+          <w:numId w:val="7"/>
+        </w:numPr>
+        <w:jc w:val="both"/>
+        <w:rPr>
+          <w:b/>
+          <w:color w:val="4F81BD"/>
+        </w:rPr>
+      </w:pPr>
+      <w:r>
+        <w:rPr>
+          <w:b/>
+          <w:color w:val="4F81BD"/>
+        </w:rPr>
+        <w:t>El programa debe asegurarse de que los caracteres no alfabéticos (como espacios, puntuación y símbolos) no se alteren durante el proceso de cifrado.</w:t>
+      </w:r>
+    </w:p>
+    <w:p>
+      <w:pPr>
+        <w:jc w:val="both"/>
+        <w:rPr>
+          <w:b/>
+          <w:color w:val="4F81BD"/>
+        </w:rPr>
+      </w:pPr>
+      <w:r>
+        <w:rPr>
+          <w:b/>
+          <w:color w:val="4F81BD"/>
+        </w:rPr>
+        <w:t>Prioridad</w:t>
+      </w:r>
+    </w:p>
+    <w:p>
+      <w:pPr>
+        <w:jc w:val="both"/>
+        <w:rPr>
+          <w:b/>
+          <w:color w:val="4F81BD"/>
+        </w:rPr>
+      </w:pPr>
+      <w:r>
+        <w:rPr>
+          <w:b/>
+          <w:color w:val="4F81BD"/>
+        </w:rPr>
+        <w:lastRenderedPageBreak/>
+        <w:t>Alta</w:t>
+      </w:r>
+    </w:p>
+    <w:p>
+      <w:pPr>
+        <w:jc w:val="both"/>
+        <w:rPr>
+          <w:b/>
+          <w:color w:val="4F81BD"/>
+        </w:rPr>
+      </w:pPr>
+      <w:r>
+        <w:rPr>
+          <w:b/>
+          <w:color w:val="4F81BD"/>
+        </w:rPr>
+        <w:t>Estimación</w:t>
+      </w:r>
+    </w:p>
+    <w:p>
+      <w:pPr>
+        <w:jc w:val="both"/>
+        <w:rPr>
+          <w:b/>
+          <w:color w:val="4F81BD"/>
+        </w:rPr>
+      </w:pPr>
+      <w:r>
+        <w:rPr>
+          <w:b/>
+          <w:color w:val="4F81BD"/>
+        </w:rPr>
+        <w:t>3 días</w:t>
+      </w:r>
+    </w:p>
+    <w:p>
+      <w:pPr>
+        <w:jc w:val="both"/>
+        <w:rPr>
+          <w:b/>
+          <w:color w:val="4F81BD"/>
+        </w:rPr>
+      </w:pPr>
+      <w:r>
+        <w:rPr>
+          <w:b/>
+          <w:color w:val="4F81BD"/>
+        </w:rPr>
+        <w:t>Notas/Tareas Adicionales</w:t>
+      </w:r>
+    </w:p>
+    <w:p>
+      <w:pPr>
+        <w:pStyle w:val="ListParagraph"/>
+        <w:numPr>
+          <w:ilvl w:val="0"/>
+          <w:numId w:val="7"/>
+        </w:numPr>
+        <w:jc w:val="both"/>
+        <w:rPr>
+          <w:b/>
+          <w:color w:val="4F81BD"/>
+        </w:rPr>
+      </w:pPr>
+      <w:r>
+        <w:rPr>
+          <w:b/>
+          <w:color w:val="4F81BD"/>
+        </w:rPr>
+        <w:t>Implementar el algoritmo César en el código.</w:t>
+      </w:r>
+    </w:p>
+    <w:p>
+      <w:pPr>
+        <w:pStyle w:val="ListParagraph"/>
+        <w:numPr>
+          <w:ilvl w:val="0"/>
+          <w:numId w:val="7"/>
+        </w:numPr>
+        <w:jc w:val="both"/>
+        <w:rPr>
+          <w:b/>
+          <w:color w:val="4F81BD"/>
+        </w:rPr>
+      </w:pPr>
+      <w:r>
+        <w:rPr>
+          <w:b/>
+          <w:color w:val="4F81BD"/>
+        </w:rPr>
+        <w:t>Crear funciones para el cifrado y mostrar el resultado.</w:t>
+      </w:r>
+    </w:p>
+    <w:p>
+      <w:pPr>
+        <w:pStyle w:val="ListParagraph"/>
+        <w:numPr>
+          <w:ilvl w:val="0"/>
+          <w:numId w:val="7"/>
+        </w:numPr>
+        <w:jc w:val="both"/>
+        <w:rPr>
+          <w:b/>
+          <w:color w:val="4F81BD"/>
+        </w:rPr>
+      </w:pPr>
+      <w:r>
+        <w:rPr>
+          <w:b/>
+          <w:color w:val="4F81BD"/>
+        </w:rPr>
+        <w:t>Realizar pruebas para asegurarse de que el cifrado se realiza correctamente con diferentes frases y desplazamientos.</w:t>
+      </w:r>
+    </w:p>
+    <w:p>
+      <w:pPr>
+        <w:jc w:val="both"/>
+        <w:rPr>
+          <w:b/>
+          <w:color w:val="4F81BD"/>
+        </w:rPr>
+      </w:pPr>
+      <w:r>
+        <w:rPr>
+          <w:b/>
+          <w:color w:val="4F81BD"/>
+        </w:rPr>
+        <w:t>Discusiones</w:t>
+      </w:r>
+    </w:p>
+    <w:p>
+      <w:pPr>
+        <w:jc w:val="both"/>
+        <w:rPr>
+          <w:b/>
+          <w:color w:val="4F81BD"/>
+        </w:rPr>
+      </w:pPr>
+      <w:r>
+        <w:rPr>
+          <w:b/>
+          <w:color w:val="4F81BD"/>
+        </w:rPr>
+        <w:t>1. Discusión sobre la Implementación del Algoritmo</w:t>
+      </w:r>
+    </w:p>
+    <w:p>
+      <w:pPr>
+        <w:pStyle w:val="ListParagraph"/>
+        <w:numPr>
+          <w:ilvl w:val="0"/>
+          <w:numId w:val="7"/>
+        </w:numPr>
+        <w:jc w:val="both"/>
+        <w:rPr>
+          <w:b/>
+          <w:color w:val="4F81BD"/>
+        </w:rPr>
+      </w:pPr>
+      <w:r>
+        <w:rPr>
+          <w:b/>
+          <w:color w:val="4F81BD"/>
+        </w:rPr>
+        <w:t xml:space="preserve">Decisión de cómo manejar las letras del alfabeto durante el desplazamiento (ciclo de A </w:t>
+      </w:r>
+      <w:proofErr w:type="spellStart"/>
+      <w:r>
+        <w:rPr>
+          <w:b/>
+          <w:color w:val="4F81BD"/>
+        </w:rPr>
+        <w:t>a</w:t>
+      </w:r>
+      <w:proofErr w:type="spellEnd"/>
+      <w:r>
+        <w:rPr>
+          <w:b/>
+          <w:color w:val="4F81BD"/>
+        </w:rPr>
+        <w:t xml:space="preserve"> Z y de Z a A).</w:t>
+      </w:r>
+    </w:p>
+    <w:p>
+      <w:pPr>
+        <w:pStyle w:val="ListParagraph"/>
+        <w:numPr>
+          <w:ilvl w:val="0"/>
+          <w:numId w:val="7"/>
+        </w:numPr>
+        <w:jc w:val="both"/>
+        <w:rPr>
+          <w:b/>
+          <w:color w:val="4F81BD"/>
+        </w:rPr>
+      </w:pPr>
+      <w:r>
+        <w:rPr>
+          <w:b/>
+          <w:color w:val="4F81BD"/>
+        </w:rPr>
+        <w:t>Consideración de los límites del desplazamiento y cómo estos afectan el cifrado.</w:t>
+      </w:r>
+    </w:p>
+    <w:p>
+      <w:pPr>
+        <w:jc w:val="both"/>
+        <w:rPr>
+          <w:b/>
+          <w:color w:val="4F81BD"/>
+        </w:rPr>
+      </w:pPr>
+      <w:r>
+        <w:rPr>
+          <w:b/>
+          <w:color w:val="4F81BD"/>
+        </w:rPr>
+        <w:t>2. Discusión sobre la Interfaz de Usuario</w:t>
+      </w:r>
+    </w:p>
+    <w:p>
+      <w:pPr>
+        <w:pStyle w:val="ListParagraph"/>
+        <w:numPr>
+          <w:ilvl w:val="0"/>
+          <w:numId w:val="7"/>
+        </w:numPr>
+        <w:jc w:val="both"/>
+        <w:rPr>
+          <w:b/>
+          <w:color w:val="4F81BD"/>
+        </w:rPr>
+      </w:pPr>
+      <w:r>
+        <w:rPr>
+          <w:b/>
+          <w:color w:val="4F81BD"/>
+        </w:rPr>
+        <w:t>Decisión de utilizar inicialmente una interfaz de consola por simplicidad.</w:t>
+      </w:r>
+    </w:p>
+    <w:p>
+      <w:pPr>
+        <w:pStyle w:val="ListParagraph"/>
+        <w:numPr>
+          <w:ilvl w:val="0"/>
+          <w:numId w:val="7"/>
+        </w:numPr>
+        <w:jc w:val="both"/>
+        <w:rPr>
+          <w:b/>
+          <w:color w:val="4F81BD"/>
+        </w:rPr>
+      </w:pPr>
+      <w:r>
+        <w:rPr>
+          <w:b/>
+          <w:color w:val="4F81BD"/>
+        </w:rPr>
+        <w:t>Evaluación de la necesidad de un mensaje claro y amigable al mostrar el resultado cifrado.</w:t>
+      </w:r>
+    </w:p>
+    <w:p>
+      <w:pPr>
+        <w:jc w:val="both"/>
+        <w:rPr>
+          <w:b/>
+          <w:color w:val="4F81BD"/>
+        </w:rPr>
+      </w:pPr>
+      <w:r>
+        <w:rPr>
+          <w:b/>
+          <w:color w:val="4F81BD"/>
+        </w:rPr>
+        <w:t>Historial de Cambios</w:t>
+      </w:r>
+    </w:p>
+    <w:p>
+      <w:pPr>
+        <w:jc w:val="both"/>
+        <w:rPr>
+          <w:b/>
+          <w:color w:val="4F81BD"/>
+        </w:rPr>
+      </w:pPr>
+      <w:r>
+        <w:rPr>
+          <w:b/>
+          <w:color w:val="4F81BD"/>
+        </w:rPr>
+        <w:t>- [</w:t>
+      </w:r>
+      <w:r>
+        <w:rPr>
+          <w:b/>
+          <w:color w:val="4F81BD"/>
+        </w:rPr>
+        <w:t>30</w:t>
+      </w:r>
+      <w:r>
+        <w:rPr>
+          <w:b/>
+          <w:color w:val="4F81BD"/>
+        </w:rPr>
+        <w:t>/0</w:t>
+      </w:r>
+      <w:r>
+        <w:rPr>
+          <w:b/>
+          <w:color w:val="4F81BD"/>
+        </w:rPr>
+        <w:t>5</w:t>
+      </w:r>
+      <w:r>
+        <w:rPr>
+          <w:b/>
+          <w:color w:val="4F81BD"/>
+        </w:rPr>
+        <w:t xml:space="preserve">/2024] Historia creada por </w:t>
+      </w:r>
+      <w:r>
+        <w:rPr>
+          <w:b/>
+          <w:color w:val="4F81BD"/>
+        </w:rPr>
+        <w:t>Nicole Lozada León</w:t>
+      </w:r>
+      <w:r>
+        <w:rPr>
+          <w:b/>
+          <w:color w:val="4F81BD"/>
+        </w:rPr>
+        <w:t>- Definición inicial de la historia de usuario.</w:t>
+      </w:r>
+    </w:p>
+    <w:p>
+      <w:pPr>
+        <w:jc w:val="both"/>
+        <w:rPr>
+          <w:b/>
+          <w:color w:val="4F81BD"/>
+        </w:rPr>
+      </w:pPr>
+      <w:r>
+        <w:rPr>
+          <w:b/>
+          <w:color w:val="4F81BD"/>
+        </w:rPr>
+        <w:t>- [</w:t>
+      </w:r>
+      <w:r>
+        <w:rPr>
+          <w:b/>
+          <w:color w:val="4F81BD"/>
+        </w:rPr>
+        <w:t>30</w:t>
+      </w:r>
+      <w:r>
+        <w:rPr>
+          <w:b/>
+          <w:color w:val="4F81BD"/>
+        </w:rPr>
+        <w:t>/0</w:t>
+      </w:r>
+      <w:r>
+        <w:rPr>
+          <w:b/>
+          <w:color w:val="4F81BD"/>
+        </w:rPr>
+        <w:t>5</w:t>
+      </w:r>
+      <w:r>
+        <w:rPr>
+          <w:b/>
+          <w:color w:val="4F81BD"/>
+        </w:rPr>
+        <w:t xml:space="preserve">/2024] Revisión realizada por </w:t>
+      </w:r>
+      <w:r>
+        <w:rPr>
+          <w:b/>
+          <w:color w:val="4F81BD"/>
+        </w:rPr>
+        <w:t xml:space="preserve">José Alfredo Zambrana Cruz </w:t>
+      </w:r>
+      <w:r>
+        <w:rPr>
+          <w:b/>
+          <w:color w:val="4F81BD"/>
+        </w:rPr>
+        <w:t>- Ajustes en los criterios de aceptación.</w:t>
+      </w:r>
+    </w:p>
+    <w:p>
+      <w:pPr>
+        <w:pStyle w:val="Heading1"/>
+      </w:pPr>
+      <w:r>
+        <w:t>Requerimiento Identificado N3</w:t>
+      </w:r>
+    </w:p>
+    <w:p>
+      <w:pPr>
+        <w:jc w:val="both"/>
+        <w:rPr>
+          <w:b/>
+          <w:color w:val="4F81BD"/>
+        </w:rPr>
+      </w:pPr>
+      <w:r>
+        <w:rPr>
+          <w:rFonts w:cstheme="minorHAnsi"/>
+          <w:b/>
+          <w:color w:val="4F81BD"/>
+        </w:rPr>
+        <w:t>«</w:t>
+      </w:r>
+      <w:r>
+        <w:rPr>
+          <w:b/>
+          <w:color w:val="4F81BD"/>
+        </w:rPr>
+        <w:t xml:space="preserve">Descripción de la </w:t>
+      </w:r>
+      <w:proofErr w:type="gramStart"/>
+      <w:r>
+        <w:rPr>
+          <w:b/>
+          <w:color w:val="4F81BD"/>
+        </w:rPr>
+        <w:t>necesidad  especificando</w:t>
+      </w:r>
+      <w:proofErr w:type="gramEnd"/>
+      <w:r>
+        <w:rPr>
+          <w:b/>
+          <w:color w:val="4F81BD"/>
+        </w:rPr>
+        <w:t xml:space="preserve"> objetivos del sistema, </w:t>
+      </w:r>
+    </w:p>
+    <w:p>
+      <w:pPr>
+        <w:jc w:val="both"/>
+        <w:rPr>
+          <w:b/>
+          <w:color w:val="4F81BD"/>
+        </w:rPr>
+      </w:pPr>
+    </w:p>
+    <w:p>
+      <w:pPr>
+        <w:pStyle w:val="Heading1"/>
+      </w:pPr>
+      <w:r>
+        <w:t>Requerimiento Identificado N4</w:t>
+      </w:r>
+    </w:p>
+    <w:p>
+      <w:pPr>
+        <w:jc w:val="both"/>
+        <w:rPr>
+          <w:b/>
+          <w:color w:val="4F81BD"/>
+        </w:rPr>
+      </w:pPr>
+      <w:r>
+        <w:rPr>
+          <w:rFonts w:cstheme="minorHAnsi"/>
+          <w:b/>
+          <w:color w:val="4F81BD"/>
+        </w:rPr>
+        <w:t>«</w:t>
+      </w:r>
+      <w:r>
+        <w:rPr>
+          <w:b/>
+          <w:color w:val="4F81BD"/>
+        </w:rPr>
+        <w:t xml:space="preserve">Descripción de la </w:t>
+      </w:r>
+      <w:proofErr w:type="gramStart"/>
+      <w:r>
+        <w:rPr>
+          <w:b/>
+          <w:color w:val="4F81BD"/>
+        </w:rPr>
+        <w:t>necesidad  especificando</w:t>
+      </w:r>
+      <w:proofErr w:type="gramEnd"/>
+      <w:r>
+        <w:rPr>
+          <w:b/>
+          <w:color w:val="4F81BD"/>
+        </w:rPr>
+        <w:t xml:space="preserve"> objetivos del sistema, </w:t>
+      </w:r>
+    </w:p>
+    <w:p>
+      <w:pPr>
+        <w:jc w:val="both"/>
+        <w:rPr>
+          <w:b/>
+          <w:color w:val="4F81BD"/>
+        </w:rPr>
+      </w:pPr>
+    </w:p>
+    <w:p>
+      <w:pPr>
+        <w:pStyle w:val="Heading1"/>
+      </w:pPr>
+      <w:r>
+        <w:lastRenderedPageBreak/>
+        <w:t>Requerimientos No Funcionales</w:t>
+      </w:r>
+    </w:p>
+    <w:p>
+      <w:pPr>
+        <w:pStyle w:val="ListParagraph"/>
+        <w:numPr>
+          <w:ilvl w:val="0"/>
+          <w:numId w:val="16"/>
+        </w:numPr>
+        <w:jc w:val="both"/>
+        <w:rPr>
+          <w:rFonts w:eastAsia="Times New Roman" w:cs="Segoe UI"/>
           <w:color w:val="0070C0"/>
-        </w:rPr>
-      </w:pPr>
-      <w:r>
-        <w:rPr>
-          <w:rFonts w:asciiTheme="minorHAnsi" w:hAnsiTheme="minorHAnsi" w:cs="Segoe UI"/>
+          <w:sz w:val="24"/>
+          <w:szCs w:val="24"/>
+          <w:lang w:val="es-BO" w:eastAsia="en-US"/>
+        </w:rPr>
+      </w:pPr>
+      <w:r>
+        <w:rPr>
+          <w:rFonts w:eastAsia="Times New Roman" w:cs="Segoe UI"/>
           <w:color w:val="0070C0"/>
-        </w:rPr>
-        <w:t>Compatibilidad con sistemas operativos</w:t>
-      </w:r>
-    </w:p>
-    <w:p>
-      <w:pPr>
-        <w:jc w:val="both"/>
-        <w:rPr>
-          <w:b/>
-          <w:color w:val="4F81BD"/>
-        </w:rPr>
-      </w:pPr>
+          <w:sz w:val="24"/>
+          <w:szCs w:val="24"/>
+          <w:lang w:val="es-BO" w:eastAsia="en-US"/>
+        </w:rPr>
+        <w:t>•El código debe estar bien documentado, siguiendo las convenciones de C#.</w:t>
+      </w:r>
+    </w:p>
+    <w:p>
+      <w:pPr>
+        <w:pStyle w:val="ListParagraph"/>
+        <w:numPr>
+          <w:ilvl w:val="0"/>
+          <w:numId w:val="16"/>
+        </w:numPr>
+        <w:jc w:val="both"/>
+        <w:rPr>
+          <w:rFonts w:eastAsia="Times New Roman" w:cs="Segoe UI"/>
+          <w:color w:val="0070C0"/>
+          <w:sz w:val="24"/>
+          <w:szCs w:val="24"/>
+          <w:lang w:val="es-BO" w:eastAsia="en-US"/>
+        </w:rPr>
+      </w:pPr>
+      <w:r>
+        <w:rPr>
+          <w:rFonts w:eastAsia="Times New Roman" w:cs="Segoe UI"/>
+          <w:color w:val="0070C0"/>
+          <w:sz w:val="24"/>
+          <w:szCs w:val="24"/>
+          <w:lang w:val="es-BO" w:eastAsia="en-US"/>
+        </w:rPr>
+        <w:t>•El proyecto debe incluir un archivo README.md con instrucciones de instalación y uso.</w:t>
+      </w:r>
+    </w:p>
+    <w:p>
+      <w:pPr>
+        <w:pStyle w:val="ListParagraph"/>
+        <w:numPr>
+          <w:ilvl w:val="0"/>
+          <w:numId w:val="16"/>
+        </w:numPr>
+        <w:jc w:val="both"/>
+        <w:rPr>
+          <w:rFonts w:eastAsia="Times New Roman" w:cs="Segoe UI"/>
+          <w:color w:val="0070C0"/>
+          <w:sz w:val="24"/>
+          <w:szCs w:val="24"/>
+          <w:lang w:val="es-BO" w:eastAsia="en-US"/>
+        </w:rPr>
+      </w:pPr>
+      <w:r>
+        <w:rPr>
+          <w:rFonts w:eastAsia="Times New Roman" w:cs="Segoe UI"/>
+          <w:color w:val="0070C0"/>
+          <w:sz w:val="24"/>
+          <w:szCs w:val="24"/>
+          <w:lang w:val="es-BO" w:eastAsia="en-US"/>
+        </w:rPr>
+        <w:t>•El proyecto debe incluir documentación, como visto en clases.</w:t>
+      </w:r>
+    </w:p>
+    <w:p>
+      <w:pPr>
+        <w:pStyle w:val="ListParagraph"/>
+        <w:numPr>
+          <w:ilvl w:val="0"/>
+          <w:numId w:val="16"/>
+        </w:numPr>
+        <w:jc w:val="both"/>
+        <w:rPr>
+          <w:rFonts w:eastAsia="Times New Roman" w:cs="Segoe UI"/>
+          <w:color w:val="0070C0"/>
+          <w:sz w:val="24"/>
+          <w:szCs w:val="24"/>
+          <w:lang w:val="es-BO" w:eastAsia="en-US"/>
+        </w:rPr>
+      </w:pPr>
+      <w:r>
+        <w:rPr>
+          <w:rFonts w:eastAsia="Times New Roman" w:cs="Segoe UI"/>
+          <w:color w:val="0070C0"/>
+          <w:sz w:val="24"/>
+          <w:szCs w:val="24"/>
+          <w:lang w:val="es-BO" w:eastAsia="en-US"/>
+        </w:rPr>
+        <w:t>•El proyecto debe incluir al menos 3 historias de usuario.</w:t>
+      </w:r>
+    </w:p>
+    <w:p>
+      <w:pPr>
+        <w:pStyle w:val="ListParagraph"/>
+        <w:numPr>
+          <w:ilvl w:val="0"/>
+          <w:numId w:val="16"/>
+        </w:numPr>
+        <w:jc w:val="both"/>
+        <w:rPr>
+          <w:rFonts w:eastAsia="Times New Roman" w:cs="Segoe UI"/>
+          <w:color w:val="0070C0"/>
+          <w:sz w:val="24"/>
+          <w:szCs w:val="24"/>
+          <w:lang w:val="es-BO" w:eastAsia="en-US"/>
+        </w:rPr>
+      </w:pPr>
+      <w:r>
+        <w:rPr>
+          <w:rFonts w:eastAsia="Times New Roman" w:cs="Segoe UI"/>
+          <w:color w:val="0070C0"/>
+          <w:sz w:val="24"/>
+          <w:szCs w:val="24"/>
+          <w:lang w:val="es-BO" w:eastAsia="en-US"/>
+        </w:rPr>
+        <w:t>•El proyecto debe ser gestionado en un repositorio de GitHub.</w:t>
+      </w:r>
+    </w:p>
+    <w:p>
+      <w:pPr>
+        <w:pStyle w:val="ListParagraph"/>
+        <w:numPr>
+          <w:ilvl w:val="0"/>
+          <w:numId w:val="16"/>
+        </w:numPr>
+        <w:jc w:val="both"/>
+        <w:rPr>
+          <w:b/>
+          <w:color w:val="4F81BD"/>
+          <w:lang w:val="es-BO"/>
+        </w:rPr>
+      </w:pPr>
+      <w:r>
+        <w:rPr>
+          <w:rFonts w:eastAsia="Times New Roman" w:cs="Segoe UI"/>
+          <w:color w:val="0070C0"/>
+          <w:sz w:val="24"/>
+          <w:szCs w:val="24"/>
+          <w:lang w:val="es-BO" w:eastAsia="en-US"/>
+        </w:rPr>
+        <w:t>•El proyecto debe incluir pruebas unitarias para las funciones principales.</w:t>
+      </w:r>
     </w:p>
     <w:p>
       <w:pPr>
@@ -2888,14 +3600,7 @@
         <w:rPr>
           <w:color w:val="0070C0"/>
         </w:rPr>
-        <w:t xml:space="preserve">Actualmente, el proceso de cifrado y descifrado de mensajes no se realiza mediante un programa específico en el entorno de los estudiantes. Las actividades relacionadas se llevan a cabo manualmente o mediante herramientas en línea no controladas. La falta </w:t>
-      </w:r>
-      <w:r>
-        <w:rPr>
-          <w:color w:val="0070C0"/>
-        </w:rPr>
-        <w:lastRenderedPageBreak/>
-        <w:t>de un programa dedicado limita la eficiencia y la capacidad de aprendizaje práctico de los estudiantes en temas de criptografía y desarrollo de software.</w:t>
+        <w:t>Actualmente, el proceso de cifrado y descifrado de mensajes no se realiza mediante un programa específico en el entorno de los estudiantes. Las actividades relacionadas se llevan a cabo manualmente o mediante herramientas en línea no controladas. La falta de un programa dedicado limita la eficiencia y la capacidad de aprendizaje práctico de los estudiantes en temas de criptografía y desarrollo de software.</w:t>
       </w:r>
     </w:p>
     <w:p>
@@ -3056,6 +3761,7 @@
               <w:jc w:val="center"/>
             </w:pPr>
             <w:r>
+              <w:lastRenderedPageBreak/>
               <w:t>Compromisos</w:t>
             </w:r>
           </w:p>
@@ -3248,6 +3954,13 @@
       </w:r>
     </w:p>
   </w:endnote>
+  <w:endnote w:type="continuationNotice" w:id="1">
+    <w:p>
+      <w:pPr>
+        <w:spacing w:after="0" w:line="240" w:lineRule="auto"/>
+      </w:pPr>
+    </w:p>
+  </w:endnote>
 </w:endnotes>
 </file>
 
@@ -3266,7 +3979,7 @@
           <v:stroke joinstyle="miter"/>
           <v:path gradientshapeok="t" o:connecttype="rect"/>
         </v:shapetype>
-        <v:shape id="Text Box 6" o:spid="_x0000_s1026" type="#_x0000_t202" style="position:absolute;margin-left:142.35pt;margin-top:-9.6pt;width:135.75pt;height:24.5pt;z-index:251666432;visibility:visible;mso-wrap-style:square;mso-width-percent:0;mso-height-percent:0;mso-wrap-distance-left:9pt;mso-wrap-distance-top:0;mso-wrap-distance-right:9pt;mso-wrap-distance-bottom:0;mso-position-horizontal:absolute;mso-position-horizontal-relative:text;mso-position-vertical:absolute;mso-position-vertical-relative:text;mso-width-percent:0;mso-height-percent:0;mso-width-relative:page;mso-height-relative:page;v-text-anchor:top" o:gfxdata="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" fillcolor="white [3212]" stroked="f">
+        <v:shape id="Text Box 6" o:spid="_x0000_s1026" type="#_x0000_t202" style="position:absolute;margin-left:142.35pt;margin-top:-9.6pt;width:135.75pt;height:24.5pt;z-index:251658244;visibility:visible;mso-wrap-style:square;mso-width-percent:0;mso-height-percent:0;mso-wrap-distance-left:9pt;mso-wrap-distance-top:0;mso-wrap-distance-right:9pt;mso-wrap-distance-bottom:0;mso-position-horizontal:absolute;mso-position-horizontal-relative:text;mso-position-vertical:absolute;mso-position-vertical-relative:text;mso-width-percent:0;mso-height-percent:0;mso-width-relative:page;mso-height-relative:page;v-text-anchor:top" o:gfxdata="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" fillcolor="white [3212]" stroked="f">
           <o:lock v:ext="edit" aspectratio="t" verticies="t" text="t" shapetype="t"/>
           <v:textbox>
             <w:txbxContent>
@@ -3298,7 +4011,7 @@
           <v:path arrowok="t" fillok="f" o:connecttype="none"/>
           <o:lock v:ext="edit" shapetype="t"/>
         </v:shapetype>
-        <v:shape id="AutoShape 7" o:spid="_x0000_s1025" type="#_x0000_t32" style="position:absolute;margin-left:-11.4pt;margin-top:.15pt;width:414pt;height:0;z-index:251665408;visibility:visible;mso-wrap-style:square;mso-width-percent:0;mso-height-percent:0;mso-wrap-distance-left:9pt;mso-wrap-distance-right:9pt;mso-position-horizontal:absolute;mso-position-horizontal-relative:text;mso-position-vertical:absolute;mso-position-vertical-relative:text;mso-width-percent:0;mso-height-percent:0;mso-width-relative:page;mso-height-relative:page" o:gfxdata="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" strokeweight="3pt">
+        <v:shape id="AutoShape 7" o:spid="_x0000_s1025" type="#_x0000_t32" style="position:absolute;margin-left:-11.4pt;margin-top:.15pt;width:414pt;height:0;z-index:251658243;visibility:visible;mso-wrap-style:square;mso-width-percent:0;mso-height-percent:0;mso-wrap-distance-left:9pt;mso-wrap-distance-right:9pt;mso-position-horizontal:absolute;mso-position-horizontal-relative:text;mso-position-vertical:absolute;mso-position-vertical-relative:text;mso-width-percent:0;mso-height-percent:0;mso-width-relative:page;mso-height-relative:page" o:gfxdata="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" strokeweight="3pt">
           <v:stroke dashstyle="1 1" endcap="round"/>
         </v:shape>
       </w:pict>
@@ -3327,6 +4040,13 @@
       <w:r>
         <w:continuationSeparator/>
       </w:r>
+    </w:p>
+  </w:footnote>
+  <w:footnote w:type="continuationNotice" w:id="1">
+    <w:p>
+      <w:pPr>
+        <w:spacing w:after="0" w:line="240" w:lineRule="auto"/>
+      </w:pPr>
     </w:p>
   </w:footnote>
 </w:footnotes>
@@ -3348,7 +4068,7 @@
           <v:stroke joinstyle="miter"/>
           <v:path gradientshapeok="t" o:connecttype="rect"/>
         </v:shapetype>
-        <v:shape id="Text Box 5" o:spid="_x0000_s1030" type="#_x0000_t202" style="position:absolute;left:0;text-align:left;margin-left:242pt;margin-top:-19.6pt;width:202.8pt;height:48.75pt;z-index:251663360;visibility:visible;mso-wrap-style:square;mso-width-percent:0;mso-height-percent:0;mso-wrap-distance-left:9pt;mso-wrap-distance-top:0;mso-wrap-distance-right:9pt;mso-wrap-distance-bottom:0;mso-position-horizontal:absolute;mso-position-horizontal-relative:text;mso-position-vertical:absolute;mso-position-vertical-relative:text;mso-width-percent:0;mso-height-percent:0;mso-width-relative:page;mso-height-relative:page;v-text-anchor:top" o:gfxdata="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" filled="f" stroked="f">
+        <v:shape id="Text Box 5" o:spid="_x0000_s1030" type="#_x0000_t202" style="position:absolute;left:0;text-align:left;margin-left:242pt;margin-top:-19.6pt;width:202.8pt;height:48.75pt;z-index:251658242;visibility:visible;mso-wrap-style:square;mso-width-percent:0;mso-height-percent:0;mso-wrap-distance-left:9pt;mso-wrap-distance-top:0;mso-wrap-distance-right:9pt;mso-wrap-distance-bottom:0;mso-position-horizontal:absolute;mso-position-horizontal-relative:text;mso-position-vertical:absolute;mso-position-vertical-relative:text;mso-width-percent:0;mso-height-percent:0;mso-width-relative:page;mso-height-relative:page;v-text-anchor:top" o:gfxdata="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" filled="f" stroked="f">
           <o:lock v:ext="edit" aspectratio="t" verticies="t" text="t" shapetype="t"/>
           <v:textbox>
             <w:txbxContent>
@@ -3430,6 +4150,15 @@
                 </w:r>
                 <w:r>
                   <w:rPr>
+                    <w:b/>
+                    <w:color w:val="FFCA08" w:themeColor="accent1"/>
+                    <w:sz w:val="21"/>
+                    <w:szCs w:val="21"/>
+                  </w:rPr>
+                  <w:t xml:space="preserve"> Cesar</w:t>
+                </w:r>
+                <w:r>
+                  <w:rPr>
                     <w:rFonts w:cstheme="minorHAnsi"/>
                     <w:b/>
                     <w:color w:val="FFCA08" w:themeColor="accent1"/>
@@ -3457,65 +4186,8 @@
       <w:rPr>
         <w:noProof/>
       </w:rPr>
-      <w:pict w14:anchorId="7E3E3CF0">
-        <v:rect id="Rectangle 3" o:spid="_x0000_s1029" style="position:absolute;left:0;text-align:left;margin-left:-56.55pt;margin-top:53pt;width:36pt;height:677.8pt;z-index:251662336;visibility:visible;mso-wrap-style:square;mso-width-percent:0;mso-height-percent:0;mso-wrap-distance-left:9pt;mso-wrap-distance-top:0;mso-wrap-distance-right:9pt;mso-wrap-distance-bottom:0;mso-position-horizontal:absolute;mso-position-horizontal-relative:text;mso-position-vertical:absolute;mso-position-vertical-relative:text;mso-width-percent:0;mso-height-percent:0;mso-width-relative:page;mso-height-relative:page;v-text-anchor:top" o:gfxdata="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" fillcolor="#e64823 [3208]" stroked="f">
-          <v:fill color2="#fadad3 [664]" focusposition=".5,.5" focussize="" focus="100%" type="gradientRadial"/>
-          <v:shadow on="t" opacity=".5" offset="-6pt,-6pt"/>
-          <o:lock v:ext="edit" aspectratio="t" verticies="t" text="t" shapetype="t"/>
-          <v:textbox style="layout-flow:vertical;mso-layout-flow-alt:bottom-to-top">
-            <w:txbxContent>
-              <w:p>
-                <w:pPr>
-                  <w:rPr>
-                    <w:b/>
-                    <w:color w:val="B23214" w:themeColor="accent5" w:themeShade="BF"/>
-                    <w:sz w:val="28"/>
-                  </w:rPr>
-                </w:pPr>
-                <w:r>
-                  <w:rPr>
-                    <w:b/>
-                    <w:color w:val="B23214" w:themeColor="accent5" w:themeShade="BF"/>
-                    <w:sz w:val="28"/>
-                  </w:rPr>
-                  <w:t>Ideas, solucion</w:t>
-                </w:r>
-                <w:r>
-                  <w:rPr>
-                    <w:b/>
-                    <w:color w:val="B23214" w:themeColor="accent5" w:themeShade="BF"/>
-                    <w:sz w:val="28"/>
-                  </w:rPr>
-                  <w:t xml:space="preserve">es informáticas </w:t>
-                </w:r>
-                <w:r>
-                  <w:rPr>
-                    <w:b/>
-                    <w:color w:val="B23214" w:themeColor="accent5" w:themeShade="BF"/>
-                    <w:sz w:val="28"/>
-                  </w:rPr>
-                  <w:t>L</w:t>
-                </w:r>
-                <w:r>
-                  <w:rPr>
-                    <w:b/>
-                    <w:color w:val="B23214" w:themeColor="accent5" w:themeShade="BF"/>
-                    <w:sz w:val="28"/>
-                  </w:rPr>
-                  <w:t>tda.</w:t>
-                </w:r>
-              </w:p>
-            </w:txbxContent>
-          </v:textbox>
-        </v:rect>
-      </w:pict>
-    </w:r>
-    <w:r>
-      <w:rPr>
-        <w:noProof/>
-      </w:rPr>
       <w:pict w14:anchorId="03E89F13">
-        <v:oval id="Oval 1" o:spid="_x0000_s1028" style="position:absolute;left:0;text-align:left;margin-left:-139.8pt;margin-top:-57.15pt;width:357pt;height:84pt;z-index:251657214;visibility:visible;mso-wrap-style:square;mso-width-percent:0;mso-height-percent:0;mso-wrap-distance-left:9pt;mso-wrap-distance-top:0;mso-wrap-distance-right:9pt;mso-wrap-distance-bottom:0;mso-position-horizontal:absolute;mso-position-horizontal-relative:text;mso-position-vertical:absolute;mso-position-vertical-relative:text;mso-width-percent:0;mso-height-percent:0;mso-width-relative:page;mso-height-relative:page;v-text-anchor:top" o:gfxdata="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" fillcolor="#e64823 [3208]" strokecolor="#f2f2f2 [3041]" strokeweight="3pt">
+        <v:oval id="Oval 1" o:spid="_x0000_s1028" style="position:absolute;left:0;text-align:left;margin-left:-139.8pt;margin-top:-57.15pt;width:357pt;height:84pt;z-index:251658240;visibility:visible;mso-wrap-style:square;mso-width-percent:0;mso-height-percent:0;mso-wrap-distance-left:9pt;mso-wrap-distance-top:0;mso-wrap-distance-right:9pt;mso-wrap-distance-bottom:0;mso-position-horizontal:absolute;mso-position-horizontal-relative:text;mso-position-vertical:absolute;mso-position-vertical-relative:text;mso-width-percent:0;mso-height-percent:0;mso-width-relative:page;mso-height-relative:page;v-text-anchor:top" o:gfxdata="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" fillcolor="#e64823 [3208]" strokecolor="#f2f2f2 [3041]" strokeweight="3pt">
           <v:shadow on="t" color="#76210d [1608]" opacity=".5" offset="1pt"/>
         </v:oval>
       </w:pict>
@@ -3525,7 +4197,7 @@
         <w:noProof/>
       </w:rPr>
       <w:pict w14:anchorId="1236F209">
-        <v:oval id="Oval 2" o:spid="_x0000_s1027" style="position:absolute;left:0;text-align:left;margin-left:54.45pt;margin-top:-75.9pt;width:514.5pt;height:84pt;z-index:251658239;visibility:visible;mso-wrap-style:square;mso-width-percent:0;mso-height-percent:0;mso-wrap-distance-left:9pt;mso-wrap-distance-top:0;mso-wrap-distance-right:9pt;mso-wrap-distance-bottom:0;mso-position-horizontal:absolute;mso-position-horizontal-relative:text;mso-position-vertical:absolute;mso-position-vertical-relative:text;mso-width-percent:0;mso-height-percent:0;mso-width-relative:page;mso-height-relative:page;v-text-anchor:top" o:gfxdata="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" fillcolor="#e64823 [3208]" strokecolor="#f2f2f2 [3041]" strokeweight="3pt">
+        <v:oval id="Oval 2" o:spid="_x0000_s1027" style="position:absolute;left:0;text-align:left;margin-left:54.45pt;margin-top:-75.9pt;width:514.5pt;height:84pt;z-index:251658241;visibility:visible;mso-wrap-style:square;mso-width-percent:0;mso-height-percent:0;mso-wrap-distance-left:9pt;mso-wrap-distance-top:0;mso-wrap-distance-right:9pt;mso-wrap-distance-bottom:0;mso-position-horizontal:absolute;mso-position-horizontal-relative:text;mso-position-vertical:absolute;mso-position-vertical-relative:text;mso-width-percent:0;mso-height-percent:0;mso-width-relative:page;mso-height-relative:page;v-text-anchor:top" o:gfxdata="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" fillcolor="#e64823 [3208]" strokecolor="#f2f2f2 [3041]" strokeweight="3pt">
           <v:shadow on="t" color="#76210d [1608]" opacity=".5" offset="1pt"/>
         </v:oval>
       </w:pict>
@@ -3763,6 +4435,119 @@
     </w:lvl>
   </w:abstractNum>
   <w:abstractNum w:abstractNumId="2" w15:restartNumberingAfterBreak="0">
+    <w:nsid w:val="1CD25675"/>
+    <w:multiLevelType w:val="hybridMultilevel"/>
+    <w:tmpl w:val="107CE616"/>
+    <w:lvl w:ilvl="0" w:tplc="04090001">
+      <w:start w:val="1"/>
+      <w:numFmt w:val="bullet"/>
+      <w:lvlText w:val=""/>
+      <w:lvlJc w:val="left"/>
+      <w:pPr>
+        <w:ind w:left="720" w:hanging="360"/>
+      </w:pPr>
+      <w:rPr>
+        <w:rFonts w:ascii="Symbol" w:hAnsi="Symbol" w:hint="default"/>
+      </w:rPr>
+    </w:lvl>
+    <w:lvl w:ilvl="1" w:tplc="04090003" w:tentative="1">
+      <w:start w:val="1"/>
+      <w:numFmt w:val="bullet"/>
+      <w:lvlText w:val="o"/>
+      <w:lvlJc w:val="left"/>
+      <w:pPr>
+        <w:ind w:left="1440" w:hanging="360"/>
+      </w:pPr>
+      <w:rPr>
+        <w:rFonts w:ascii="Courier New" w:hAnsi="Courier New" w:cs="Courier New" w:hint="default"/>
+      </w:rPr>
+    </w:lvl>
+    <w:lvl w:ilvl="2" w:tplc="04090005" w:tentative="1">
+      <w:start w:val="1"/>
+      <w:numFmt w:val="bullet"/>
+      <w:lvlText w:val=""/>
+      <w:lvlJc w:val="left"/>
+      <w:pPr>
+        <w:ind w:left="2160" w:hanging="360"/>
+      </w:pPr>
+      <w:rPr>
+        <w:rFonts w:ascii="Wingdings" w:hAnsi="Wingdings" w:hint="default"/>
+      </w:rPr>
+    </w:lvl>
+    <w:lvl w:ilvl="3" w:tplc="04090001" w:tentative="1">
+      <w:start w:val="1"/>
+      <w:numFmt w:val="bullet"/>
+      <w:lvlText w:val=""/>
+      <w:lvlJc w:val="left"/>
+      <w:pPr>
+        <w:ind w:left="2880" w:hanging="360"/>
+      </w:pPr>
+      <w:rPr>
+        <w:rFonts w:ascii="Symbol" w:hAnsi="Symbol" w:hint="default"/>
+      </w:rPr>
+    </w:lvl>
+    <w:lvl w:ilvl="4" w:tplc="04090003" w:tentative="1">
+      <w:start w:val="1"/>
+      <w:numFmt w:val="bullet"/>
+      <w:lvlText w:val="o"/>
+      <w:lvlJc w:val="left"/>
+      <w:pPr>
+        <w:ind w:left="3600" w:hanging="360"/>
+      </w:pPr>
+      <w:rPr>
+        <w:rFonts w:ascii="Courier New" w:hAnsi="Courier New" w:cs="Courier New" w:hint="default"/>
+      </w:rPr>
+    </w:lvl>
+    <w:lvl w:ilvl="5" w:tplc="04090005" w:tentative="1">
+      <w:start w:val="1"/>
+      <w:numFmt w:val="bullet"/>
+      <w:lvlText w:val=""/>
+      <w:lvlJc w:val="left"/>
+      <w:pPr>
+        <w:ind w:left="4320" w:hanging="360"/>
+      </w:pPr>
+      <w:rPr>
+        <w:rFonts w:ascii="Wingdings" w:hAnsi="Wingdings" w:hint="default"/>
+      </w:rPr>
+    </w:lvl>
+    <w:lvl w:ilvl="6" w:tplc="04090001" w:tentative="1">
+      <w:start w:val="1"/>
+      <w:numFmt w:val="bullet"/>
+      <w:lvlText w:val=""/>
+      <w:lvlJc w:val="left"/>
+      <w:pPr>
+        <w:ind w:left="5040" w:hanging="360"/>
+      </w:pPr>
+      <w:rPr>
+        <w:rFonts w:ascii="Symbol" w:hAnsi="Symbol" w:hint="default"/>
+      </w:rPr>
+    </w:lvl>
+    <w:lvl w:ilvl="7" w:tplc="04090003" w:tentative="1">
+      <w:start w:val="1"/>
+      <w:numFmt w:val="bullet"/>
+      <w:lvlText w:val="o"/>
+      <w:lvlJc w:val="left"/>
+      <w:pPr>
+        <w:ind w:left="5760" w:hanging="360"/>
+      </w:pPr>
+      <w:rPr>
+        <w:rFonts w:ascii="Courier New" w:hAnsi="Courier New" w:cs="Courier New" w:hint="default"/>
+      </w:rPr>
+    </w:lvl>
+    <w:lvl w:ilvl="8" w:tplc="04090005" w:tentative="1">
+      <w:start w:val="1"/>
+      <w:numFmt w:val="bullet"/>
+      <w:lvlText w:val=""/>
+      <w:lvlJc w:val="left"/>
+      <w:pPr>
+        <w:ind w:left="6480" w:hanging="360"/>
+      </w:pPr>
+      <w:rPr>
+        <w:rFonts w:ascii="Wingdings" w:hAnsi="Wingdings" w:hint="default"/>
+      </w:rPr>
+    </w:lvl>
+  </w:abstractNum>
+  <w:abstractNum w:abstractNumId="3" w15:restartNumberingAfterBreak="0">
     <w:nsid w:val="291134E2"/>
     <w:multiLevelType w:val="hybridMultilevel"/>
     <w:tmpl w:val="FEA24C62"/>
@@ -3874,10 +4659,10 @@
       </w:rPr>
     </w:lvl>
   </w:abstractNum>
-  <w:abstractNum w:abstractNumId="3" w15:restartNumberingAfterBreak="0">
+  <w:abstractNum w:abstractNumId="4" w15:restartNumberingAfterBreak="0">
     <w:nsid w:val="31763F23"/>
     <w:multiLevelType w:val="hybridMultilevel"/>
-    <w:tmpl w:val="6DB2C824"/>
+    <w:tmpl w:val="B5760FBC"/>
     <w:lvl w:ilvl="0" w:tplc="A3905790">
       <w:numFmt w:val="bullet"/>
       <w:lvlText w:val="-"/>
@@ -3986,7 +4771,119 @@
       </w:rPr>
     </w:lvl>
   </w:abstractNum>
-  <w:abstractNum w:abstractNumId="4" w15:restartNumberingAfterBreak="0">
+  <w:abstractNum w:abstractNumId="5" w15:restartNumberingAfterBreak="0">
+    <w:nsid w:val="32482241"/>
+    <w:multiLevelType w:val="hybridMultilevel"/>
+    <w:tmpl w:val="9C42168C"/>
+    <w:lvl w:ilvl="0" w:tplc="A3905790">
+      <w:numFmt w:val="bullet"/>
+      <w:lvlText w:val="-"/>
+      <w:lvlJc w:val="left"/>
+      <w:pPr>
+        <w:ind w:left="700" w:hanging="360"/>
+      </w:pPr>
+      <w:rPr>
+        <w:rFonts w:ascii="Franklin Gothic Book" w:eastAsiaTheme="minorEastAsia" w:hAnsi="Franklin Gothic Book" w:cstheme="minorBidi" w:hint="default"/>
+      </w:rPr>
+    </w:lvl>
+    <w:lvl w:ilvl="1" w:tplc="04090003" w:tentative="1">
+      <w:start w:val="1"/>
+      <w:numFmt w:val="bullet"/>
+      <w:lvlText w:val="o"/>
+      <w:lvlJc w:val="left"/>
+      <w:pPr>
+        <w:ind w:left="1610" w:hanging="360"/>
+      </w:pPr>
+      <w:rPr>
+        <w:rFonts w:ascii="Courier New" w:hAnsi="Courier New" w:cs="Courier New" w:hint="default"/>
+      </w:rPr>
+    </w:lvl>
+    <w:lvl w:ilvl="2" w:tplc="04090005" w:tentative="1">
+      <w:start w:val="1"/>
+      <w:numFmt w:val="bullet"/>
+      <w:lvlText w:val=""/>
+      <w:lvlJc w:val="left"/>
+      <w:pPr>
+        <w:ind w:left="2330" w:hanging="360"/>
+      </w:pPr>
+      <w:rPr>
+        <w:rFonts w:ascii="Wingdings" w:hAnsi="Wingdings" w:hint="default"/>
+      </w:rPr>
+    </w:lvl>
+    <w:lvl w:ilvl="3" w:tplc="04090001" w:tentative="1">
+      <w:start w:val="1"/>
+      <w:numFmt w:val="bullet"/>
+      <w:lvlText w:val=""/>
+      <w:lvlJc w:val="left"/>
+      <w:pPr>
+        <w:ind w:left="3050" w:hanging="360"/>
+      </w:pPr>
+      <w:rPr>
+        <w:rFonts w:ascii="Symbol" w:hAnsi="Symbol" w:hint="default"/>
+      </w:rPr>
+    </w:lvl>
+    <w:lvl w:ilvl="4" w:tplc="04090003" w:tentative="1">
+      <w:start w:val="1"/>
+      <w:numFmt w:val="bullet"/>
+      <w:lvlText w:val="o"/>
+      <w:lvlJc w:val="left"/>
+      <w:pPr>
+        <w:ind w:left="3770" w:hanging="360"/>
+      </w:pPr>
+      <w:rPr>
+        <w:rFonts w:ascii="Courier New" w:hAnsi="Courier New" w:cs="Courier New" w:hint="default"/>
+      </w:rPr>
+    </w:lvl>
+    <w:lvl w:ilvl="5" w:tplc="04090005" w:tentative="1">
+      <w:start w:val="1"/>
+      <w:numFmt w:val="bullet"/>
+      <w:lvlText w:val=""/>
+      <w:lvlJc w:val="left"/>
+      <w:pPr>
+        <w:ind w:left="4490" w:hanging="360"/>
+      </w:pPr>
+      <w:rPr>
+        <w:rFonts w:ascii="Wingdings" w:hAnsi="Wingdings" w:hint="default"/>
+      </w:rPr>
+    </w:lvl>
+    <w:lvl w:ilvl="6" w:tplc="04090001" w:tentative="1">
+      <w:start w:val="1"/>
+      <w:numFmt w:val="bullet"/>
+      <w:lvlText w:val=""/>
+      <w:lvlJc w:val="left"/>
+      <w:pPr>
+        <w:ind w:left="5210" w:hanging="360"/>
+      </w:pPr>
+      <w:rPr>
+        <w:rFonts w:ascii="Symbol" w:hAnsi="Symbol" w:hint="default"/>
+      </w:rPr>
+    </w:lvl>
+    <w:lvl w:ilvl="7" w:tplc="04090003" w:tentative="1">
+      <w:start w:val="1"/>
+      <w:numFmt w:val="bullet"/>
+      <w:lvlText w:val="o"/>
+      <w:lvlJc w:val="left"/>
+      <w:pPr>
+        <w:ind w:left="5930" w:hanging="360"/>
+      </w:pPr>
+      <w:rPr>
+        <w:rFonts w:ascii="Courier New" w:hAnsi="Courier New" w:cs="Courier New" w:hint="default"/>
+      </w:rPr>
+    </w:lvl>
+    <w:lvl w:ilvl="8" w:tplc="04090005" w:tentative="1">
+      <w:start w:val="1"/>
+      <w:numFmt w:val="bullet"/>
+      <w:lvlText w:val=""/>
+      <w:lvlJc w:val="left"/>
+      <w:pPr>
+        <w:ind w:left="6650" w:hanging="360"/>
+      </w:pPr>
+      <w:rPr>
+        <w:rFonts w:ascii="Wingdings" w:hAnsi="Wingdings" w:hint="default"/>
+      </w:rPr>
+    </w:lvl>
+  </w:abstractNum>
+  <w:abstractNum w:abstractNumId="6" w15:restartNumberingAfterBreak="0">
     <w:nsid w:val="37F3193C"/>
     <w:multiLevelType w:val="multilevel"/>
     <w:tmpl w:val="B548224E"/>
@@ -4104,7 +5001,7 @@
       </w:rPr>
     </w:lvl>
   </w:abstractNum>
-  <w:abstractNum w:abstractNumId="5" w15:restartNumberingAfterBreak="0">
+  <w:abstractNum w:abstractNumId="7" w15:restartNumberingAfterBreak="0">
     <w:nsid w:val="3B9A2FE9"/>
     <w:multiLevelType w:val="hybridMultilevel"/>
     <w:tmpl w:val="8C02A49E"/>
@@ -4216,7 +5113,119 @@
       </w:rPr>
     </w:lvl>
   </w:abstractNum>
-  <w:abstractNum w:abstractNumId="6" w15:restartNumberingAfterBreak="0">
+  <w:abstractNum w:abstractNumId="8" w15:restartNumberingAfterBreak="0">
+    <w:nsid w:val="3D1D52A1"/>
+    <w:multiLevelType w:val="hybridMultilevel"/>
+    <w:tmpl w:val="4B00D744"/>
+    <w:lvl w:ilvl="0" w:tplc="A3905790">
+      <w:numFmt w:val="bullet"/>
+      <w:lvlText w:val="-"/>
+      <w:lvlJc w:val="left"/>
+      <w:pPr>
+        <w:ind w:left="530" w:hanging="360"/>
+      </w:pPr>
+      <w:rPr>
+        <w:rFonts w:ascii="Franklin Gothic Book" w:eastAsiaTheme="minorEastAsia" w:hAnsi="Franklin Gothic Book" w:cstheme="minorBidi" w:hint="default"/>
+      </w:rPr>
+    </w:lvl>
+    <w:lvl w:ilvl="1" w:tplc="04090003" w:tentative="1">
+      <w:start w:val="1"/>
+      <w:numFmt w:val="bullet"/>
+      <w:lvlText w:val="o"/>
+      <w:lvlJc w:val="left"/>
+      <w:pPr>
+        <w:ind w:left="1440" w:hanging="360"/>
+      </w:pPr>
+      <w:rPr>
+        <w:rFonts w:ascii="Courier New" w:hAnsi="Courier New" w:cs="Courier New" w:hint="default"/>
+      </w:rPr>
+    </w:lvl>
+    <w:lvl w:ilvl="2" w:tplc="04090005" w:tentative="1">
+      <w:start w:val="1"/>
+      <w:numFmt w:val="bullet"/>
+      <w:lvlText w:val=""/>
+      <w:lvlJc w:val="left"/>
+      <w:pPr>
+        <w:ind w:left="2160" w:hanging="360"/>
+      </w:pPr>
+      <w:rPr>
+        <w:rFonts w:ascii="Wingdings" w:hAnsi="Wingdings" w:hint="default"/>
+      </w:rPr>
+    </w:lvl>
+    <w:lvl w:ilvl="3" w:tplc="04090001" w:tentative="1">
+      <w:start w:val="1"/>
+      <w:numFmt w:val="bullet"/>
+      <w:lvlText w:val=""/>
+      <w:lvlJc w:val="left"/>
+      <w:pPr>
+        <w:ind w:left="2880" w:hanging="360"/>
+      </w:pPr>
+      <w:rPr>
+        <w:rFonts w:ascii="Symbol" w:hAnsi="Symbol" w:hint="default"/>
+      </w:rPr>
+    </w:lvl>
+    <w:lvl w:ilvl="4" w:tplc="04090003" w:tentative="1">
+      <w:start w:val="1"/>
+      <w:numFmt w:val="bullet"/>
+      <w:lvlText w:val="o"/>
+      <w:lvlJc w:val="left"/>
+      <w:pPr>
+        <w:ind w:left="3600" w:hanging="360"/>
+      </w:pPr>
+      <w:rPr>
+        <w:rFonts w:ascii="Courier New" w:hAnsi="Courier New" w:cs="Courier New" w:hint="default"/>
+      </w:rPr>
+    </w:lvl>
+    <w:lvl w:ilvl="5" w:tplc="04090005" w:tentative="1">
+      <w:start w:val="1"/>
+      <w:numFmt w:val="bullet"/>
+      <w:lvlText w:val=""/>
+      <w:lvlJc w:val="left"/>
+      <w:pPr>
+        <w:ind w:left="4320" w:hanging="360"/>
+      </w:pPr>
+      <w:rPr>
+        <w:rFonts w:ascii="Wingdings" w:hAnsi="Wingdings" w:hint="default"/>
+      </w:rPr>
+    </w:lvl>
+    <w:lvl w:ilvl="6" w:tplc="04090001" w:tentative="1">
+      <w:start w:val="1"/>
+      <w:numFmt w:val="bullet"/>
+      <w:lvlText w:val=""/>
+      <w:lvlJc w:val="left"/>
+      <w:pPr>
+        <w:ind w:left="5040" w:hanging="360"/>
+      </w:pPr>
+      <w:rPr>
+        <w:rFonts w:ascii="Symbol" w:hAnsi="Symbol" w:hint="default"/>
+      </w:rPr>
+    </w:lvl>
+    <w:lvl w:ilvl="7" w:tplc="04090003" w:tentative="1">
+      <w:start w:val="1"/>
+      <w:numFmt w:val="bullet"/>
+      <w:lvlText w:val="o"/>
+      <w:lvlJc w:val="left"/>
+      <w:pPr>
+        <w:ind w:left="5760" w:hanging="360"/>
+      </w:pPr>
+      <w:rPr>
+        <w:rFonts w:ascii="Courier New" w:hAnsi="Courier New" w:cs="Courier New" w:hint="default"/>
+      </w:rPr>
+    </w:lvl>
+    <w:lvl w:ilvl="8" w:tplc="04090005" w:tentative="1">
+      <w:start w:val="1"/>
+      <w:numFmt w:val="bullet"/>
+      <w:lvlText w:val=""/>
+      <w:lvlJc w:val="left"/>
+      <w:pPr>
+        <w:ind w:left="6480" w:hanging="360"/>
+      </w:pPr>
+      <w:rPr>
+        <w:rFonts w:ascii="Wingdings" w:hAnsi="Wingdings" w:hint="default"/>
+      </w:rPr>
+    </w:lvl>
+  </w:abstractNum>
+  <w:abstractNum w:abstractNumId="9" w15:restartNumberingAfterBreak="0">
     <w:nsid w:val="4D41023D"/>
     <w:multiLevelType w:val="hybridMultilevel"/>
     <w:tmpl w:val="40488232"/>
@@ -4328,7 +5337,7 @@
       </w:rPr>
     </w:lvl>
   </w:abstractNum>
-  <w:abstractNum w:abstractNumId="7" w15:restartNumberingAfterBreak="0">
+  <w:abstractNum w:abstractNumId="10" w15:restartNumberingAfterBreak="0">
     <w:nsid w:val="51545792"/>
     <w:multiLevelType w:val="hybridMultilevel"/>
     <w:tmpl w:val="78E8D170"/>
@@ -4441,7 +5450,7 @@
       </w:rPr>
     </w:lvl>
   </w:abstractNum>
-  <w:abstractNum w:abstractNumId="8" w15:restartNumberingAfterBreak="0">
+  <w:abstractNum w:abstractNumId="11" w15:restartNumberingAfterBreak="0">
     <w:nsid w:val="55363BF3"/>
     <w:multiLevelType w:val="hybridMultilevel"/>
     <w:tmpl w:val="16761270"/>
@@ -4553,7 +5562,7 @@
       </w:rPr>
     </w:lvl>
   </w:abstractNum>
-  <w:abstractNum w:abstractNumId="9" w15:restartNumberingAfterBreak="0">
+  <w:abstractNum w:abstractNumId="12" w15:restartNumberingAfterBreak="0">
     <w:nsid w:val="68FF3FD2"/>
     <w:multiLevelType w:val="hybridMultilevel"/>
     <w:tmpl w:val="3C7812EC"/>
@@ -4666,7 +5675,7 @@
       </w:rPr>
     </w:lvl>
   </w:abstractNum>
-  <w:abstractNum w:abstractNumId="10" w15:restartNumberingAfterBreak="0">
+  <w:abstractNum w:abstractNumId="13" w15:restartNumberingAfterBreak="0">
     <w:nsid w:val="6EBB5D7F"/>
     <w:multiLevelType w:val="hybridMultilevel"/>
     <w:tmpl w:val="1A1892C0"/>
@@ -4778,7 +5787,119 @@
       </w:rPr>
     </w:lvl>
   </w:abstractNum>
-  <w:abstractNum w:abstractNumId="11" w15:restartNumberingAfterBreak="0">
+  <w:abstractNum w:abstractNumId="14" w15:restartNumberingAfterBreak="0">
+    <w:nsid w:val="6F346E33"/>
+    <w:multiLevelType w:val="hybridMultilevel"/>
+    <w:tmpl w:val="DE2488A6"/>
+    <w:lvl w:ilvl="0" w:tplc="A3905790">
+      <w:numFmt w:val="bullet"/>
+      <w:lvlText w:val="-"/>
+      <w:lvlJc w:val="left"/>
+      <w:pPr>
+        <w:ind w:left="530" w:hanging="360"/>
+      </w:pPr>
+      <w:rPr>
+        <w:rFonts w:ascii="Franklin Gothic Book" w:eastAsiaTheme="minorEastAsia" w:hAnsi="Franklin Gothic Book" w:cstheme="minorBidi" w:hint="default"/>
+      </w:rPr>
+    </w:lvl>
+    <w:lvl w:ilvl="1" w:tplc="04090003" w:tentative="1">
+      <w:start w:val="1"/>
+      <w:numFmt w:val="bullet"/>
+      <w:lvlText w:val="o"/>
+      <w:lvlJc w:val="left"/>
+      <w:pPr>
+        <w:ind w:left="1440" w:hanging="360"/>
+      </w:pPr>
+      <w:rPr>
+        <w:rFonts w:ascii="Courier New" w:hAnsi="Courier New" w:cs="Courier New" w:hint="default"/>
+      </w:rPr>
+    </w:lvl>
+    <w:lvl w:ilvl="2" w:tplc="04090005" w:tentative="1">
+      <w:start w:val="1"/>
+      <w:numFmt w:val="bullet"/>
+      <w:lvlText w:val=""/>
+      <w:lvlJc w:val="left"/>
+      <w:pPr>
+        <w:ind w:left="2160" w:hanging="360"/>
+      </w:pPr>
+      <w:rPr>
+        <w:rFonts w:ascii="Wingdings" w:hAnsi="Wingdings" w:hint="default"/>
+      </w:rPr>
+    </w:lvl>
+    <w:lvl w:ilvl="3" w:tplc="04090001" w:tentative="1">
+      <w:start w:val="1"/>
+      <w:numFmt w:val="bullet"/>
+      <w:lvlText w:val=""/>
+      <w:lvlJc w:val="left"/>
+      <w:pPr>
+        <w:ind w:left="2880" w:hanging="360"/>
+      </w:pPr>
+      <w:rPr>
+        <w:rFonts w:ascii="Symbol" w:hAnsi="Symbol" w:hint="default"/>
+      </w:rPr>
+    </w:lvl>
+    <w:lvl w:ilvl="4" w:tplc="04090003" w:tentative="1">
+      <w:start w:val="1"/>
+      <w:numFmt w:val="bullet"/>
+      <w:lvlText w:val="o"/>
+      <w:lvlJc w:val="left"/>
+      <w:pPr>
+        <w:ind w:left="3600" w:hanging="360"/>
+      </w:pPr>
+      <w:rPr>
+        <w:rFonts w:ascii="Courier New" w:hAnsi="Courier New" w:cs="Courier New" w:hint="default"/>
+      </w:rPr>
+    </w:lvl>
+    <w:lvl w:ilvl="5" w:tplc="04090005" w:tentative="1">
+      <w:start w:val="1"/>
+      <w:numFmt w:val="bullet"/>
+      <w:lvlText w:val=""/>
+      <w:lvlJc w:val="left"/>
+      <w:pPr>
+        <w:ind w:left="4320" w:hanging="360"/>
+      </w:pPr>
+      <w:rPr>
+        <w:rFonts w:ascii="Wingdings" w:hAnsi="Wingdings" w:hint="default"/>
+      </w:rPr>
+    </w:lvl>
+    <w:lvl w:ilvl="6" w:tplc="04090001" w:tentative="1">
+      <w:start w:val="1"/>
+      <w:numFmt w:val="bullet"/>
+      <w:lvlText w:val=""/>
+      <w:lvlJc w:val="left"/>
+      <w:pPr>
+        <w:ind w:left="5040" w:hanging="360"/>
+      </w:pPr>
+      <w:rPr>
+        <w:rFonts w:ascii="Symbol" w:hAnsi="Symbol" w:hint="default"/>
+      </w:rPr>
+    </w:lvl>
+    <w:lvl w:ilvl="7" w:tplc="04090003" w:tentative="1">
+      <w:start w:val="1"/>
+      <w:numFmt w:val="bullet"/>
+      <w:lvlText w:val="o"/>
+      <w:lvlJc w:val="left"/>
+      <w:pPr>
+        <w:ind w:left="5760" w:hanging="360"/>
+      </w:pPr>
+      <w:rPr>
+        <w:rFonts w:ascii="Courier New" w:hAnsi="Courier New" w:cs="Courier New" w:hint="default"/>
+      </w:rPr>
+    </w:lvl>
+    <w:lvl w:ilvl="8" w:tplc="04090005" w:tentative="1">
+      <w:start w:val="1"/>
+      <w:numFmt w:val="bullet"/>
+      <w:lvlText w:val=""/>
+      <w:lvlJc w:val="left"/>
+      <w:pPr>
+        <w:ind w:left="6480" w:hanging="360"/>
+      </w:pPr>
+      <w:rPr>
+        <w:rFonts w:ascii="Wingdings" w:hAnsi="Wingdings" w:hint="default"/>
+      </w:rPr>
+    </w:lvl>
+  </w:abstractNum>
+  <w:abstractNum w:abstractNumId="15" w15:restartNumberingAfterBreak="0">
     <w:nsid w:val="79911088"/>
     <w:multiLevelType w:val="hybridMultilevel"/>
     <w:tmpl w:val="B89254AA"/>
@@ -4892,16 +6013,16 @@
     </w:lvl>
   </w:abstractNum>
   <w:num w:numId="1" w16cid:durableId="409272748">
-    <w:abstractNumId w:val="7"/>
+    <w:abstractNumId w:val="10"/>
   </w:num>
   <w:num w:numId="2" w16cid:durableId="1921210535">
-    <w:abstractNumId w:val="9"/>
+    <w:abstractNumId w:val="12"/>
   </w:num>
   <w:num w:numId="3" w16cid:durableId="1057053425">
-    <w:abstractNumId w:val="4"/>
+    <w:abstractNumId w:val="6"/>
   </w:num>
   <w:num w:numId="4" w16cid:durableId="1482044681">
-    <w:abstractNumId w:val="11"/>
+    <w:abstractNumId w:val="15"/>
   </w:num>
   <w:num w:numId="5" w16cid:durableId="489756877">
     <w:abstractNumId w:val="1"/>
@@ -4910,22 +6031,34 @@
     <w:abstractNumId w:val="0"/>
   </w:num>
   <w:num w:numId="7" w16cid:durableId="1516463205">
+    <w:abstractNumId w:val="4"/>
+  </w:num>
+  <w:num w:numId="8" w16cid:durableId="1296452120">
+    <w:abstractNumId w:val="9"/>
+  </w:num>
+  <w:num w:numId="9" w16cid:durableId="1441414740">
+    <w:abstractNumId w:val="11"/>
+  </w:num>
+  <w:num w:numId="10" w16cid:durableId="1551381872">
+    <w:abstractNumId w:val="7"/>
+  </w:num>
+  <w:num w:numId="11" w16cid:durableId="400828762">
     <w:abstractNumId w:val="3"/>
   </w:num>
-  <w:num w:numId="8" w16cid:durableId="1296452120">
-    <w:abstractNumId w:val="6"/>
+  <w:num w:numId="12" w16cid:durableId="776364357">
+    <w:abstractNumId w:val="13"/>
   </w:num>
-  <w:num w:numId="9" w16cid:durableId="1441414740">
-    <w:abstractNumId w:val="8"/>
+  <w:num w:numId="13" w16cid:durableId="1288700194">
+    <w:abstractNumId w:val="2"/>
   </w:num>
-  <w:num w:numId="10" w16cid:durableId="1551381872">
+  <w:num w:numId="14" w16cid:durableId="1631398243">
+    <w:abstractNumId w:val="14"/>
+  </w:num>
+  <w:num w:numId="15" w16cid:durableId="1675112004">
     <w:abstractNumId w:val="5"/>
   </w:num>
-  <w:num w:numId="11" w16cid:durableId="400828762">
-    <w:abstractNumId w:val="2"/>
-  </w:num>
-  <w:num w:numId="12" w16cid:durableId="776364357">
-    <w:abstractNumId w:val="10"/>
+  <w:num w:numId="16" w16cid:durableId="680350906">
+    <w:abstractNumId w:val="8"/>
   </w:num>
 </w:numbering>
 </file>

</xml_diff>

<commit_message>
agregado historia de usuario n3
</commit_message>
<xml_diff>
--- a/documentacion/ProyectoCesar.docx
+++ b/documentacion/ProyectoCesar.docx
@@ -562,12 +562,15 @@
           <w:pPr>
             <w:pStyle w:val="TOC1"/>
             <w:tabs>
-              <w:tab w:val="left" w:pos="440"/>
               <w:tab w:val="right" w:leader="dot" w:pos="8261"/>
             </w:tabs>
             <w:rPr>
               <w:noProof/>
-              <w:lang w:val="es-CO" w:eastAsia="es-CO"/>
+              <w:kern w:val="2"/>
+              <w:sz w:val="24"/>
+              <w:szCs w:val="24"/>
+              <w:lang w:val="en-US" w:eastAsia="en-US"/>
+              <w14:ligatures w14:val="standardContextual"/>
             </w:rPr>
           </w:pPr>
           <w:r>
@@ -579,48 +582,34 @@
           <w:r>
             <w:fldChar w:fldCharType="separate"/>
           </w:r>
-          <w:hyperlink w:anchor="_Toc324273087" w:history="1">
+          <w:hyperlink w:anchor="_Toc168265173" w:history="1">
             <w:r>
               <w:rPr>
                 <w:rStyle w:val="Hyperlink"/>
                 <w:noProof/>
               </w:rPr>
-              <w:t>1.</w:t>
-            </w:r>
-            <w:r>
-              <w:rPr>
-                <w:noProof/>
-                <w:lang w:val="es-CO" w:eastAsia="es-CO"/>
+              <w:t>Objetivo</w:t>
+            </w:r>
+            <w:r>
+              <w:rPr>
+                <w:noProof/>
+                <w:webHidden/>
               </w:rPr>
               <w:tab/>
             </w:r>
             <w:r>
               <w:rPr>
-                <w:rStyle w:val="Hyperlink"/>
-                <w:noProof/>
-              </w:rPr>
-              <w:t>Objetivo</w:t>
-            </w:r>
-            <w:r>
-              <w:rPr>
                 <w:noProof/>
                 <w:webHidden/>
               </w:rPr>
-              <w:tab/>
+              <w:fldChar w:fldCharType="begin"/>
             </w:r>
             <w:r>
               <w:rPr>
                 <w:noProof/>
                 <w:webHidden/>
               </w:rPr>
-              <w:fldChar w:fldCharType="begin"/>
-            </w:r>
-            <w:r>
-              <w:rPr>
-                <w:noProof/>
-                <w:webHidden/>
-              </w:rPr>
-              <w:instrText xml:space="preserve"> PAGEREF _Toc324273087 \h </w:instrText>
+              <w:instrText xml:space="preserve"> PAGEREF _Toc168265173 \h </w:instrText>
             </w:r>
             <w:r>
               <w:rPr>
@@ -655,29 +644,32 @@
           <w:pPr>
             <w:pStyle w:val="TOC1"/>
             <w:tabs>
-              <w:tab w:val="left" w:pos="440"/>
               <w:tab w:val="right" w:leader="dot" w:pos="8261"/>
             </w:tabs>
             <w:rPr>
               <w:noProof/>
-              <w:lang w:val="es-CO" w:eastAsia="es-CO"/>
+              <w:kern w:val="2"/>
+              <w:sz w:val="24"/>
+              <w:szCs w:val="24"/>
+              <w:lang w:val="en-US" w:eastAsia="en-US"/>
+              <w14:ligatures w14:val="standardContextual"/>
             </w:rPr>
           </w:pPr>
-          <w:hyperlink w:anchor="_Toc324273088" w:history="1">
+          <w:hyperlink w:anchor="_Toc168265174" w:history="1">
             <w:r>
               <w:rPr>
                 <w:rStyle w:val="Hyperlink"/>
                 <w:rFonts w:cstheme="minorHAnsi"/>
                 <w:noProof/>
               </w:rPr>
-              <w:t>2.</w:t>
-            </w:r>
-            <w:r>
-              <w:rPr>
-                <w:noProof/>
-                <w:lang w:val="es-CO" w:eastAsia="es-CO"/>
-              </w:rPr>
-              <w:tab/>
+              <w:t>«</w:t>
+            </w:r>
+            <w:r>
+              <w:rPr>
+                <w:rStyle w:val="Hyperlink"/>
+                <w:noProof/>
+              </w:rPr>
+              <w:t>Algoritmo de cifrado y descifrado Cesar</w:t>
             </w:r>
             <w:r>
               <w:rPr>
@@ -685,21 +677,6 @@
                 <w:rFonts w:cstheme="minorHAnsi"/>
                 <w:noProof/>
               </w:rPr>
-              <w:t>«</w:t>
-            </w:r>
-            <w:r>
-              <w:rPr>
-                <w:rStyle w:val="Hyperlink"/>
-                <w:noProof/>
-              </w:rPr>
-              <w:t>Nombre Requerimiento</w:t>
-            </w:r>
-            <w:r>
-              <w:rPr>
-                <w:rStyle w:val="Hyperlink"/>
-                <w:rFonts w:cstheme="minorHAnsi"/>
-                <w:noProof/>
-              </w:rPr>
               <w:t>»</w:t>
             </w:r>
             <w:r>
@@ -721,7 +698,7 @@
                 <w:noProof/>
                 <w:webHidden/>
               </w:rPr>
-              <w:instrText xml:space="preserve"> PAGEREF _Toc324273088 \h </w:instrText>
+              <w:instrText xml:space="preserve"> PAGEREF _Toc168265174 \h </w:instrText>
             </w:r>
             <w:r>
               <w:rPr>
@@ -756,56 +733,45 @@
           <w:pPr>
             <w:pStyle w:val="TOC1"/>
             <w:tabs>
-              <w:tab w:val="left" w:pos="440"/>
               <w:tab w:val="right" w:leader="dot" w:pos="8261"/>
             </w:tabs>
             <w:rPr>
               <w:noProof/>
-              <w:lang w:val="es-CO" w:eastAsia="es-CO"/>
+              <w:kern w:val="2"/>
+              <w:sz w:val="24"/>
+              <w:szCs w:val="24"/>
+              <w:lang w:val="en-US" w:eastAsia="en-US"/>
+              <w14:ligatures w14:val="standardContextual"/>
             </w:rPr>
           </w:pPr>
-          <w:hyperlink w:anchor="_Toc324273089" w:history="1">
+          <w:hyperlink w:anchor="_Toc168265175" w:history="1">
             <w:r>
               <w:rPr>
                 <w:rStyle w:val="Hyperlink"/>
                 <w:noProof/>
               </w:rPr>
-              <w:t>3.</w:t>
-            </w:r>
-            <w:r>
-              <w:rPr>
-                <w:noProof/>
-                <w:lang w:val="es-CO" w:eastAsia="es-CO"/>
+              <w:t>Objetivo</w:t>
+            </w:r>
+            <w:r>
+              <w:rPr>
+                <w:noProof/>
+                <w:webHidden/>
               </w:rPr>
               <w:tab/>
             </w:r>
             <w:r>
               <w:rPr>
-                <w:rStyle w:val="Hyperlink"/>
-                <w:noProof/>
-              </w:rPr>
-              <w:t>Objetivo</w:t>
-            </w:r>
-            <w:r>
-              <w:rPr>
                 <w:noProof/>
                 <w:webHidden/>
               </w:rPr>
-              <w:tab/>
+              <w:fldChar w:fldCharType="begin"/>
             </w:r>
             <w:r>
               <w:rPr>
                 <w:noProof/>
                 <w:webHidden/>
               </w:rPr>
-              <w:fldChar w:fldCharType="begin"/>
-            </w:r>
-            <w:r>
-              <w:rPr>
-                <w:noProof/>
-                <w:webHidden/>
-              </w:rPr>
-              <w:instrText xml:space="preserve"> PAGEREF _Toc324273089 \h </w:instrText>
+              <w:instrText xml:space="preserve"> PAGEREF _Toc168265175 \h </w:instrText>
             </w:r>
             <w:r>
               <w:rPr>
@@ -840,56 +806,45 @@
           <w:pPr>
             <w:pStyle w:val="TOC1"/>
             <w:tabs>
-              <w:tab w:val="left" w:pos="440"/>
               <w:tab w:val="right" w:leader="dot" w:pos="8261"/>
             </w:tabs>
             <w:rPr>
               <w:noProof/>
-              <w:lang w:val="es-CO" w:eastAsia="es-CO"/>
+              <w:kern w:val="2"/>
+              <w:sz w:val="24"/>
+              <w:szCs w:val="24"/>
+              <w:lang w:val="en-US" w:eastAsia="en-US"/>
+              <w14:ligatures w14:val="standardContextual"/>
             </w:rPr>
           </w:pPr>
-          <w:hyperlink w:anchor="_Toc324273090" w:history="1">
+          <w:hyperlink w:anchor="_Toc168265176" w:history="1">
             <w:r>
               <w:rPr>
                 <w:rStyle w:val="Hyperlink"/>
                 <w:noProof/>
               </w:rPr>
-              <w:t>4.</w:t>
-            </w:r>
-            <w:r>
-              <w:rPr>
-                <w:noProof/>
-                <w:lang w:val="es-CO" w:eastAsia="es-CO"/>
+              <w:t>Requerimiento Identificado N1</w:t>
+            </w:r>
+            <w:r>
+              <w:rPr>
+                <w:noProof/>
+                <w:webHidden/>
               </w:rPr>
               <w:tab/>
             </w:r>
             <w:r>
               <w:rPr>
-                <w:rStyle w:val="Hyperlink"/>
-                <w:noProof/>
-              </w:rPr>
-              <w:t>Requerimiento Identificado</w:t>
-            </w:r>
-            <w:r>
-              <w:rPr>
                 <w:noProof/>
                 <w:webHidden/>
               </w:rPr>
-              <w:tab/>
+              <w:fldChar w:fldCharType="begin"/>
             </w:r>
             <w:r>
               <w:rPr>
                 <w:noProof/>
                 <w:webHidden/>
               </w:rPr>
-              <w:fldChar w:fldCharType="begin"/>
-            </w:r>
-            <w:r>
-              <w:rPr>
-                <w:noProof/>
-                <w:webHidden/>
-              </w:rPr>
-              <w:instrText xml:space="preserve"> PAGEREF _Toc324273090 \h </w:instrText>
+              <w:instrText xml:space="preserve"> PAGEREF _Toc168265176 \h </w:instrText>
             </w:r>
             <w:r>
               <w:rPr>
@@ -924,76 +879,65 @@
           <w:pPr>
             <w:pStyle w:val="TOC1"/>
             <w:tabs>
-              <w:tab w:val="left" w:pos="440"/>
               <w:tab w:val="right" w:leader="dot" w:pos="8261"/>
             </w:tabs>
             <w:rPr>
               <w:noProof/>
-              <w:lang w:val="es-CO" w:eastAsia="es-CO"/>
+              <w:kern w:val="2"/>
+              <w:sz w:val="24"/>
+              <w:szCs w:val="24"/>
+              <w:lang w:val="en-US" w:eastAsia="en-US"/>
+              <w14:ligatures w14:val="standardContextual"/>
             </w:rPr>
           </w:pPr>
-          <w:hyperlink w:anchor="_Toc324273091" w:history="1">
+          <w:hyperlink w:anchor="_Toc168265177" w:history="1">
             <w:r>
               <w:rPr>
                 <w:rStyle w:val="Hyperlink"/>
                 <w:noProof/>
               </w:rPr>
-              <w:t>5.</w:t>
-            </w:r>
-            <w:r>
-              <w:rPr>
-                <w:noProof/>
-                <w:lang w:val="es-CO" w:eastAsia="es-CO"/>
+              <w:t>Requerimiento Identificado N2</w:t>
+            </w:r>
+            <w:r>
+              <w:rPr>
+                <w:noProof/>
+                <w:webHidden/>
               </w:rPr>
               <w:tab/>
             </w:r>
             <w:r>
               <w:rPr>
-                <w:rStyle w:val="Hyperlink"/>
-                <w:noProof/>
-              </w:rPr>
-              <w:t>Situación Actual</w:t>
-            </w:r>
-            <w:r>
-              <w:rPr>
                 <w:noProof/>
                 <w:webHidden/>
               </w:rPr>
-              <w:tab/>
+              <w:fldChar w:fldCharType="begin"/>
             </w:r>
             <w:r>
               <w:rPr>
                 <w:noProof/>
                 <w:webHidden/>
               </w:rPr>
-              <w:fldChar w:fldCharType="begin"/>
+              <w:instrText xml:space="preserve"> PAGEREF _Toc168265177 \h </w:instrText>
             </w:r>
             <w:r>
               <w:rPr>
                 <w:noProof/>
                 <w:webHidden/>
               </w:rPr>
-              <w:instrText xml:space="preserve"> PAGEREF _Toc324273091 \h </w:instrText>
             </w:r>
             <w:r>
               <w:rPr>
                 <w:noProof/>
                 <w:webHidden/>
               </w:rPr>
+              <w:fldChar w:fldCharType="separate"/>
             </w:r>
             <w:r>
               <w:rPr>
                 <w:noProof/>
                 <w:webHidden/>
               </w:rPr>
-              <w:fldChar w:fldCharType="separate"/>
-            </w:r>
-            <w:r>
-              <w:rPr>
-                <w:noProof/>
-                <w:webHidden/>
-              </w:rPr>
-              <w:t>3</w:t>
+              <w:t>5</w:t>
             </w:r>
             <w:r>
               <w:rPr>
@@ -1008,76 +952,65 @@
           <w:pPr>
             <w:pStyle w:val="TOC1"/>
             <w:tabs>
-              <w:tab w:val="left" w:pos="440"/>
               <w:tab w:val="right" w:leader="dot" w:pos="8261"/>
             </w:tabs>
             <w:rPr>
               <w:noProof/>
-              <w:lang w:val="es-CO" w:eastAsia="es-CO"/>
+              <w:kern w:val="2"/>
+              <w:sz w:val="24"/>
+              <w:szCs w:val="24"/>
+              <w:lang w:val="en-US" w:eastAsia="en-US"/>
+              <w14:ligatures w14:val="standardContextual"/>
             </w:rPr>
           </w:pPr>
-          <w:hyperlink w:anchor="_Toc324273092" w:history="1">
+          <w:hyperlink w:anchor="_Toc168265178" w:history="1">
             <w:r>
               <w:rPr>
                 <w:rStyle w:val="Hyperlink"/>
                 <w:noProof/>
               </w:rPr>
-              <w:t>6.</w:t>
-            </w:r>
-            <w:r>
-              <w:rPr>
-                <w:noProof/>
-                <w:lang w:val="es-CO" w:eastAsia="es-CO"/>
+              <w:t>Requerimiento Identificado N3</w:t>
+            </w:r>
+            <w:r>
+              <w:rPr>
+                <w:noProof/>
+                <w:webHidden/>
               </w:rPr>
               <w:tab/>
             </w:r>
             <w:r>
               <w:rPr>
-                <w:rStyle w:val="Hyperlink"/>
-                <w:noProof/>
-              </w:rPr>
-              <w:t>Dependencia con Otros Sistemas</w:t>
-            </w:r>
-            <w:r>
-              <w:rPr>
                 <w:noProof/>
                 <w:webHidden/>
               </w:rPr>
-              <w:tab/>
+              <w:fldChar w:fldCharType="begin"/>
             </w:r>
             <w:r>
               <w:rPr>
                 <w:noProof/>
                 <w:webHidden/>
               </w:rPr>
-              <w:fldChar w:fldCharType="begin"/>
+              <w:instrText xml:space="preserve"> PAGEREF _Toc168265178 \h </w:instrText>
             </w:r>
             <w:r>
               <w:rPr>
                 <w:noProof/>
                 <w:webHidden/>
               </w:rPr>
-              <w:instrText xml:space="preserve"> PAGEREF _Toc324273092 \h </w:instrText>
             </w:r>
             <w:r>
               <w:rPr>
                 <w:noProof/>
                 <w:webHidden/>
               </w:rPr>
+              <w:fldChar w:fldCharType="separate"/>
             </w:r>
             <w:r>
               <w:rPr>
                 <w:noProof/>
                 <w:webHidden/>
               </w:rPr>
-              <w:fldChar w:fldCharType="separate"/>
-            </w:r>
-            <w:r>
-              <w:rPr>
-                <w:noProof/>
-                <w:webHidden/>
-              </w:rPr>
-              <w:t>4</w:t>
+              <w:t>6</w:t>
             </w:r>
             <w:r>
               <w:rPr>
@@ -1092,34 +1025,315 @@
           <w:pPr>
             <w:pStyle w:val="TOC1"/>
             <w:tabs>
-              <w:tab w:val="left" w:pos="440"/>
               <w:tab w:val="right" w:leader="dot" w:pos="8261"/>
             </w:tabs>
             <w:rPr>
               <w:noProof/>
-              <w:lang w:val="es-CO" w:eastAsia="es-CO"/>
+              <w:kern w:val="2"/>
+              <w:sz w:val="24"/>
+              <w:szCs w:val="24"/>
+              <w:lang w:val="en-US" w:eastAsia="en-US"/>
+              <w14:ligatures w14:val="standardContextual"/>
             </w:rPr>
           </w:pPr>
-          <w:hyperlink w:anchor="_Toc324273093" w:history="1">
+          <w:hyperlink w:anchor="_Toc168265179" w:history="1">
             <w:r>
               <w:rPr>
                 <w:rStyle w:val="Hyperlink"/>
                 <w:noProof/>
               </w:rPr>
-              <w:t>7.</w:t>
-            </w:r>
-            <w:r>
-              <w:rPr>
-                <w:noProof/>
-                <w:lang w:val="es-CO" w:eastAsia="es-CO"/>
+              <w:t>Requerimiento Identificado N4</w:t>
+            </w:r>
+            <w:r>
+              <w:rPr>
+                <w:noProof/>
+                <w:webHidden/>
               </w:rPr>
               <w:tab/>
             </w:r>
             <w:r>
               <w:rPr>
+                <w:noProof/>
+                <w:webHidden/>
+              </w:rPr>
+              <w:fldChar w:fldCharType="begin"/>
+            </w:r>
+            <w:r>
+              <w:rPr>
+                <w:noProof/>
+                <w:webHidden/>
+              </w:rPr>
+              <w:instrText xml:space="preserve"> PAGEREF _Toc168265179 \h </w:instrText>
+            </w:r>
+            <w:r>
+              <w:rPr>
+                <w:noProof/>
+                <w:webHidden/>
+              </w:rPr>
+            </w:r>
+            <w:r>
+              <w:rPr>
+                <w:noProof/>
+                <w:webHidden/>
+              </w:rPr>
+              <w:fldChar w:fldCharType="separate"/>
+            </w:r>
+            <w:r>
+              <w:rPr>
+                <w:noProof/>
+                <w:webHidden/>
+              </w:rPr>
+              <w:t>6</w:t>
+            </w:r>
+            <w:r>
+              <w:rPr>
+                <w:noProof/>
+                <w:webHidden/>
+              </w:rPr>
+              <w:fldChar w:fldCharType="end"/>
+            </w:r>
+          </w:hyperlink>
+        </w:p>
+        <w:p>
+          <w:pPr>
+            <w:pStyle w:val="TOC1"/>
+            <w:tabs>
+              <w:tab w:val="right" w:leader="dot" w:pos="8261"/>
+            </w:tabs>
+            <w:rPr>
+              <w:noProof/>
+              <w:kern w:val="2"/>
+              <w:sz w:val="24"/>
+              <w:szCs w:val="24"/>
+              <w:lang w:val="en-US" w:eastAsia="en-US"/>
+              <w14:ligatures w14:val="standardContextual"/>
+            </w:rPr>
+          </w:pPr>
+          <w:hyperlink w:anchor="_Toc168265180" w:history="1">
+            <w:r>
+              <w:rPr>
                 <w:rStyle w:val="Hyperlink"/>
                 <w:noProof/>
               </w:rPr>
+              <w:t>Requerimientos No Funcionales</w:t>
+            </w:r>
+            <w:r>
+              <w:rPr>
+                <w:noProof/>
+                <w:webHidden/>
+              </w:rPr>
+              <w:tab/>
+            </w:r>
+            <w:r>
+              <w:rPr>
+                <w:noProof/>
+                <w:webHidden/>
+              </w:rPr>
+              <w:fldChar w:fldCharType="begin"/>
+            </w:r>
+            <w:r>
+              <w:rPr>
+                <w:noProof/>
+                <w:webHidden/>
+              </w:rPr>
+              <w:instrText xml:space="preserve"> PAGEREF _Toc168265180 \h </w:instrText>
+            </w:r>
+            <w:r>
+              <w:rPr>
+                <w:noProof/>
+                <w:webHidden/>
+              </w:rPr>
+            </w:r>
+            <w:r>
+              <w:rPr>
+                <w:noProof/>
+                <w:webHidden/>
+              </w:rPr>
+              <w:fldChar w:fldCharType="separate"/>
+            </w:r>
+            <w:r>
+              <w:rPr>
+                <w:noProof/>
+                <w:webHidden/>
+              </w:rPr>
+              <w:t>7</w:t>
+            </w:r>
+            <w:r>
+              <w:rPr>
+                <w:noProof/>
+                <w:webHidden/>
+              </w:rPr>
+              <w:fldChar w:fldCharType="end"/>
+            </w:r>
+          </w:hyperlink>
+        </w:p>
+        <w:p>
+          <w:pPr>
+            <w:pStyle w:val="TOC1"/>
+            <w:tabs>
+              <w:tab w:val="right" w:leader="dot" w:pos="8261"/>
+            </w:tabs>
+            <w:rPr>
+              <w:noProof/>
+              <w:kern w:val="2"/>
+              <w:sz w:val="24"/>
+              <w:szCs w:val="24"/>
+              <w:lang w:val="en-US" w:eastAsia="en-US"/>
+              <w14:ligatures w14:val="standardContextual"/>
+            </w:rPr>
+          </w:pPr>
+          <w:hyperlink w:anchor="_Toc168265181" w:history="1">
+            <w:r>
+              <w:rPr>
+                <w:rStyle w:val="Hyperlink"/>
+                <w:noProof/>
+              </w:rPr>
+              <w:t>Situación Actual</w:t>
+            </w:r>
+            <w:r>
+              <w:rPr>
+                <w:noProof/>
+                <w:webHidden/>
+              </w:rPr>
+              <w:tab/>
+            </w:r>
+            <w:r>
+              <w:rPr>
+                <w:noProof/>
+                <w:webHidden/>
+              </w:rPr>
+              <w:fldChar w:fldCharType="begin"/>
+            </w:r>
+            <w:r>
+              <w:rPr>
+                <w:noProof/>
+                <w:webHidden/>
+              </w:rPr>
+              <w:instrText xml:space="preserve"> PAGEREF _Toc168265181 \h </w:instrText>
+            </w:r>
+            <w:r>
+              <w:rPr>
+                <w:noProof/>
+                <w:webHidden/>
+              </w:rPr>
+            </w:r>
+            <w:r>
+              <w:rPr>
+                <w:noProof/>
+                <w:webHidden/>
+              </w:rPr>
+              <w:fldChar w:fldCharType="separate"/>
+            </w:r>
+            <w:r>
+              <w:rPr>
+                <w:noProof/>
+                <w:webHidden/>
+              </w:rPr>
+              <w:t>7</w:t>
+            </w:r>
+            <w:r>
+              <w:rPr>
+                <w:noProof/>
+                <w:webHidden/>
+              </w:rPr>
+              <w:fldChar w:fldCharType="end"/>
+            </w:r>
+          </w:hyperlink>
+        </w:p>
+        <w:p>
+          <w:pPr>
+            <w:pStyle w:val="TOC1"/>
+            <w:tabs>
+              <w:tab w:val="right" w:leader="dot" w:pos="8261"/>
+            </w:tabs>
+            <w:rPr>
+              <w:noProof/>
+              <w:kern w:val="2"/>
+              <w:sz w:val="24"/>
+              <w:szCs w:val="24"/>
+              <w:lang w:val="en-US" w:eastAsia="en-US"/>
+              <w14:ligatures w14:val="standardContextual"/>
+            </w:rPr>
+          </w:pPr>
+          <w:hyperlink w:anchor="_Toc168265182" w:history="1">
+            <w:r>
+              <w:rPr>
+                <w:rStyle w:val="Hyperlink"/>
+                <w:noProof/>
+              </w:rPr>
+              <w:t>Dependencia con Otros Sistemas</w:t>
+            </w:r>
+            <w:r>
+              <w:rPr>
+                <w:noProof/>
+                <w:webHidden/>
+              </w:rPr>
+              <w:tab/>
+            </w:r>
+            <w:r>
+              <w:rPr>
+                <w:noProof/>
+                <w:webHidden/>
+              </w:rPr>
+              <w:fldChar w:fldCharType="begin"/>
+            </w:r>
+            <w:r>
+              <w:rPr>
+                <w:noProof/>
+                <w:webHidden/>
+              </w:rPr>
+              <w:instrText xml:space="preserve"> PAGEREF _Toc168265182 \h </w:instrText>
+            </w:r>
+            <w:r>
+              <w:rPr>
+                <w:noProof/>
+                <w:webHidden/>
+              </w:rPr>
+            </w:r>
+            <w:r>
+              <w:rPr>
+                <w:noProof/>
+                <w:webHidden/>
+              </w:rPr>
+              <w:fldChar w:fldCharType="separate"/>
+            </w:r>
+            <w:r>
+              <w:rPr>
+                <w:noProof/>
+                <w:webHidden/>
+              </w:rPr>
+              <w:t>7</w:t>
+            </w:r>
+            <w:r>
+              <w:rPr>
+                <w:noProof/>
+                <w:webHidden/>
+              </w:rPr>
+              <w:fldChar w:fldCharType="end"/>
+            </w:r>
+          </w:hyperlink>
+        </w:p>
+        <w:p>
+          <w:pPr>
+            <w:pStyle w:val="TOC1"/>
+            <w:tabs>
+              <w:tab w:val="right" w:leader="dot" w:pos="8261"/>
+            </w:tabs>
+            <w:rPr>
+              <w:noProof/>
+              <w:kern w:val="2"/>
+              <w:sz w:val="24"/>
+              <w:szCs w:val="24"/>
+              <w:lang w:val="en-US" w:eastAsia="en-US"/>
+              <w14:ligatures w14:val="standardContextual"/>
+            </w:rPr>
+          </w:pPr>
+          <w:hyperlink w:anchor="_Toc168265183" w:history="1">
+            <w:r>
+              <w:rPr>
+                <w:rStyle w:val="Hyperlink"/>
+                <w:noProof/>
+              </w:rPr>
               <w:t>Alcance</w:t>
             </w:r>
             <w:r>
@@ -1141,7 +1355,7 @@
                 <w:noProof/>
                 <w:webHidden/>
               </w:rPr>
-              <w:instrText xml:space="preserve"> PAGEREF _Toc324273093 \h </w:instrText>
+              <w:instrText xml:space="preserve"> PAGEREF _Toc168265183 \h </w:instrText>
             </w:r>
             <w:r>
               <w:rPr>
@@ -1161,7 +1375,81 @@
                 <w:noProof/>
                 <w:webHidden/>
               </w:rPr>
-              <w:t>4</w:t>
+              <w:t>7</w:t>
+            </w:r>
+            <w:r>
+              <w:rPr>
+                <w:noProof/>
+                <w:webHidden/>
+              </w:rPr>
+              <w:fldChar w:fldCharType="end"/>
+            </w:r>
+          </w:hyperlink>
+        </w:p>
+        <w:p>
+          <w:pPr>
+            <w:pStyle w:val="TOC1"/>
+            <w:tabs>
+              <w:tab w:val="right" w:leader="dot" w:pos="8261"/>
+            </w:tabs>
+            <w:rPr>
+              <w:noProof/>
+              <w:kern w:val="2"/>
+              <w:sz w:val="24"/>
+              <w:szCs w:val="24"/>
+              <w:lang w:val="en-US" w:eastAsia="en-US"/>
+              <w14:ligatures w14:val="standardContextual"/>
+            </w:rPr>
+          </w:pPr>
+          <w:hyperlink w:anchor="_Toc168265184" w:history="1">
+            <w:r>
+              <w:rPr>
+                <w:rStyle w:val="Hyperlink"/>
+                <w:noProof/>
+                <w:lang w:val="es-BO"/>
+              </w:rPr>
+              <w:t>El alcance del proyecto comprende el desarrollo de un programa de cifrado César en C# utilizando .NET Core, que incluye la implementación del algoritmo de cifrado y descifrado, documentación detallada (README.md, comentarios en código), definición de al menos tres historias de usuario, gestión del proyecto en un repositorio de GitHub, y la implementación de pruebas unitarias para las funciones principales. Se establece como supuesto que los estudiantes cuentan con conocimientos previos de C# y uso de GitHub, y se aclara que las pruebas unitarias cubrirán los casos de uso principales, aunque no todos los posibles errores extremos.</w:t>
+            </w:r>
+            <w:r>
+              <w:rPr>
+                <w:noProof/>
+                <w:webHidden/>
+              </w:rPr>
+              <w:tab/>
+            </w:r>
+            <w:r>
+              <w:rPr>
+                <w:noProof/>
+                <w:webHidden/>
+              </w:rPr>
+              <w:fldChar w:fldCharType="begin"/>
+            </w:r>
+            <w:r>
+              <w:rPr>
+                <w:noProof/>
+                <w:webHidden/>
+              </w:rPr>
+              <w:instrText xml:space="preserve"> PAGEREF _Toc168265184 \h </w:instrText>
+            </w:r>
+            <w:r>
+              <w:rPr>
+                <w:noProof/>
+                <w:webHidden/>
+              </w:rPr>
+            </w:r>
+            <w:r>
+              <w:rPr>
+                <w:noProof/>
+                <w:webHidden/>
+              </w:rPr>
+              <w:fldChar w:fldCharType="separate"/>
+            </w:r>
+            <w:r>
+              <w:rPr>
+                <w:noProof/>
+                <w:webHidden/>
+              </w:rPr>
+              <w:t>7</w:t>
             </w:r>
             <w:r>
               <w:rPr>
@@ -1450,12 +1738,12 @@
       <w:pPr>
         <w:pStyle w:val="Heading1"/>
       </w:pPr>
-      <w:bookmarkStart w:id="0" w:name="_Toc324273087"/>
-      <w:bookmarkStart w:id="1" w:name="_Toc296334068"/>
+      <w:bookmarkStart w:id="0" w:name="_Toc296334068"/>
+      <w:bookmarkStart w:id="1" w:name="_Toc168265173"/>
       <w:r>
         <w:t>Objetivo</w:t>
       </w:r>
-      <w:bookmarkEnd w:id="0"/>
+      <w:bookmarkEnd w:id="1"/>
     </w:p>
     <w:p>
       <w:pPr>
@@ -1482,7 +1770,7 @@
           <w:color w:val="4F81BD"/>
         </w:rPr>
       </w:pPr>
-      <w:bookmarkStart w:id="2" w:name="_Toc324273088"/>
+      <w:bookmarkStart w:id="2" w:name="_Toc168265174"/>
       <w:r>
         <w:rPr>
           <w:rFonts w:cstheme="minorHAnsi"/>
@@ -1813,7 +2101,7 @@
       <w:pPr>
         <w:pStyle w:val="Heading1"/>
       </w:pPr>
-      <w:bookmarkStart w:id="3" w:name="_Toc324273089"/>
+      <w:bookmarkStart w:id="3" w:name="_Toc168265175"/>
       <w:r>
         <w:t>Objetivo</w:t>
       </w:r>
@@ -1880,14 +2168,14 @@
       <w:pPr>
         <w:pStyle w:val="Heading1"/>
       </w:pPr>
-      <w:bookmarkStart w:id="4" w:name="_Toc324273090"/>
+      <w:bookmarkStart w:id="4" w:name="_Toc168265176"/>
       <w:r>
         <w:t>Requerimiento Identificado</w:t>
       </w:r>
+      <w:r>
+        <w:t xml:space="preserve"> N1</w:t>
+      </w:r>
       <w:bookmarkEnd w:id="4"/>
-      <w:r>
-        <w:t xml:space="preserve"> N1</w:t>
-      </w:r>
     </w:p>
     <w:p>
       <w:pPr>
@@ -2463,255 +2751,6 @@
     </w:p>
     <w:p>
       <w:pPr>
-        <w:jc w:val="both"/>
-        <w:rPr>
-          <w:b/>
-          <w:color w:val="4F81BD"/>
-        </w:rPr>
-      </w:pPr>
-      <w:r>
-        <w:rPr>
-          <w:b/>
-          <w:color w:val="4F81BD"/>
-        </w:rPr>
-        <w:t>- [</w:t>
-      </w:r>
-      <w:r>
-        <w:rPr>
-          <w:b/>
-          <w:color w:val="4F81BD"/>
-        </w:rPr>
-        <w:t>30</w:t>
-      </w:r>
-      <w:r>
-        <w:rPr>
-          <w:b/>
-          <w:color w:val="4F81BD"/>
-        </w:rPr>
-        <w:t>/0</w:t>
-      </w:r>
-      <w:r>
-        <w:rPr>
-          <w:b/>
-          <w:color w:val="4F81BD"/>
-        </w:rPr>
-        <w:t>5</w:t>
-      </w:r>
-      <w:r>
-        <w:rPr>
-          <w:b/>
-          <w:color w:val="4F81BD"/>
-        </w:rPr>
-        <w:t xml:space="preserve">/2024] Historia creada por </w:t>
-      </w:r>
-      <w:r>
-        <w:rPr>
-          <w:b/>
-          <w:color w:val="4F81BD"/>
-        </w:rPr>
-        <w:t>Nicole Lozada León</w:t>
-      </w:r>
-      <w:r>
-        <w:rPr>
-          <w:b/>
-          <w:color w:val="4F81BD"/>
-        </w:rPr>
-        <w:t>- Definición inicial de la historia de usuario.</w:t>
-      </w:r>
-    </w:p>
-    <w:p>
-      <w:pPr>
-        <w:jc w:val="both"/>
-        <w:rPr>
-          <w:b/>
-          <w:color w:val="4F81BD"/>
-        </w:rPr>
-      </w:pPr>
-      <w:r>
-        <w:rPr>
-          <w:b/>
-          <w:color w:val="4F81BD"/>
-        </w:rPr>
-        <w:t>- [</w:t>
-      </w:r>
-      <w:r>
-        <w:rPr>
-          <w:b/>
-          <w:color w:val="4F81BD"/>
-        </w:rPr>
-        <w:t>30</w:t>
-      </w:r>
-      <w:r>
-        <w:rPr>
-          <w:b/>
-          <w:color w:val="4F81BD"/>
-        </w:rPr>
-        <w:t>/0</w:t>
-      </w:r>
-      <w:r>
-        <w:rPr>
-          <w:b/>
-          <w:color w:val="4F81BD"/>
-        </w:rPr>
-        <w:t>5</w:t>
-      </w:r>
-      <w:r>
-        <w:rPr>
-          <w:b/>
-          <w:color w:val="4F81BD"/>
-        </w:rPr>
-        <w:t xml:space="preserve">/2024] Revisión realizada por </w:t>
-      </w:r>
-      <w:r>
-        <w:rPr>
-          <w:b/>
-          <w:color w:val="4F81BD"/>
-        </w:rPr>
-        <w:t xml:space="preserve">José Alfredo Zambrana Cruz </w:t>
-      </w:r>
-      <w:r>
-        <w:rPr>
-          <w:b/>
-          <w:color w:val="4F81BD"/>
-        </w:rPr>
-        <w:t>- Ajustes en los criterios de aceptación.</w:t>
-      </w:r>
-    </w:p>
-    <w:p>
-      <w:pPr>
-        <w:pStyle w:val="Heading1"/>
-      </w:pPr>
-      <w:r>
-        <w:t>Requerimiento Identificado N2</w:t>
-      </w:r>
-      <w:r>
-        <w:rPr>
-          <w:color w:val="4F81BD"/>
-        </w:rPr>
-        <w:t xml:space="preserve"> </w:t>
-      </w:r>
-    </w:p>
-    <w:p>
-      <w:pPr>
-        <w:jc w:val="both"/>
-        <w:rPr>
-          <w:b/>
-          <w:color w:val="4F81BD"/>
-        </w:rPr>
-      </w:pPr>
-      <w:r>
-        <w:rPr>
-          <w:b/>
-          <w:color w:val="4F81BD"/>
-        </w:rPr>
-        <w:t>Historia de Usuario No. 2</w:t>
-      </w:r>
-    </w:p>
-    <w:p>
-      <w:pPr>
-        <w:jc w:val="both"/>
-        <w:rPr>
-          <w:b/>
-          <w:color w:val="4F81BD"/>
-        </w:rPr>
-      </w:pPr>
-      <w:r>
-        <w:rPr>
-          <w:b/>
-          <w:color w:val="4F81BD"/>
-        </w:rPr>
-        <w:t>Título</w:t>
-      </w:r>
-      <w:r>
-        <w:rPr>
-          <w:b/>
-          <w:color w:val="4F81BD"/>
-        </w:rPr>
-        <w:t xml:space="preserve"> de la historia: Frase cifrada</w:t>
-      </w:r>
-    </w:p>
-    <w:p>
-      <w:pPr>
-        <w:jc w:val="both"/>
-        <w:rPr>
-          <w:b/>
-          <w:color w:val="4F81BD"/>
-        </w:rPr>
-      </w:pPr>
-      <w:r>
-        <w:rPr>
-          <w:b/>
-          <w:color w:val="4F81BD"/>
-        </w:rPr>
-        <w:t>Como usuario, necesito que el programa cifre la frase utilizando el algoritmo César y muestre el resultado para que pueda ver la frase cifrada correctamente.</w:t>
-      </w:r>
-    </w:p>
-    <w:p>
-      <w:pPr>
-        <w:jc w:val="both"/>
-        <w:rPr>
-          <w:b/>
-          <w:color w:val="4F81BD"/>
-        </w:rPr>
-      </w:pPr>
-      <w:r>
-        <w:rPr>
-          <w:b/>
-          <w:color w:val="4F81BD"/>
-        </w:rPr>
-        <w:t>Descripción</w:t>
-      </w:r>
-    </w:p>
-    <w:p>
-      <w:pPr>
-        <w:jc w:val="both"/>
-        <w:rPr>
-          <w:b/>
-          <w:color w:val="4F81BD"/>
-        </w:rPr>
-      </w:pPr>
-      <w:r>
-        <w:rPr>
-          <w:b/>
-          <w:color w:val="4F81BD"/>
-        </w:rPr>
-        <w:t>En el contexto del programa de cifrado César, es esencial que, una vez ingresada una frase y un número de desplazamiento, el programa aplique el algoritmo César para cifrar la frase y mostrar el resultado cifrado al usuario. Esto permitirá a los usuarios verificar el funcionamiento del cifrado y utilizar la frase cifrada según sus necesidades.</w:t>
-      </w:r>
-    </w:p>
-    <w:p>
-      <w:pPr>
-        <w:jc w:val="both"/>
-        <w:rPr>
-          <w:b/>
-          <w:color w:val="4F81BD"/>
-        </w:rPr>
-      </w:pPr>
-      <w:r>
-        <w:rPr>
-          <w:b/>
-          <w:color w:val="4F81BD"/>
-        </w:rPr>
-        <w:t>Criterios de Aceptación</w:t>
-      </w:r>
-    </w:p>
-    <w:p>
-      <w:pPr>
-        <w:jc w:val="both"/>
-        <w:rPr>
-          <w:b/>
-          <w:color w:val="4F81BD"/>
-        </w:rPr>
-      </w:pPr>
-      <w:r>
-        <w:rPr>
-          <w:b/>
-          <w:color w:val="4F81BD"/>
-        </w:rPr>
-        <w:t>1. Aplicación del Algoritmo César</w:t>
-      </w:r>
-    </w:p>
-    <w:p>
-      <w:pPr>
         <w:pStyle w:val="ListParagraph"/>
         <w:numPr>
           <w:ilvl w:val="0"/>
@@ -2728,7 +2767,35 @@
           <w:b/>
           <w:color w:val="4F81BD"/>
         </w:rPr>
-        <w:t>El programa debe tomar la frase ingresada y el número de desplazamiento proporcionado por el usuario.</w:t>
+        <w:t>[</w:t>
+      </w:r>
+      <w:r>
+        <w:rPr>
+          <w:b/>
+          <w:color w:val="4F81BD"/>
+        </w:rPr>
+        <w:t>30</w:t>
+      </w:r>
+      <w:r>
+        <w:rPr>
+          <w:b/>
+          <w:color w:val="4F81BD"/>
+        </w:rPr>
+        <w:t>/0</w:t>
+      </w:r>
+      <w:r>
+        <w:rPr>
+          <w:b/>
+          <w:color w:val="4F81BD"/>
+        </w:rPr>
+        <w:t>5</w:t>
+      </w:r>
+      <w:r>
+        <w:rPr>
+          <w:b/>
+          <w:color w:val="4F81BD"/>
+        </w:rPr>
+        <w:t>/2024] Historia creada por Nicole Lozada León- Definición inicial de la historia de usuario.</w:t>
       </w:r>
     </w:p>
     <w:p>
@@ -2749,32 +2816,163 @@
           <w:b/>
           <w:color w:val="4F81BD"/>
         </w:rPr>
-        <w:t>El programa debe aplicar el algoritmo César para cifrar la frase según el desplazamiento especificado.</w:t>
-      </w:r>
-    </w:p>
-    <w:p>
-      <w:pPr>
-        <w:jc w:val="both"/>
-        <w:rPr>
-          <w:b/>
-          <w:color w:val="4F81BD"/>
-        </w:rPr>
-      </w:pPr>
-    </w:p>
-    <w:p>
-      <w:pPr>
-        <w:jc w:val="both"/>
-        <w:rPr>
-          <w:b/>
-          <w:color w:val="4F81BD"/>
-        </w:rPr>
-      </w:pPr>
-      <w:r>
-        <w:rPr>
-          <w:b/>
-          <w:color w:val="4F81BD"/>
-        </w:rPr>
-        <w:t>2. Mostrar Resultado Cifrado</w:t>
+        <w:t>[</w:t>
+      </w:r>
+      <w:r>
+        <w:rPr>
+          <w:b/>
+          <w:color w:val="4F81BD"/>
+        </w:rPr>
+        <w:t>30</w:t>
+      </w:r>
+      <w:r>
+        <w:rPr>
+          <w:b/>
+          <w:color w:val="4F81BD"/>
+        </w:rPr>
+        <w:t>/0</w:t>
+      </w:r>
+      <w:r>
+        <w:rPr>
+          <w:b/>
+          <w:color w:val="4F81BD"/>
+        </w:rPr>
+        <w:t>5</w:t>
+      </w:r>
+      <w:r>
+        <w:rPr>
+          <w:b/>
+          <w:color w:val="4F81BD"/>
+        </w:rPr>
+        <w:t>/2024] Revisión realizada por José Alfredo Zambrana Cruz - Ajustes en los criterios de aceptación.</w:t>
+      </w:r>
+    </w:p>
+    <w:p>
+      <w:pPr>
+        <w:pStyle w:val="Heading1"/>
+      </w:pPr>
+      <w:bookmarkStart w:id="5" w:name="_Toc168265177"/>
+      <w:r>
+        <w:t>Requerimiento Identificado N2</w:t>
+      </w:r>
+      <w:bookmarkEnd w:id="5"/>
+      <w:r>
+        <w:rPr>
+          <w:color w:val="4F81BD"/>
+        </w:rPr>
+        <w:t xml:space="preserve"> </w:t>
+      </w:r>
+    </w:p>
+    <w:p>
+      <w:pPr>
+        <w:jc w:val="both"/>
+        <w:rPr>
+          <w:b/>
+          <w:color w:val="4F81BD"/>
+        </w:rPr>
+      </w:pPr>
+      <w:r>
+        <w:rPr>
+          <w:b/>
+          <w:color w:val="4F81BD"/>
+        </w:rPr>
+        <w:t>Historia de Usuario No. 2</w:t>
+      </w:r>
+    </w:p>
+    <w:p>
+      <w:pPr>
+        <w:jc w:val="both"/>
+        <w:rPr>
+          <w:b/>
+          <w:color w:val="4F81BD"/>
+        </w:rPr>
+      </w:pPr>
+      <w:r>
+        <w:rPr>
+          <w:b/>
+          <w:color w:val="4F81BD"/>
+        </w:rPr>
+        <w:t>Título de la historia: Frase cifrada</w:t>
+      </w:r>
+    </w:p>
+    <w:p>
+      <w:pPr>
+        <w:jc w:val="both"/>
+        <w:rPr>
+          <w:b/>
+          <w:color w:val="4F81BD"/>
+        </w:rPr>
+      </w:pPr>
+      <w:r>
+        <w:rPr>
+          <w:b/>
+          <w:color w:val="4F81BD"/>
+        </w:rPr>
+        <w:t>Como usuario, necesito que el programa cifre la frase utilizando el algoritmo César y muestre el resultado para que pueda ver la frase cifrada correctamente.</w:t>
+      </w:r>
+    </w:p>
+    <w:p>
+      <w:pPr>
+        <w:jc w:val="both"/>
+        <w:rPr>
+          <w:b/>
+          <w:color w:val="4F81BD"/>
+        </w:rPr>
+      </w:pPr>
+      <w:r>
+        <w:rPr>
+          <w:b/>
+          <w:color w:val="4F81BD"/>
+        </w:rPr>
+        <w:t>Descripción</w:t>
+      </w:r>
+    </w:p>
+    <w:p>
+      <w:pPr>
+        <w:jc w:val="both"/>
+        <w:rPr>
+          <w:b/>
+          <w:color w:val="4F81BD"/>
+        </w:rPr>
+      </w:pPr>
+      <w:r>
+        <w:rPr>
+          <w:b/>
+          <w:color w:val="4F81BD"/>
+        </w:rPr>
+        <w:t>En el contexto del programa de cifrado César, es esencial que, una vez ingresada una frase y un número de desplazamiento, el programa aplique el algoritmo César para cifrar la frase y mostrar el resultado cifrado al usuario. Esto permitirá a los usuarios verificar el funcionamiento del cifrado y utilizar la frase cifrada según sus necesidades.</w:t>
+      </w:r>
+    </w:p>
+    <w:p>
+      <w:pPr>
+        <w:jc w:val="both"/>
+        <w:rPr>
+          <w:b/>
+          <w:color w:val="4F81BD"/>
+        </w:rPr>
+      </w:pPr>
+      <w:r>
+        <w:rPr>
+          <w:b/>
+          <w:color w:val="4F81BD"/>
+        </w:rPr>
+        <w:t>Criterios de Aceptación</w:t>
+      </w:r>
+    </w:p>
+    <w:p>
+      <w:pPr>
+        <w:jc w:val="both"/>
+        <w:rPr>
+          <w:b/>
+          <w:color w:val="4F81BD"/>
+        </w:rPr>
+      </w:pPr>
+      <w:r>
+        <w:rPr>
+          <w:b/>
+          <w:color w:val="4F81BD"/>
+        </w:rPr>
+        <w:t>1. Aplicación del Algoritmo César</w:t>
       </w:r>
     </w:p>
     <w:p>
@@ -2795,21 +2993,7 @@
           <w:b/>
           <w:color w:val="4F81BD"/>
         </w:rPr>
-        <w:t xml:space="preserve">El programa debe mostrar la frase cifrada al usuario en la </w:t>
-      </w:r>
-      <w:r>
-        <w:rPr>
-          <w:b/>
-          <w:color w:val="4F81BD"/>
-        </w:rPr>
-        <w:t xml:space="preserve">interfaz </w:t>
-      </w:r>
-      <w:r>
-        <w:rPr>
-          <w:b/>
-          <w:color w:val="4F81BD"/>
-        </w:rPr>
-        <w:t>de consola.</w:t>
+        <w:t>El programa debe tomar la frase ingresada y el número de desplazamiento proporcionado por el usuario.</w:t>
       </w:r>
     </w:p>
     <w:p>
@@ -2830,23 +3014,32 @@
           <w:b/>
           <w:color w:val="4F81BD"/>
         </w:rPr>
-        <w:t>El resultado debe incluir todos los caracteres ingresados, manteniendo mayúsculas, minúsculas y caracteres especiales en su lugar.</w:t>
-      </w:r>
-    </w:p>
-    <w:p>
-      <w:pPr>
-        <w:jc w:val="both"/>
-        <w:rPr>
-          <w:b/>
-          <w:color w:val="4F81BD"/>
-        </w:rPr>
-      </w:pPr>
-      <w:r>
-        <w:rPr>
-          <w:b/>
-          <w:color w:val="4F81BD"/>
-        </w:rPr>
-        <w:t>3. Manejo de Caracteres Especiales</w:t>
+        <w:t>El programa debe aplicar el algoritmo César para cifrar la frase según el desplazamiento especificado.</w:t>
+      </w:r>
+    </w:p>
+    <w:p>
+      <w:pPr>
+        <w:jc w:val="both"/>
+        <w:rPr>
+          <w:b/>
+          <w:color w:val="4F81BD"/>
+        </w:rPr>
+      </w:pPr>
+    </w:p>
+    <w:p>
+      <w:pPr>
+        <w:jc w:val="both"/>
+        <w:rPr>
+          <w:b/>
+          <w:color w:val="4F81BD"/>
+        </w:rPr>
+      </w:pPr>
+      <w:r>
+        <w:rPr>
+          <w:b/>
+          <w:color w:val="4F81BD"/>
+        </w:rPr>
+        <w:t>2. Mostrar Resultado Cifrado</w:t>
       </w:r>
     </w:p>
     <w:p>
@@ -2867,88 +3060,14 @@
           <w:b/>
           <w:color w:val="4F81BD"/>
         </w:rPr>
-        <w:t>El programa debe asegurarse de que los caracteres no alfabéticos (como espacios, puntuación y símbolos) no se alteren durante el proceso de cifrado.</w:t>
-      </w:r>
-    </w:p>
-    <w:p>
-      <w:pPr>
-        <w:jc w:val="both"/>
-        <w:rPr>
-          <w:b/>
-          <w:color w:val="4F81BD"/>
-        </w:rPr>
-      </w:pPr>
-      <w:r>
-        <w:rPr>
-          <w:b/>
-          <w:color w:val="4F81BD"/>
-        </w:rPr>
-        <w:t>Prioridad</w:t>
-      </w:r>
-    </w:p>
-    <w:p>
-      <w:pPr>
-        <w:jc w:val="both"/>
-        <w:rPr>
-          <w:b/>
-          <w:color w:val="4F81BD"/>
-        </w:rPr>
-      </w:pPr>
-      <w:r>
-        <w:rPr>
-          <w:b/>
-          <w:color w:val="4F81BD"/>
-        </w:rPr>
-        <w:lastRenderedPageBreak/>
-        <w:t>Alta</w:t>
-      </w:r>
-    </w:p>
-    <w:p>
-      <w:pPr>
-        <w:jc w:val="both"/>
-        <w:rPr>
-          <w:b/>
-          <w:color w:val="4F81BD"/>
-        </w:rPr>
-      </w:pPr>
-      <w:r>
-        <w:rPr>
-          <w:b/>
-          <w:color w:val="4F81BD"/>
-        </w:rPr>
-        <w:t>Estimación</w:t>
-      </w:r>
-    </w:p>
-    <w:p>
-      <w:pPr>
-        <w:jc w:val="both"/>
-        <w:rPr>
-          <w:b/>
-          <w:color w:val="4F81BD"/>
-        </w:rPr>
-      </w:pPr>
-      <w:r>
-        <w:rPr>
-          <w:b/>
-          <w:color w:val="4F81BD"/>
-        </w:rPr>
-        <w:t>3 días</w:t>
-      </w:r>
-    </w:p>
-    <w:p>
-      <w:pPr>
-        <w:jc w:val="both"/>
-        <w:rPr>
-          <w:b/>
-          <w:color w:val="4F81BD"/>
-        </w:rPr>
-      </w:pPr>
-      <w:r>
-        <w:rPr>
-          <w:b/>
-          <w:color w:val="4F81BD"/>
-        </w:rPr>
-        <w:t>Notas/Tareas Adicionales</w:t>
+        <w:t xml:space="preserve">El programa debe mostrar la frase cifrada al usuario en la interfaz </w:t>
+      </w:r>
+      <w:r>
+        <w:rPr>
+          <w:b/>
+          <w:color w:val="4F81BD"/>
+        </w:rPr>
+        <w:t>de consola.</w:t>
       </w:r>
     </w:p>
     <w:p>
@@ -2969,7 +3088,23 @@
           <w:b/>
           <w:color w:val="4F81BD"/>
         </w:rPr>
-        <w:t>Implementar el algoritmo César en el código.</w:t>
+        <w:t>El resultado debe incluir todos los caracteres ingresados, manteniendo mayúsculas, minúsculas y caracteres especiales en su lugar.</w:t>
+      </w:r>
+    </w:p>
+    <w:p>
+      <w:pPr>
+        <w:jc w:val="both"/>
+        <w:rPr>
+          <w:b/>
+          <w:color w:val="4F81BD"/>
+        </w:rPr>
+      </w:pPr>
+      <w:r>
+        <w:rPr>
+          <w:b/>
+          <w:color w:val="4F81BD"/>
+        </w:rPr>
+        <w:t>3. Manejo de Caracteres Especiales</w:t>
       </w:r>
     </w:p>
     <w:p>
@@ -2990,7 +3125,88 @@
           <w:b/>
           <w:color w:val="4F81BD"/>
         </w:rPr>
-        <w:t>Crear funciones para el cifrado y mostrar el resultado.</w:t>
+        <w:t>El programa debe asegurarse de que los caracteres no alfabéticos (como espacios, puntuación y símbolos) no se alteren durante el proceso de cifrado.</w:t>
+      </w:r>
+    </w:p>
+    <w:p>
+      <w:pPr>
+        <w:jc w:val="both"/>
+        <w:rPr>
+          <w:b/>
+          <w:color w:val="4F81BD"/>
+        </w:rPr>
+      </w:pPr>
+      <w:r>
+        <w:rPr>
+          <w:b/>
+          <w:color w:val="4F81BD"/>
+        </w:rPr>
+        <w:t>Prioridad</w:t>
+      </w:r>
+    </w:p>
+    <w:p>
+      <w:pPr>
+        <w:jc w:val="both"/>
+        <w:rPr>
+          <w:b/>
+          <w:color w:val="4F81BD"/>
+        </w:rPr>
+      </w:pPr>
+      <w:r>
+        <w:rPr>
+          <w:b/>
+          <w:color w:val="4F81BD"/>
+        </w:rPr>
+        <w:lastRenderedPageBreak/>
+        <w:t>Alta</w:t>
+      </w:r>
+    </w:p>
+    <w:p>
+      <w:pPr>
+        <w:jc w:val="both"/>
+        <w:rPr>
+          <w:b/>
+          <w:color w:val="4F81BD"/>
+        </w:rPr>
+      </w:pPr>
+      <w:r>
+        <w:rPr>
+          <w:b/>
+          <w:color w:val="4F81BD"/>
+        </w:rPr>
+        <w:t>Estimación</w:t>
+      </w:r>
+    </w:p>
+    <w:p>
+      <w:pPr>
+        <w:jc w:val="both"/>
+        <w:rPr>
+          <w:b/>
+          <w:color w:val="4F81BD"/>
+        </w:rPr>
+      </w:pPr>
+      <w:r>
+        <w:rPr>
+          <w:b/>
+          <w:color w:val="4F81BD"/>
+        </w:rPr>
+        <w:t>3 días</w:t>
+      </w:r>
+    </w:p>
+    <w:p>
+      <w:pPr>
+        <w:jc w:val="both"/>
+        <w:rPr>
+          <w:b/>
+          <w:color w:val="4F81BD"/>
+        </w:rPr>
+      </w:pPr>
+      <w:r>
+        <w:rPr>
+          <w:b/>
+          <w:color w:val="4F81BD"/>
+        </w:rPr>
+        <w:t>Notas/Tareas Adicionales</w:t>
       </w:r>
     </w:p>
     <w:p>
@@ -3011,39 +3227,7 @@
           <w:b/>
           <w:color w:val="4F81BD"/>
         </w:rPr>
-        <w:t>Realizar pruebas para asegurarse de que el cifrado se realiza correctamente con diferentes frases y desplazamientos.</w:t>
-      </w:r>
-    </w:p>
-    <w:p>
-      <w:pPr>
-        <w:jc w:val="both"/>
-        <w:rPr>
-          <w:b/>
-          <w:color w:val="4F81BD"/>
-        </w:rPr>
-      </w:pPr>
-      <w:r>
-        <w:rPr>
-          <w:b/>
-          <w:color w:val="4F81BD"/>
-        </w:rPr>
-        <w:t>Discusiones</w:t>
-      </w:r>
-    </w:p>
-    <w:p>
-      <w:pPr>
-        <w:jc w:val="both"/>
-        <w:rPr>
-          <w:b/>
-          <w:color w:val="4F81BD"/>
-        </w:rPr>
-      </w:pPr>
-      <w:r>
-        <w:rPr>
-          <w:b/>
-          <w:color w:val="4F81BD"/>
-        </w:rPr>
-        <w:t>1. Discusión sobre la Implementación del Algoritmo</w:t>
+        <w:t>Implementar el algoritmo César en el código.</w:t>
       </w:r>
     </w:p>
     <w:p>
@@ -3064,23 +3248,7 @@
           <w:b/>
           <w:color w:val="4F81BD"/>
         </w:rPr>
-        <w:t xml:space="preserve">Decisión de cómo manejar las letras del alfabeto durante el desplazamiento (ciclo de A </w:t>
-      </w:r>
-      <w:proofErr w:type="spellStart"/>
-      <w:r>
-        <w:rPr>
-          <w:b/>
-          <w:color w:val="4F81BD"/>
-        </w:rPr>
-        <w:t>a</w:t>
-      </w:r>
-      <w:proofErr w:type="spellEnd"/>
-      <w:r>
-        <w:rPr>
-          <w:b/>
-          <w:color w:val="4F81BD"/>
-        </w:rPr>
-        <w:t xml:space="preserve"> Z y de Z a A).</w:t>
+        <w:t>Crear funciones para el cifrado y mostrar el resultado.</w:t>
       </w:r>
     </w:p>
     <w:p>
@@ -3101,23 +3269,39 @@
           <w:b/>
           <w:color w:val="4F81BD"/>
         </w:rPr>
-        <w:t>Consideración de los límites del desplazamiento y cómo estos afectan el cifrado.</w:t>
-      </w:r>
-    </w:p>
-    <w:p>
-      <w:pPr>
-        <w:jc w:val="both"/>
-        <w:rPr>
-          <w:b/>
-          <w:color w:val="4F81BD"/>
-        </w:rPr>
-      </w:pPr>
-      <w:r>
-        <w:rPr>
-          <w:b/>
-          <w:color w:val="4F81BD"/>
-        </w:rPr>
-        <w:t>2. Discusión sobre la Interfaz de Usuario</w:t>
+        <w:t>Realizar pruebas para asegurarse de que el cifrado se realiza correctamente con diferentes frases y desplazamientos.</w:t>
+      </w:r>
+    </w:p>
+    <w:p>
+      <w:pPr>
+        <w:jc w:val="both"/>
+        <w:rPr>
+          <w:b/>
+          <w:color w:val="4F81BD"/>
+        </w:rPr>
+      </w:pPr>
+      <w:r>
+        <w:rPr>
+          <w:b/>
+          <w:color w:val="4F81BD"/>
+        </w:rPr>
+        <w:t>Discusiones</w:t>
+      </w:r>
+    </w:p>
+    <w:p>
+      <w:pPr>
+        <w:jc w:val="both"/>
+        <w:rPr>
+          <w:b/>
+          <w:color w:val="4F81BD"/>
+        </w:rPr>
+      </w:pPr>
+      <w:r>
+        <w:rPr>
+          <w:b/>
+          <w:color w:val="4F81BD"/>
+        </w:rPr>
+        <w:t>1. Discusión sobre la Implementación del Algoritmo</w:t>
       </w:r>
     </w:p>
     <w:p>
@@ -3138,7 +3322,23 @@
           <w:b/>
           <w:color w:val="4F81BD"/>
         </w:rPr>
-        <w:t>Decisión de utilizar inicialmente una interfaz de consola por simplicidad.</w:t>
+        <w:t xml:space="preserve">Decisión de cómo manejar las letras del alfabeto durante el desplazamiento (ciclo de A </w:t>
+      </w:r>
+      <w:proofErr w:type="spellStart"/>
+      <w:r>
+        <w:rPr>
+          <w:b/>
+          <w:color w:val="4F81BD"/>
+        </w:rPr>
+        <w:t>a</w:t>
+      </w:r>
+      <w:proofErr w:type="spellEnd"/>
+      <w:r>
+        <w:rPr>
+          <w:b/>
+          <w:color w:val="4F81BD"/>
+        </w:rPr>
+        <w:t xml:space="preserve"> Z y de Z a A).</w:t>
       </w:r>
     </w:p>
     <w:p>
@@ -3159,6 +3359,64 @@
           <w:b/>
           <w:color w:val="4F81BD"/>
         </w:rPr>
+        <w:t>Consideración de los límites del desplazamiento y cómo estos afectan el cifrado.</w:t>
+      </w:r>
+    </w:p>
+    <w:p>
+      <w:pPr>
+        <w:jc w:val="both"/>
+        <w:rPr>
+          <w:b/>
+          <w:color w:val="4F81BD"/>
+        </w:rPr>
+      </w:pPr>
+      <w:r>
+        <w:rPr>
+          <w:b/>
+          <w:color w:val="4F81BD"/>
+        </w:rPr>
+        <w:t>2. Discusión sobre la Interfaz de Usuario</w:t>
+      </w:r>
+    </w:p>
+    <w:p>
+      <w:pPr>
+        <w:pStyle w:val="ListParagraph"/>
+        <w:numPr>
+          <w:ilvl w:val="0"/>
+          <w:numId w:val="7"/>
+        </w:numPr>
+        <w:jc w:val="both"/>
+        <w:rPr>
+          <w:b/>
+          <w:color w:val="4F81BD"/>
+        </w:rPr>
+      </w:pPr>
+      <w:r>
+        <w:rPr>
+          <w:b/>
+          <w:color w:val="4F81BD"/>
+        </w:rPr>
+        <w:t>Decisión de utilizar inicialmente una interfaz de consola por simplicidad.</w:t>
+      </w:r>
+    </w:p>
+    <w:p>
+      <w:pPr>
+        <w:pStyle w:val="ListParagraph"/>
+        <w:numPr>
+          <w:ilvl w:val="0"/>
+          <w:numId w:val="7"/>
+        </w:numPr>
+        <w:jc w:val="both"/>
+        <w:rPr>
+          <w:b/>
+          <w:color w:val="4F81BD"/>
+        </w:rPr>
+      </w:pPr>
+      <w:r>
+        <w:rPr>
+          <w:b/>
+          <w:color w:val="4F81BD"/>
+        </w:rPr>
         <w:t>Evaluación de la necesidad de un mensaje claro y amigable al mostrar el resultado cifrado.</w:t>
       </w:r>
     </w:p>
@@ -3180,53 +3438,672 @@
     </w:p>
     <w:p>
       <w:pPr>
-        <w:jc w:val="both"/>
-        <w:rPr>
-          <w:b/>
-          <w:color w:val="4F81BD"/>
-        </w:rPr>
-      </w:pPr>
-      <w:r>
-        <w:rPr>
-          <w:b/>
-          <w:color w:val="4F81BD"/>
-        </w:rPr>
-        <w:t>- [</w:t>
-      </w:r>
-      <w:r>
-        <w:rPr>
-          <w:b/>
-          <w:color w:val="4F81BD"/>
-        </w:rPr>
-        <w:t>30</w:t>
-      </w:r>
-      <w:r>
-        <w:rPr>
-          <w:b/>
-          <w:color w:val="4F81BD"/>
-        </w:rPr>
-        <w:t>/0</w:t>
-      </w:r>
-      <w:r>
-        <w:rPr>
-          <w:b/>
-          <w:color w:val="4F81BD"/>
-        </w:rPr>
-        <w:t>5</w:t>
-      </w:r>
-      <w:r>
-        <w:rPr>
-          <w:b/>
-          <w:color w:val="4F81BD"/>
-        </w:rPr>
-        <w:t xml:space="preserve">/2024] Historia creada por </w:t>
-      </w:r>
-      <w:r>
-        <w:rPr>
-          <w:b/>
-          <w:color w:val="4F81BD"/>
-        </w:rPr>
-        <w:t>Nicole Lozada León</w:t>
+        <w:pStyle w:val="ListParagraph"/>
+        <w:numPr>
+          <w:ilvl w:val="0"/>
+          <w:numId w:val="7"/>
+        </w:numPr>
+        <w:jc w:val="both"/>
+        <w:rPr>
+          <w:b/>
+          <w:color w:val="4F81BD"/>
+        </w:rPr>
+      </w:pPr>
+      <w:r>
+        <w:rPr>
+          <w:b/>
+          <w:color w:val="4F81BD"/>
+        </w:rPr>
+        <w:t>[30/05/2024] Historia creada por Nicole Lozada León- Definición inicial de la historia de usuario.</w:t>
+      </w:r>
+    </w:p>
+    <w:p>
+      <w:pPr>
+        <w:pStyle w:val="ListParagraph"/>
+        <w:numPr>
+          <w:ilvl w:val="0"/>
+          <w:numId w:val="7"/>
+        </w:numPr>
+        <w:jc w:val="both"/>
+        <w:rPr>
+          <w:b/>
+          <w:color w:val="4F81BD"/>
+        </w:rPr>
+      </w:pPr>
+      <w:r>
+        <w:rPr>
+          <w:b/>
+          <w:color w:val="4F81BD"/>
+        </w:rPr>
+        <w:t>[30/05/2024] Revisión realizada por José Alfredo Zambrana Cruz - Ajustes en los criterios de aceptación.</w:t>
+      </w:r>
+    </w:p>
+    <w:p>
+      <w:pPr>
+        <w:pStyle w:val="Heading1"/>
+      </w:pPr>
+      <w:bookmarkStart w:id="6" w:name="_Toc168265178"/>
+      <w:r>
+        <w:t>Requerimiento Identificado N3</w:t>
+      </w:r>
+      <w:bookmarkEnd w:id="6"/>
+    </w:p>
+    <w:p>
+      <w:pPr>
+        <w:jc w:val="both"/>
+        <w:rPr>
+          <w:b/>
+          <w:color w:val="4F81BD"/>
+        </w:rPr>
+      </w:pPr>
+      <w:r>
+        <w:rPr>
+          <w:b/>
+          <w:color w:val="4F81BD"/>
+        </w:rPr>
+        <w:t>Historia de Usuario No. 3</w:t>
+      </w:r>
+    </w:p>
+    <w:p>
+      <w:pPr>
+        <w:jc w:val="both"/>
+        <w:rPr>
+          <w:b/>
+          <w:color w:val="4F81BD"/>
+        </w:rPr>
+      </w:pPr>
+      <w:r>
+        <w:rPr>
+          <w:b/>
+          <w:color w:val="4F81BD"/>
+        </w:rPr>
+        <w:t>Título</w:t>
+      </w:r>
+      <w:r>
+        <w:rPr>
+          <w:b/>
+          <w:color w:val="4F81BD"/>
+        </w:rPr>
+        <w:t xml:space="preserve"> de la historia: </w:t>
+      </w:r>
+      <w:r>
+        <w:rPr>
+          <w:b/>
+          <w:color w:val="4F81BD"/>
+        </w:rPr>
+        <w:t>desc</w:t>
+      </w:r>
+      <w:r>
+        <w:rPr>
+          <w:b/>
+          <w:color w:val="4F81BD"/>
+        </w:rPr>
+        <w:t>ifrado César</w:t>
+      </w:r>
+    </w:p>
+    <w:p>
+      <w:pPr>
+        <w:jc w:val="both"/>
+        <w:rPr>
+          <w:b/>
+          <w:color w:val="4F81BD"/>
+        </w:rPr>
+      </w:pPr>
+      <w:r>
+        <w:rPr>
+          <w:b/>
+          <w:color w:val="4F81BD"/>
+        </w:rPr>
+        <w:t>Como usuario, necesito que el programa descifre una frase cifrada con el algoritmo César, dado el desplazamiento original, para que pueda recuperar el texto original.</w:t>
+      </w:r>
+    </w:p>
+    <w:p>
+      <w:pPr>
+        <w:jc w:val="both"/>
+        <w:rPr>
+          <w:b/>
+          <w:color w:val="4F81BD"/>
+        </w:rPr>
+      </w:pPr>
+      <w:r>
+        <w:rPr>
+          <w:b/>
+          <w:color w:val="4F81BD"/>
+        </w:rPr>
+        <w:t>Descripción</w:t>
+      </w:r>
+    </w:p>
+    <w:p>
+      <w:pPr>
+        <w:jc w:val="both"/>
+        <w:rPr>
+          <w:b/>
+          <w:color w:val="4F81BD"/>
+        </w:rPr>
+      </w:pPr>
+      <w:r>
+        <w:rPr>
+          <w:b/>
+          <w:color w:val="4F81BD"/>
+        </w:rPr>
+        <w:t>En el contexto del programa de cifrado César, es fundamental que los usuarios puedan descifrar una frase previamente cifrada utilizando el mismo desplazamiento original. Esto permitirá a los usuarios verificar la correcta descodificación de la frase cifrada y recuperar el texto original para su uso.</w:t>
+      </w:r>
+    </w:p>
+    <w:p>
+      <w:pPr>
+        <w:jc w:val="both"/>
+        <w:rPr>
+          <w:b/>
+          <w:color w:val="4F81BD"/>
+        </w:rPr>
+      </w:pPr>
+      <w:r>
+        <w:rPr>
+          <w:b/>
+          <w:color w:val="4F81BD"/>
+        </w:rPr>
+        <w:lastRenderedPageBreak/>
+        <w:t>Criterios de Aceptación</w:t>
+      </w:r>
+    </w:p>
+    <w:p>
+      <w:pPr>
+        <w:jc w:val="both"/>
+        <w:rPr>
+          <w:b/>
+          <w:color w:val="4F81BD"/>
+        </w:rPr>
+      </w:pPr>
+      <w:r>
+        <w:rPr>
+          <w:b/>
+          <w:color w:val="4F81BD"/>
+        </w:rPr>
+        <w:t>1. Ingreso de Frase Cifrada y Desplazamiento</w:t>
+      </w:r>
+    </w:p>
+    <w:p>
+      <w:pPr>
+        <w:pStyle w:val="ListParagraph"/>
+        <w:numPr>
+          <w:ilvl w:val="0"/>
+          <w:numId w:val="7"/>
+        </w:numPr>
+        <w:jc w:val="both"/>
+        <w:rPr>
+          <w:b/>
+          <w:color w:val="4F81BD"/>
+        </w:rPr>
+      </w:pPr>
+      <w:r>
+        <w:rPr>
+          <w:b/>
+          <w:color w:val="4F81BD"/>
+        </w:rPr>
+        <w:t>El programa debe proporcionar una interfaz</w:t>
+      </w:r>
+      <w:r>
+        <w:rPr>
+          <w:b/>
+          <w:color w:val="4F81BD"/>
+        </w:rPr>
+        <w:t xml:space="preserve"> de consola</w:t>
+      </w:r>
+      <w:r>
+        <w:rPr>
+          <w:b/>
+          <w:color w:val="4F81BD"/>
+        </w:rPr>
+        <w:t xml:space="preserve"> donde el usuario pueda ingresar una frase cifrada.</w:t>
+      </w:r>
+    </w:p>
+    <w:p>
+      <w:pPr>
+        <w:pStyle w:val="ListParagraph"/>
+        <w:numPr>
+          <w:ilvl w:val="0"/>
+          <w:numId w:val="7"/>
+        </w:numPr>
+        <w:jc w:val="both"/>
+        <w:rPr>
+          <w:b/>
+          <w:color w:val="4F81BD"/>
+        </w:rPr>
+      </w:pPr>
+      <w:r>
+        <w:rPr>
+          <w:b/>
+          <w:color w:val="4F81BD"/>
+        </w:rPr>
+        <w:t>El usuario debe poder ingresar el mismo número de desplazamiento utilizado para el cifrado.</w:t>
+      </w:r>
+    </w:p>
+    <w:p>
+      <w:pPr>
+        <w:jc w:val="both"/>
+        <w:rPr>
+          <w:b/>
+          <w:color w:val="4F81BD"/>
+        </w:rPr>
+      </w:pPr>
+      <w:r>
+        <w:rPr>
+          <w:b/>
+          <w:color w:val="4F81BD"/>
+        </w:rPr>
+        <w:t>2. Aplicación del Algoritmo César para Descifrado</w:t>
+      </w:r>
+    </w:p>
+    <w:p>
+      <w:pPr>
+        <w:pStyle w:val="ListParagraph"/>
+        <w:numPr>
+          <w:ilvl w:val="0"/>
+          <w:numId w:val="7"/>
+        </w:numPr>
+        <w:jc w:val="both"/>
+        <w:rPr>
+          <w:b/>
+          <w:color w:val="4F81BD"/>
+        </w:rPr>
+      </w:pPr>
+      <w:r>
+        <w:rPr>
+          <w:b/>
+          <w:color w:val="4F81BD"/>
+        </w:rPr>
+        <w:t>El programa debe aplicar el algoritmo César inverso para descifrar la frase utilizando el desplazamiento proporcionado.</w:t>
+      </w:r>
+    </w:p>
+    <w:p>
+      <w:pPr>
+        <w:pStyle w:val="ListParagraph"/>
+        <w:numPr>
+          <w:ilvl w:val="0"/>
+          <w:numId w:val="7"/>
+        </w:numPr>
+        <w:jc w:val="both"/>
+        <w:rPr>
+          <w:b/>
+          <w:color w:val="4F81BD"/>
+        </w:rPr>
+      </w:pPr>
+      <w:r>
+        <w:rPr>
+          <w:b/>
+          <w:color w:val="4F81BD"/>
+        </w:rPr>
+        <w:t>La frase descifrada debe coincidir con la frase original antes del cifrado.</w:t>
+      </w:r>
+    </w:p>
+    <w:p>
+      <w:pPr>
+        <w:jc w:val="both"/>
+        <w:rPr>
+          <w:b/>
+          <w:color w:val="4F81BD"/>
+        </w:rPr>
+      </w:pPr>
+      <w:r>
+        <w:rPr>
+          <w:b/>
+          <w:color w:val="4F81BD"/>
+        </w:rPr>
+        <w:t>3. Mostrar Resultado Descifrado</w:t>
+      </w:r>
+    </w:p>
+    <w:p>
+      <w:pPr>
+        <w:pStyle w:val="ListParagraph"/>
+        <w:numPr>
+          <w:ilvl w:val="0"/>
+          <w:numId w:val="7"/>
+        </w:numPr>
+        <w:jc w:val="both"/>
+        <w:rPr>
+          <w:b/>
+          <w:color w:val="4F81BD"/>
+        </w:rPr>
+      </w:pPr>
+      <w:r>
+        <w:rPr>
+          <w:b/>
+          <w:color w:val="4F81BD"/>
+        </w:rPr>
+        <w:t xml:space="preserve">El programa debe mostrar la frase descifrada al usuario en la interfaz </w:t>
+      </w:r>
+      <w:r>
+        <w:rPr>
+          <w:b/>
+          <w:color w:val="4F81BD"/>
+        </w:rPr>
+        <w:t>de consola.</w:t>
+      </w:r>
+    </w:p>
+    <w:p>
+      <w:pPr>
+        <w:pStyle w:val="ListParagraph"/>
+        <w:numPr>
+          <w:ilvl w:val="0"/>
+          <w:numId w:val="7"/>
+        </w:numPr>
+        <w:jc w:val="both"/>
+        <w:rPr>
+          <w:b/>
+          <w:color w:val="4F81BD"/>
+        </w:rPr>
+      </w:pPr>
+      <w:r>
+        <w:rPr>
+          <w:b/>
+          <w:color w:val="4F81BD"/>
+        </w:rPr>
+        <w:t>El resultado debe incluir todos los caracteres ingresados, manteniendo mayúsculas, minúsculas y caracteres especiales en su lugar.</w:t>
+      </w:r>
+    </w:p>
+    <w:p>
+      <w:pPr>
+        <w:jc w:val="both"/>
+        <w:rPr>
+          <w:b/>
+          <w:color w:val="4F81BD"/>
+        </w:rPr>
+      </w:pPr>
+      <w:r>
+        <w:rPr>
+          <w:b/>
+          <w:color w:val="4F81BD"/>
+        </w:rPr>
+        <w:t>Prioridad</w:t>
+      </w:r>
+    </w:p>
+    <w:p>
+      <w:pPr>
+        <w:jc w:val="both"/>
+        <w:rPr>
+          <w:b/>
+          <w:color w:val="4F81BD"/>
+        </w:rPr>
+      </w:pPr>
+      <w:r>
+        <w:rPr>
+          <w:b/>
+          <w:color w:val="4F81BD"/>
+        </w:rPr>
+        <w:t>Alt</w:t>
+      </w:r>
+      <w:r>
+        <w:rPr>
+          <w:b/>
+          <w:color w:val="4F81BD"/>
+        </w:rPr>
+        <w:t>a</w:t>
+      </w:r>
+    </w:p>
+    <w:p>
+      <w:pPr>
+        <w:jc w:val="both"/>
+        <w:rPr>
+          <w:b/>
+          <w:color w:val="4F81BD"/>
+        </w:rPr>
+      </w:pPr>
+      <w:r>
+        <w:rPr>
+          <w:b/>
+          <w:color w:val="4F81BD"/>
+        </w:rPr>
+        <w:t>Estimación</w:t>
+      </w:r>
+    </w:p>
+    <w:p>
+      <w:pPr>
+        <w:jc w:val="both"/>
+        <w:rPr>
+          <w:b/>
+          <w:color w:val="4F81BD"/>
+        </w:rPr>
+      </w:pPr>
+      <w:r>
+        <w:rPr>
+          <w:b/>
+          <w:color w:val="4F81BD"/>
+        </w:rPr>
+        <w:t>3 días</w:t>
+      </w:r>
+    </w:p>
+    <w:p>
+      <w:pPr>
+        <w:jc w:val="both"/>
+        <w:rPr>
+          <w:b/>
+          <w:color w:val="4F81BD"/>
+        </w:rPr>
+      </w:pPr>
+      <w:r>
+        <w:rPr>
+          <w:b/>
+          <w:color w:val="4F81BD"/>
+        </w:rPr>
+        <w:t>Notas/Tareas Adicionales</w:t>
+      </w:r>
+    </w:p>
+    <w:p>
+      <w:pPr>
+        <w:jc w:val="both"/>
+        <w:rPr>
+          <w:b/>
+          <w:color w:val="4F81BD"/>
+        </w:rPr>
+      </w:pPr>
+      <w:r>
+        <w:rPr>
+          <w:b/>
+          <w:color w:val="4F81BD"/>
+        </w:rPr>
+        <w:t>- Implementar la lógica de descifrado del algoritmo César.</w:t>
+      </w:r>
+    </w:p>
+    <w:p>
+      <w:pPr>
+        <w:jc w:val="both"/>
+        <w:rPr>
+          <w:b/>
+          <w:color w:val="4F81BD"/>
+        </w:rPr>
+      </w:pPr>
+      <w:r>
+        <w:rPr>
+          <w:b/>
+          <w:color w:val="4F81BD"/>
+        </w:rPr>
+        <w:t>-  Crear funciones para el descifrado y mostrar el resultado.</w:t>
+      </w:r>
+    </w:p>
+    <w:p>
+      <w:pPr>
+        <w:jc w:val="both"/>
+        <w:rPr>
+          <w:b/>
+          <w:color w:val="4F81BD"/>
+        </w:rPr>
+      </w:pPr>
+      <w:r>
+        <w:rPr>
+          <w:b/>
+          <w:color w:val="4F81BD"/>
+        </w:rPr>
+        <w:t>-  Realizar pruebas para asegurarse de que el descifrado se realiza correctamente con diferentes frases y desplazamientos.</w:t>
+      </w:r>
+    </w:p>
+    <w:p>
+      <w:pPr>
+        <w:jc w:val="both"/>
+        <w:rPr>
+          <w:b/>
+          <w:color w:val="4F81BD"/>
+        </w:rPr>
+      </w:pPr>
+      <w:r>
+        <w:rPr>
+          <w:b/>
+          <w:color w:val="4F81BD"/>
+        </w:rPr>
+        <w:t>Discusiones</w:t>
+      </w:r>
+    </w:p>
+    <w:p>
+      <w:pPr>
+        <w:jc w:val="both"/>
+        <w:rPr>
+          <w:b/>
+          <w:color w:val="4F81BD"/>
+        </w:rPr>
+      </w:pPr>
+      <w:r>
+        <w:rPr>
+          <w:b/>
+          <w:color w:val="4F81BD"/>
+        </w:rPr>
+        <w:t>1. Discusión sobre la Implementación del Algoritmo de Descifrado</w:t>
+      </w:r>
+    </w:p>
+    <w:p>
+      <w:pPr>
+        <w:pStyle w:val="ListParagraph"/>
+        <w:numPr>
+          <w:ilvl w:val="0"/>
+          <w:numId w:val="7"/>
+        </w:numPr>
+        <w:jc w:val="both"/>
+        <w:rPr>
+          <w:b/>
+          <w:color w:val="4F81BD"/>
+        </w:rPr>
+      </w:pPr>
+      <w:r>
+        <w:rPr>
+          <w:b/>
+          <w:color w:val="4F81BD"/>
+        </w:rPr>
+        <w:t xml:space="preserve">Decisión de cómo manejar las letras del alfabeto durante el desplazamiento inverso (ciclo de A </w:t>
+      </w:r>
+      <w:proofErr w:type="spellStart"/>
+      <w:r>
+        <w:rPr>
+          <w:b/>
+          <w:color w:val="4F81BD"/>
+        </w:rPr>
+        <w:t>a</w:t>
+      </w:r>
+      <w:proofErr w:type="spellEnd"/>
+      <w:r>
+        <w:rPr>
+          <w:b/>
+          <w:color w:val="4F81BD"/>
+        </w:rPr>
+        <w:t xml:space="preserve"> Z y de Z a A).</w:t>
+      </w:r>
+    </w:p>
+    <w:p>
+      <w:pPr>
+        <w:jc w:val="both"/>
+        <w:rPr>
+          <w:b/>
+          <w:color w:val="4F81BD"/>
+        </w:rPr>
+      </w:pPr>
+      <w:r>
+        <w:rPr>
+          <w:b/>
+          <w:color w:val="4F81BD"/>
+        </w:rPr>
+        <w:t>2. Discusión sobre la Interfaz de Usuario</w:t>
+      </w:r>
+    </w:p>
+    <w:p>
+      <w:pPr>
+        <w:jc w:val="both"/>
+        <w:rPr>
+          <w:b/>
+          <w:color w:val="4F81BD"/>
+        </w:rPr>
+      </w:pPr>
+      <w:r>
+        <w:rPr>
+          <w:b/>
+          <w:color w:val="4F81BD"/>
+        </w:rPr>
+        <w:t xml:space="preserve">   - Decisión de utilizar inicialmente una interfaz de consola por simplicidad.</w:t>
+      </w:r>
+    </w:p>
+    <w:p>
+      <w:pPr>
+        <w:jc w:val="both"/>
+        <w:rPr>
+          <w:b/>
+          <w:color w:val="4F81BD"/>
+        </w:rPr>
+      </w:pPr>
+      <w:r>
+        <w:rPr>
+          <w:b/>
+          <w:color w:val="4F81BD"/>
+        </w:rPr>
+        <w:t xml:space="preserve">   - Evaluación de la necesidad de un mensaje claro y amigable al mostrar el resultado descifrado</w:t>
+      </w:r>
+    </w:p>
+    <w:p>
+      <w:pPr>
+        <w:jc w:val="both"/>
+        <w:rPr>
+          <w:b/>
+          <w:color w:val="4F81BD"/>
+        </w:rPr>
+      </w:pPr>
+    </w:p>
+    <w:p>
+      <w:pPr>
+        <w:jc w:val="both"/>
+        <w:rPr>
+          <w:b/>
+          <w:color w:val="4F81BD"/>
+        </w:rPr>
+      </w:pPr>
+      <w:r>
+        <w:rPr>
+          <w:b/>
+          <w:color w:val="4F81BD"/>
+        </w:rPr>
+        <w:t>Historial de Cambios</w:t>
+      </w:r>
+    </w:p>
+    <w:p>
+      <w:pPr>
+        <w:pStyle w:val="ListParagraph"/>
+        <w:numPr>
+          <w:ilvl w:val="0"/>
+          <w:numId w:val="7"/>
+        </w:numPr>
+        <w:jc w:val="both"/>
+        <w:rPr>
+          <w:b/>
+          <w:color w:val="4F81BD"/>
+        </w:rPr>
+      </w:pPr>
+      <w:r>
+        <w:rPr>
+          <w:b/>
+          <w:color w:val="4F81BD"/>
+        </w:rPr>
+        <w:t xml:space="preserve">[01/06/2024] Historia creada por </w:t>
+      </w:r>
+      <w:r>
+        <w:rPr>
+          <w:b/>
+          <w:color w:val="4F81BD"/>
+        </w:rPr>
+        <w:t xml:space="preserve">Nicole Lozada León </w:t>
       </w:r>
       <w:r>
         <w:rPr>
@@ -3238,69 +4115,48 @@
     </w:p>
     <w:p>
       <w:pPr>
-        <w:jc w:val="both"/>
-        <w:rPr>
-          <w:b/>
-          <w:color w:val="4F81BD"/>
-        </w:rPr>
-      </w:pPr>
-      <w:r>
-        <w:rPr>
-          <w:b/>
-          <w:color w:val="4F81BD"/>
-        </w:rPr>
-        <w:t>- [</w:t>
-      </w:r>
-      <w:r>
-        <w:rPr>
-          <w:b/>
-          <w:color w:val="4F81BD"/>
-        </w:rPr>
-        <w:t>30</w:t>
-      </w:r>
-      <w:r>
-        <w:rPr>
-          <w:b/>
-          <w:color w:val="4F81BD"/>
-        </w:rPr>
-        <w:t>/0</w:t>
-      </w:r>
-      <w:r>
-        <w:rPr>
-          <w:b/>
-          <w:color w:val="4F81BD"/>
-        </w:rPr>
-        <w:t>5</w:t>
-      </w:r>
-      <w:r>
-        <w:rPr>
-          <w:b/>
-          <w:color w:val="4F81BD"/>
-        </w:rPr>
-        <w:t xml:space="preserve">/2024] Revisión realizada por </w:t>
-      </w:r>
-      <w:r>
-        <w:rPr>
-          <w:b/>
-          <w:color w:val="4F81BD"/>
-        </w:rPr>
-        <w:t xml:space="preserve">José Alfredo Zambrana Cruz </w:t>
-      </w:r>
-      <w:r>
-        <w:rPr>
-          <w:b/>
-          <w:color w:val="4F81BD"/>
-        </w:rPr>
-        <w:t>- Ajustes en los criterios de aceptación.</w:t>
+        <w:pStyle w:val="ListParagraph"/>
+        <w:numPr>
+          <w:ilvl w:val="0"/>
+          <w:numId w:val="7"/>
+        </w:numPr>
+        <w:jc w:val="both"/>
+        <w:rPr>
+          <w:b/>
+          <w:color w:val="4F81BD"/>
+        </w:rPr>
+      </w:pPr>
+      <w:r>
+        <w:rPr>
+          <w:b/>
+          <w:color w:val="4F81BD"/>
+        </w:rPr>
+        <w:t xml:space="preserve">[02/06/2024] Revisión realizada por </w:t>
+      </w:r>
+      <w:r>
+        <w:rPr>
+          <w:b/>
+          <w:color w:val="4F81BD"/>
+        </w:rPr>
+        <w:t>José Alfredo Zambrana Cruz</w:t>
+      </w:r>
+      <w:r>
+        <w:rPr>
+          <w:b/>
+          <w:color w:val="4F81BD"/>
+        </w:rPr>
+        <w:t xml:space="preserve"> - Ajustes en los criterios de aceptación.</w:t>
       </w:r>
     </w:p>
     <w:p>
       <w:pPr>
         <w:pStyle w:val="Heading1"/>
       </w:pPr>
-      <w:r>
-        <w:t>Requerimiento Identificado N3</w:t>
-      </w:r>
+      <w:bookmarkStart w:id="7" w:name="_Toc168265179"/>
+      <w:r>
+        <w:t>Requerimiento Identificado N4</w:t>
+      </w:r>
+      <w:bookmarkEnd w:id="7"/>
     </w:p>
     <w:p>
       <w:pPr>
@@ -3355,67 +4211,11 @@
       <w:pPr>
         <w:pStyle w:val="Heading1"/>
       </w:pPr>
-      <w:r>
-        <w:t>Requerimiento Identificado N4</w:t>
-      </w:r>
-    </w:p>
-    <w:p>
-      <w:pPr>
-        <w:jc w:val="both"/>
-        <w:rPr>
-          <w:b/>
-          <w:color w:val="4F81BD"/>
-        </w:rPr>
-      </w:pPr>
-      <w:r>
-        <w:rPr>
-          <w:rFonts w:cstheme="minorHAnsi"/>
-          <w:b/>
-          <w:color w:val="4F81BD"/>
-        </w:rPr>
-        <w:t>«</w:t>
-      </w:r>
-      <w:r>
-        <w:rPr>
-          <w:b/>
-          <w:color w:val="4F81BD"/>
-        </w:rPr>
-        <w:t xml:space="preserve">Descripción de la </w:t>
-      </w:r>
-      <w:proofErr w:type="gramStart"/>
-      <w:r>
-        <w:rPr>
-          <w:b/>
-          <w:color w:val="4F81BD"/>
-        </w:rPr>
-        <w:t>necesidad  especificando</w:t>
-      </w:r>
-      <w:proofErr w:type="gramEnd"/>
-      <w:r>
-        <w:rPr>
-          <w:b/>
-          <w:color w:val="4F81BD"/>
-        </w:rPr>
-        <w:t xml:space="preserve"> objetivos del sistema, </w:t>
-      </w:r>
-    </w:p>
-    <w:p>
-      <w:pPr>
-        <w:jc w:val="both"/>
-        <w:rPr>
-          <w:b/>
-          <w:color w:val="4F81BD"/>
-        </w:rPr>
-      </w:pPr>
-    </w:p>
-    <w:p>
-      <w:pPr>
-        <w:pStyle w:val="Heading1"/>
-      </w:pPr>
-      <w:r>
-        <w:lastRenderedPageBreak/>
+      <w:bookmarkStart w:id="8" w:name="_Toc168265180"/>
+      <w:r>
         <w:t>Requerimientos No Funcionales</w:t>
       </w:r>
+      <w:bookmarkEnd w:id="8"/>
     </w:p>
     <w:p>
       <w:pPr>
@@ -3581,11 +4381,11 @@
       <w:pPr>
         <w:pStyle w:val="Heading1"/>
       </w:pPr>
-      <w:bookmarkStart w:id="5" w:name="_Toc324273091"/>
+      <w:bookmarkStart w:id="9" w:name="_Toc168265181"/>
       <w:r>
         <w:t>Situación Actual</w:t>
       </w:r>
-      <w:bookmarkEnd w:id="5"/>
+      <w:bookmarkEnd w:id="9"/>
     </w:p>
     <w:p>
       <w:pPr>
@@ -3607,11 +4407,11 @@
       <w:pPr>
         <w:pStyle w:val="Heading1"/>
       </w:pPr>
-      <w:bookmarkStart w:id="6" w:name="_Toc324273092"/>
+      <w:bookmarkStart w:id="10" w:name="_Toc168265182"/>
       <w:r>
         <w:t>Dependencia con Otros Sistemas</w:t>
       </w:r>
-      <w:bookmarkEnd w:id="6"/>
+      <w:bookmarkEnd w:id="10"/>
     </w:p>
     <w:p>
       <w:pPr>
@@ -3641,40 +4441,36 @@
       <w:pPr>
         <w:pStyle w:val="Heading1"/>
       </w:pPr>
-      <w:bookmarkStart w:id="7" w:name="_Toc324273093"/>
-      <w:r>
+      <w:bookmarkStart w:id="11" w:name="_Toc168265183"/>
+      <w:r>
+        <w:lastRenderedPageBreak/>
         <w:t>Alcance</w:t>
       </w:r>
-      <w:bookmarkEnd w:id="7"/>
+      <w:bookmarkEnd w:id="11"/>
       <w:r>
         <w:t xml:space="preserve"> </w:t>
       </w:r>
     </w:p>
     <w:p>
       <w:pPr>
-        <w:pStyle w:val="Heading1"/>
-        <w:spacing w:before="0"/>
-      </w:pPr>
-      <w:r>
-        <w:rPr>
-          <w:rFonts w:asciiTheme="minorHAnsi" w:hAnsiTheme="minorHAnsi"/>
+        <w:rPr>
           <w:color w:val="0070C0"/>
-          <w:sz w:val="22"/>
-          <w:szCs w:val="22"/>
-          <w:lang w:val="es-BO"/>
-        </w:rPr>
-        <w:t>El alcance del proyecto comprende el desarrollo de un programa de cifrado César en C# utilizando .NET Core, que incluye la implementación del algoritmo de cifrado y descifrado, documentación detallada (README.md, comentarios en código), definición de al menos tres historias de usuario, gestión del proyecto en un repositorio de GitHub, y la implementación de pruebas unitarias para las funciones principales. Se establece como supuesto que los estudiantes cuentan con conocimientos previos de C# y uso de GitHub, y se aclara que las pruebas unitarias cubrirán los casos de uso principales, aunque no todos los posibles errores extremos.</w:t>
-      </w:r>
-    </w:p>
-    <w:p>
-      <w:pPr>
-        <w:jc w:val="both"/>
-        <w:rPr>
-          <w:b/>
-          <w:color w:val="4F81BD"/>
-        </w:rPr>
-      </w:pPr>
-    </w:p>
+        </w:rPr>
+      </w:pPr>
+      <w:r>
+        <w:rPr>
+          <w:color w:val="0070C0"/>
+        </w:rPr>
+        <w:t>El alcance del proyecto comprende el desarrollo de un programa de cifrado Cesar en C# utilizando .NET Core que in</w:t>
+      </w:r>
+      <w:r>
+        <w:rPr>
+          <w:color w:val="0070C0"/>
+        </w:rPr>
+        <w:t>cluye la documentación necesaria, la gestión del proyecto en un repositorio de GitHub y la implementación de pruebas unitarias.</w:t>
+      </w:r>
+    </w:p>
+    <w:p/>
     <w:tbl>
       <w:tblPr>
         <w:tblStyle w:val="MediumGrid3-Accent5"/>
@@ -3761,7 +4557,6 @@
               <w:jc w:val="center"/>
             </w:pPr>
             <w:r>
-              <w:lastRenderedPageBreak/>
               <w:t>Compromisos</w:t>
             </w:r>
           </w:p>
@@ -3905,7 +4700,7 @@
           </w:p>
         </w:tc>
       </w:tr>
-      <w:bookmarkEnd w:id="1"/>
+      <w:bookmarkEnd w:id="0"/>
     </w:tbl>
     <w:p>
       <w:pPr>
@@ -4548,6 +5343,119 @@
     </w:lvl>
   </w:abstractNum>
   <w:abstractNum w:abstractNumId="3" w15:restartNumberingAfterBreak="0">
+    <w:nsid w:val="22DD24E4"/>
+    <w:multiLevelType w:val="hybridMultilevel"/>
+    <w:tmpl w:val="FBF6B4D0"/>
+    <w:lvl w:ilvl="0" w:tplc="04090001">
+      <w:start w:val="1"/>
+      <w:numFmt w:val="bullet"/>
+      <w:lvlText w:val=""/>
+      <w:lvlJc w:val="left"/>
+      <w:pPr>
+        <w:ind w:left="720" w:hanging="360"/>
+      </w:pPr>
+      <w:rPr>
+        <w:rFonts w:ascii="Symbol" w:hAnsi="Symbol" w:hint="default"/>
+      </w:rPr>
+    </w:lvl>
+    <w:lvl w:ilvl="1" w:tplc="04090003" w:tentative="1">
+      <w:start w:val="1"/>
+      <w:numFmt w:val="bullet"/>
+      <w:lvlText w:val="o"/>
+      <w:lvlJc w:val="left"/>
+      <w:pPr>
+        <w:ind w:left="1440" w:hanging="360"/>
+      </w:pPr>
+      <w:rPr>
+        <w:rFonts w:ascii="Courier New" w:hAnsi="Courier New" w:cs="Courier New" w:hint="default"/>
+      </w:rPr>
+    </w:lvl>
+    <w:lvl w:ilvl="2" w:tplc="04090005" w:tentative="1">
+      <w:start w:val="1"/>
+      <w:numFmt w:val="bullet"/>
+      <w:lvlText w:val=""/>
+      <w:lvlJc w:val="left"/>
+      <w:pPr>
+        <w:ind w:left="2160" w:hanging="360"/>
+      </w:pPr>
+      <w:rPr>
+        <w:rFonts w:ascii="Wingdings" w:hAnsi="Wingdings" w:hint="default"/>
+      </w:rPr>
+    </w:lvl>
+    <w:lvl w:ilvl="3" w:tplc="04090001" w:tentative="1">
+      <w:start w:val="1"/>
+      <w:numFmt w:val="bullet"/>
+      <w:lvlText w:val=""/>
+      <w:lvlJc w:val="left"/>
+      <w:pPr>
+        <w:ind w:left="2880" w:hanging="360"/>
+      </w:pPr>
+      <w:rPr>
+        <w:rFonts w:ascii="Symbol" w:hAnsi="Symbol" w:hint="default"/>
+      </w:rPr>
+    </w:lvl>
+    <w:lvl w:ilvl="4" w:tplc="04090003" w:tentative="1">
+      <w:start w:val="1"/>
+      <w:numFmt w:val="bullet"/>
+      <w:lvlText w:val="o"/>
+      <w:lvlJc w:val="left"/>
+      <w:pPr>
+        <w:ind w:left="3600" w:hanging="360"/>
+      </w:pPr>
+      <w:rPr>
+        <w:rFonts w:ascii="Courier New" w:hAnsi="Courier New" w:cs="Courier New" w:hint="default"/>
+      </w:rPr>
+    </w:lvl>
+    <w:lvl w:ilvl="5" w:tplc="04090005" w:tentative="1">
+      <w:start w:val="1"/>
+      <w:numFmt w:val="bullet"/>
+      <w:lvlText w:val=""/>
+      <w:lvlJc w:val="left"/>
+      <w:pPr>
+        <w:ind w:left="4320" w:hanging="360"/>
+      </w:pPr>
+      <w:rPr>
+        <w:rFonts w:ascii="Wingdings" w:hAnsi="Wingdings" w:hint="default"/>
+      </w:rPr>
+    </w:lvl>
+    <w:lvl w:ilvl="6" w:tplc="04090001" w:tentative="1">
+      <w:start w:val="1"/>
+      <w:numFmt w:val="bullet"/>
+      <w:lvlText w:val=""/>
+      <w:lvlJc w:val="left"/>
+      <w:pPr>
+        <w:ind w:left="5040" w:hanging="360"/>
+      </w:pPr>
+      <w:rPr>
+        <w:rFonts w:ascii="Symbol" w:hAnsi="Symbol" w:hint="default"/>
+      </w:rPr>
+    </w:lvl>
+    <w:lvl w:ilvl="7" w:tplc="04090003" w:tentative="1">
+      <w:start w:val="1"/>
+      <w:numFmt w:val="bullet"/>
+      <w:lvlText w:val="o"/>
+      <w:lvlJc w:val="left"/>
+      <w:pPr>
+        <w:ind w:left="5760" w:hanging="360"/>
+      </w:pPr>
+      <w:rPr>
+        <w:rFonts w:ascii="Courier New" w:hAnsi="Courier New" w:cs="Courier New" w:hint="default"/>
+      </w:rPr>
+    </w:lvl>
+    <w:lvl w:ilvl="8" w:tplc="04090005" w:tentative="1">
+      <w:start w:val="1"/>
+      <w:numFmt w:val="bullet"/>
+      <w:lvlText w:val=""/>
+      <w:lvlJc w:val="left"/>
+      <w:pPr>
+        <w:ind w:left="6480" w:hanging="360"/>
+      </w:pPr>
+      <w:rPr>
+        <w:rFonts w:ascii="Wingdings" w:hAnsi="Wingdings" w:hint="default"/>
+      </w:rPr>
+    </w:lvl>
+  </w:abstractNum>
+  <w:abstractNum w:abstractNumId="4" w15:restartNumberingAfterBreak="0">
     <w:nsid w:val="291134E2"/>
     <w:multiLevelType w:val="hybridMultilevel"/>
     <w:tmpl w:val="FEA24C62"/>
@@ -4659,10 +5567,10 @@
       </w:rPr>
     </w:lvl>
   </w:abstractNum>
-  <w:abstractNum w:abstractNumId="4" w15:restartNumberingAfterBreak="0">
+  <w:abstractNum w:abstractNumId="5" w15:restartNumberingAfterBreak="0">
     <w:nsid w:val="31763F23"/>
     <w:multiLevelType w:val="hybridMultilevel"/>
-    <w:tmpl w:val="B5760FBC"/>
+    <w:tmpl w:val="06A4149A"/>
     <w:lvl w:ilvl="0" w:tplc="A3905790">
       <w:numFmt w:val="bullet"/>
       <w:lvlText w:val="-"/>
@@ -4771,7 +5679,7 @@
       </w:rPr>
     </w:lvl>
   </w:abstractNum>
-  <w:abstractNum w:abstractNumId="5" w15:restartNumberingAfterBreak="0">
+  <w:abstractNum w:abstractNumId="6" w15:restartNumberingAfterBreak="0">
     <w:nsid w:val="32482241"/>
     <w:multiLevelType w:val="hybridMultilevel"/>
     <w:tmpl w:val="9C42168C"/>
@@ -4883,7 +5791,119 @@
       </w:rPr>
     </w:lvl>
   </w:abstractNum>
-  <w:abstractNum w:abstractNumId="6" w15:restartNumberingAfterBreak="0">
+  <w:abstractNum w:abstractNumId="7" w15:restartNumberingAfterBreak="0">
+    <w:nsid w:val="37B428DD"/>
+    <w:multiLevelType w:val="hybridMultilevel"/>
+    <w:tmpl w:val="9B9427DC"/>
+    <w:lvl w:ilvl="0" w:tplc="A3905790">
+      <w:numFmt w:val="bullet"/>
+      <w:lvlText w:val="-"/>
+      <w:lvlJc w:val="left"/>
+      <w:pPr>
+        <w:ind w:left="530" w:hanging="360"/>
+      </w:pPr>
+      <w:rPr>
+        <w:rFonts w:ascii="Franklin Gothic Book" w:eastAsiaTheme="minorEastAsia" w:hAnsi="Franklin Gothic Book" w:cstheme="minorBidi" w:hint="default"/>
+      </w:rPr>
+    </w:lvl>
+    <w:lvl w:ilvl="1" w:tplc="04090003" w:tentative="1">
+      <w:start w:val="1"/>
+      <w:numFmt w:val="bullet"/>
+      <w:lvlText w:val="o"/>
+      <w:lvlJc w:val="left"/>
+      <w:pPr>
+        <w:ind w:left="1440" w:hanging="360"/>
+      </w:pPr>
+      <w:rPr>
+        <w:rFonts w:ascii="Courier New" w:hAnsi="Courier New" w:cs="Courier New" w:hint="default"/>
+      </w:rPr>
+    </w:lvl>
+    <w:lvl w:ilvl="2" w:tplc="04090005" w:tentative="1">
+      <w:start w:val="1"/>
+      <w:numFmt w:val="bullet"/>
+      <w:lvlText w:val=""/>
+      <w:lvlJc w:val="left"/>
+      <w:pPr>
+        <w:ind w:left="2160" w:hanging="360"/>
+      </w:pPr>
+      <w:rPr>
+        <w:rFonts w:ascii="Wingdings" w:hAnsi="Wingdings" w:hint="default"/>
+      </w:rPr>
+    </w:lvl>
+    <w:lvl w:ilvl="3" w:tplc="04090001" w:tentative="1">
+      <w:start w:val="1"/>
+      <w:numFmt w:val="bullet"/>
+      <w:lvlText w:val=""/>
+      <w:lvlJc w:val="left"/>
+      <w:pPr>
+        <w:ind w:left="2880" w:hanging="360"/>
+      </w:pPr>
+      <w:rPr>
+        <w:rFonts w:ascii="Symbol" w:hAnsi="Symbol" w:hint="default"/>
+      </w:rPr>
+    </w:lvl>
+    <w:lvl w:ilvl="4" w:tplc="04090003" w:tentative="1">
+      <w:start w:val="1"/>
+      <w:numFmt w:val="bullet"/>
+      <w:lvlText w:val="o"/>
+      <w:lvlJc w:val="left"/>
+      <w:pPr>
+        <w:ind w:left="3600" w:hanging="360"/>
+      </w:pPr>
+      <w:rPr>
+        <w:rFonts w:ascii="Courier New" w:hAnsi="Courier New" w:cs="Courier New" w:hint="default"/>
+      </w:rPr>
+    </w:lvl>
+    <w:lvl w:ilvl="5" w:tplc="04090005" w:tentative="1">
+      <w:start w:val="1"/>
+      <w:numFmt w:val="bullet"/>
+      <w:lvlText w:val=""/>
+      <w:lvlJc w:val="left"/>
+      <w:pPr>
+        <w:ind w:left="4320" w:hanging="360"/>
+      </w:pPr>
+      <w:rPr>
+        <w:rFonts w:ascii="Wingdings" w:hAnsi="Wingdings" w:hint="default"/>
+      </w:rPr>
+    </w:lvl>
+    <w:lvl w:ilvl="6" w:tplc="04090001" w:tentative="1">
+      <w:start w:val="1"/>
+      <w:numFmt w:val="bullet"/>
+      <w:lvlText w:val=""/>
+      <w:lvlJc w:val="left"/>
+      <w:pPr>
+        <w:ind w:left="5040" w:hanging="360"/>
+      </w:pPr>
+      <w:rPr>
+        <w:rFonts w:ascii="Symbol" w:hAnsi="Symbol" w:hint="default"/>
+      </w:rPr>
+    </w:lvl>
+    <w:lvl w:ilvl="7" w:tplc="04090003" w:tentative="1">
+      <w:start w:val="1"/>
+      <w:numFmt w:val="bullet"/>
+      <w:lvlText w:val="o"/>
+      <w:lvlJc w:val="left"/>
+      <w:pPr>
+        <w:ind w:left="5760" w:hanging="360"/>
+      </w:pPr>
+      <w:rPr>
+        <w:rFonts w:ascii="Courier New" w:hAnsi="Courier New" w:cs="Courier New" w:hint="default"/>
+      </w:rPr>
+    </w:lvl>
+    <w:lvl w:ilvl="8" w:tplc="04090005" w:tentative="1">
+      <w:start w:val="1"/>
+      <w:numFmt w:val="bullet"/>
+      <w:lvlText w:val=""/>
+      <w:lvlJc w:val="left"/>
+      <w:pPr>
+        <w:ind w:left="6480" w:hanging="360"/>
+      </w:pPr>
+      <w:rPr>
+        <w:rFonts w:ascii="Wingdings" w:hAnsi="Wingdings" w:hint="default"/>
+      </w:rPr>
+    </w:lvl>
+  </w:abstractNum>
+  <w:abstractNum w:abstractNumId="8" w15:restartNumberingAfterBreak="0">
     <w:nsid w:val="37F3193C"/>
     <w:multiLevelType w:val="multilevel"/>
     <w:tmpl w:val="B548224E"/>
@@ -5001,7 +6021,7 @@
       </w:rPr>
     </w:lvl>
   </w:abstractNum>
-  <w:abstractNum w:abstractNumId="7" w15:restartNumberingAfterBreak="0">
+  <w:abstractNum w:abstractNumId="9" w15:restartNumberingAfterBreak="0">
     <w:nsid w:val="3B9A2FE9"/>
     <w:multiLevelType w:val="hybridMultilevel"/>
     <w:tmpl w:val="8C02A49E"/>
@@ -5113,7 +6133,7 @@
       </w:rPr>
     </w:lvl>
   </w:abstractNum>
-  <w:abstractNum w:abstractNumId="8" w15:restartNumberingAfterBreak="0">
+  <w:abstractNum w:abstractNumId="10" w15:restartNumberingAfterBreak="0">
     <w:nsid w:val="3D1D52A1"/>
     <w:multiLevelType w:val="hybridMultilevel"/>
     <w:tmpl w:val="4B00D744"/>
@@ -5225,7 +6245,7 @@
       </w:rPr>
     </w:lvl>
   </w:abstractNum>
-  <w:abstractNum w:abstractNumId="9" w15:restartNumberingAfterBreak="0">
+  <w:abstractNum w:abstractNumId="11" w15:restartNumberingAfterBreak="0">
     <w:nsid w:val="4D41023D"/>
     <w:multiLevelType w:val="hybridMultilevel"/>
     <w:tmpl w:val="40488232"/>
@@ -5337,7 +6357,7 @@
       </w:rPr>
     </w:lvl>
   </w:abstractNum>
-  <w:abstractNum w:abstractNumId="10" w15:restartNumberingAfterBreak="0">
+  <w:abstractNum w:abstractNumId="12" w15:restartNumberingAfterBreak="0">
     <w:nsid w:val="51545792"/>
     <w:multiLevelType w:val="hybridMultilevel"/>
     <w:tmpl w:val="78E8D170"/>
@@ -5450,7 +6470,7 @@
       </w:rPr>
     </w:lvl>
   </w:abstractNum>
-  <w:abstractNum w:abstractNumId="11" w15:restartNumberingAfterBreak="0">
+  <w:abstractNum w:abstractNumId="13" w15:restartNumberingAfterBreak="0">
     <w:nsid w:val="55363BF3"/>
     <w:multiLevelType w:val="hybridMultilevel"/>
     <w:tmpl w:val="16761270"/>
@@ -5562,7 +6582,231 @@
       </w:rPr>
     </w:lvl>
   </w:abstractNum>
-  <w:abstractNum w:abstractNumId="12" w15:restartNumberingAfterBreak="0">
+  <w:abstractNum w:abstractNumId="14" w15:restartNumberingAfterBreak="0">
+    <w:nsid w:val="56E256FD"/>
+    <w:multiLevelType w:val="hybridMultilevel"/>
+    <w:tmpl w:val="F6325D16"/>
+    <w:lvl w:ilvl="0" w:tplc="A3905790">
+      <w:numFmt w:val="bullet"/>
+      <w:lvlText w:val="-"/>
+      <w:lvlJc w:val="left"/>
+      <w:pPr>
+        <w:ind w:left="530" w:hanging="360"/>
+      </w:pPr>
+      <w:rPr>
+        <w:rFonts w:ascii="Franklin Gothic Book" w:eastAsiaTheme="minorEastAsia" w:hAnsi="Franklin Gothic Book" w:cstheme="minorBidi" w:hint="default"/>
+      </w:rPr>
+    </w:lvl>
+    <w:lvl w:ilvl="1" w:tplc="04090003" w:tentative="1">
+      <w:start w:val="1"/>
+      <w:numFmt w:val="bullet"/>
+      <w:lvlText w:val="o"/>
+      <w:lvlJc w:val="left"/>
+      <w:pPr>
+        <w:ind w:left="1440" w:hanging="360"/>
+      </w:pPr>
+      <w:rPr>
+        <w:rFonts w:ascii="Courier New" w:hAnsi="Courier New" w:cs="Courier New" w:hint="default"/>
+      </w:rPr>
+    </w:lvl>
+    <w:lvl w:ilvl="2" w:tplc="04090005" w:tentative="1">
+      <w:start w:val="1"/>
+      <w:numFmt w:val="bullet"/>
+      <w:lvlText w:val=""/>
+      <w:lvlJc w:val="left"/>
+      <w:pPr>
+        <w:ind w:left="2160" w:hanging="360"/>
+      </w:pPr>
+      <w:rPr>
+        <w:rFonts w:ascii="Wingdings" w:hAnsi="Wingdings" w:hint="default"/>
+      </w:rPr>
+    </w:lvl>
+    <w:lvl w:ilvl="3" w:tplc="04090001" w:tentative="1">
+      <w:start w:val="1"/>
+      <w:numFmt w:val="bullet"/>
+      <w:lvlText w:val=""/>
+      <w:lvlJc w:val="left"/>
+      <w:pPr>
+        <w:ind w:left="2880" w:hanging="360"/>
+      </w:pPr>
+      <w:rPr>
+        <w:rFonts w:ascii="Symbol" w:hAnsi="Symbol" w:hint="default"/>
+      </w:rPr>
+    </w:lvl>
+    <w:lvl w:ilvl="4" w:tplc="04090003" w:tentative="1">
+      <w:start w:val="1"/>
+      <w:numFmt w:val="bullet"/>
+      <w:lvlText w:val="o"/>
+      <w:lvlJc w:val="left"/>
+      <w:pPr>
+        <w:ind w:left="3600" w:hanging="360"/>
+      </w:pPr>
+      <w:rPr>
+        <w:rFonts w:ascii="Courier New" w:hAnsi="Courier New" w:cs="Courier New" w:hint="default"/>
+      </w:rPr>
+    </w:lvl>
+    <w:lvl w:ilvl="5" w:tplc="04090005" w:tentative="1">
+      <w:start w:val="1"/>
+      <w:numFmt w:val="bullet"/>
+      <w:lvlText w:val=""/>
+      <w:lvlJc w:val="left"/>
+      <w:pPr>
+        <w:ind w:left="4320" w:hanging="360"/>
+      </w:pPr>
+      <w:rPr>
+        <w:rFonts w:ascii="Wingdings" w:hAnsi="Wingdings" w:hint="default"/>
+      </w:rPr>
+    </w:lvl>
+    <w:lvl w:ilvl="6" w:tplc="04090001" w:tentative="1">
+      <w:start w:val="1"/>
+      <w:numFmt w:val="bullet"/>
+      <w:lvlText w:val=""/>
+      <w:lvlJc w:val="left"/>
+      <w:pPr>
+        <w:ind w:left="5040" w:hanging="360"/>
+      </w:pPr>
+      <w:rPr>
+        <w:rFonts w:ascii="Symbol" w:hAnsi="Symbol" w:hint="default"/>
+      </w:rPr>
+    </w:lvl>
+    <w:lvl w:ilvl="7" w:tplc="04090003" w:tentative="1">
+      <w:start w:val="1"/>
+      <w:numFmt w:val="bullet"/>
+      <w:lvlText w:val="o"/>
+      <w:lvlJc w:val="left"/>
+      <w:pPr>
+        <w:ind w:left="5760" w:hanging="360"/>
+      </w:pPr>
+      <w:rPr>
+        <w:rFonts w:ascii="Courier New" w:hAnsi="Courier New" w:cs="Courier New" w:hint="default"/>
+      </w:rPr>
+    </w:lvl>
+    <w:lvl w:ilvl="8" w:tplc="04090005" w:tentative="1">
+      <w:start w:val="1"/>
+      <w:numFmt w:val="bullet"/>
+      <w:lvlText w:val=""/>
+      <w:lvlJc w:val="left"/>
+      <w:pPr>
+        <w:ind w:left="6480" w:hanging="360"/>
+      </w:pPr>
+      <w:rPr>
+        <w:rFonts w:ascii="Wingdings" w:hAnsi="Wingdings" w:hint="default"/>
+      </w:rPr>
+    </w:lvl>
+  </w:abstractNum>
+  <w:abstractNum w:abstractNumId="15" w15:restartNumberingAfterBreak="0">
+    <w:nsid w:val="648631AA"/>
+    <w:multiLevelType w:val="hybridMultilevel"/>
+    <w:tmpl w:val="150CC438"/>
+    <w:lvl w:ilvl="0" w:tplc="A3905790">
+      <w:numFmt w:val="bullet"/>
+      <w:lvlText w:val="-"/>
+      <w:lvlJc w:val="left"/>
+      <w:pPr>
+        <w:ind w:left="530" w:hanging="360"/>
+      </w:pPr>
+      <w:rPr>
+        <w:rFonts w:ascii="Franklin Gothic Book" w:eastAsiaTheme="minorEastAsia" w:hAnsi="Franklin Gothic Book" w:cstheme="minorBidi" w:hint="default"/>
+      </w:rPr>
+    </w:lvl>
+    <w:lvl w:ilvl="1" w:tplc="04090003" w:tentative="1">
+      <w:start w:val="1"/>
+      <w:numFmt w:val="bullet"/>
+      <w:lvlText w:val="o"/>
+      <w:lvlJc w:val="left"/>
+      <w:pPr>
+        <w:ind w:left="1440" w:hanging="360"/>
+      </w:pPr>
+      <w:rPr>
+        <w:rFonts w:ascii="Courier New" w:hAnsi="Courier New" w:cs="Courier New" w:hint="default"/>
+      </w:rPr>
+    </w:lvl>
+    <w:lvl w:ilvl="2" w:tplc="04090005" w:tentative="1">
+      <w:start w:val="1"/>
+      <w:numFmt w:val="bullet"/>
+      <w:lvlText w:val=""/>
+      <w:lvlJc w:val="left"/>
+      <w:pPr>
+        <w:ind w:left="2160" w:hanging="360"/>
+      </w:pPr>
+      <w:rPr>
+        <w:rFonts w:ascii="Wingdings" w:hAnsi="Wingdings" w:hint="default"/>
+      </w:rPr>
+    </w:lvl>
+    <w:lvl w:ilvl="3" w:tplc="04090001" w:tentative="1">
+      <w:start w:val="1"/>
+      <w:numFmt w:val="bullet"/>
+      <w:lvlText w:val=""/>
+      <w:lvlJc w:val="left"/>
+      <w:pPr>
+        <w:ind w:left="2880" w:hanging="360"/>
+      </w:pPr>
+      <w:rPr>
+        <w:rFonts w:ascii="Symbol" w:hAnsi="Symbol" w:hint="default"/>
+      </w:rPr>
+    </w:lvl>
+    <w:lvl w:ilvl="4" w:tplc="04090003" w:tentative="1">
+      <w:start w:val="1"/>
+      <w:numFmt w:val="bullet"/>
+      <w:lvlText w:val="o"/>
+      <w:lvlJc w:val="left"/>
+      <w:pPr>
+        <w:ind w:left="3600" w:hanging="360"/>
+      </w:pPr>
+      <w:rPr>
+        <w:rFonts w:ascii="Courier New" w:hAnsi="Courier New" w:cs="Courier New" w:hint="default"/>
+      </w:rPr>
+    </w:lvl>
+    <w:lvl w:ilvl="5" w:tplc="04090005" w:tentative="1">
+      <w:start w:val="1"/>
+      <w:numFmt w:val="bullet"/>
+      <w:lvlText w:val=""/>
+      <w:lvlJc w:val="left"/>
+      <w:pPr>
+        <w:ind w:left="4320" w:hanging="360"/>
+      </w:pPr>
+      <w:rPr>
+        <w:rFonts w:ascii="Wingdings" w:hAnsi="Wingdings" w:hint="default"/>
+      </w:rPr>
+    </w:lvl>
+    <w:lvl w:ilvl="6" w:tplc="04090001" w:tentative="1">
+      <w:start w:val="1"/>
+      <w:numFmt w:val="bullet"/>
+      <w:lvlText w:val=""/>
+      <w:lvlJc w:val="left"/>
+      <w:pPr>
+        <w:ind w:left="5040" w:hanging="360"/>
+      </w:pPr>
+      <w:rPr>
+        <w:rFonts w:ascii="Symbol" w:hAnsi="Symbol" w:hint="default"/>
+      </w:rPr>
+    </w:lvl>
+    <w:lvl w:ilvl="7" w:tplc="04090003" w:tentative="1">
+      <w:start w:val="1"/>
+      <w:numFmt w:val="bullet"/>
+      <w:lvlText w:val="o"/>
+      <w:lvlJc w:val="left"/>
+      <w:pPr>
+        <w:ind w:left="5760" w:hanging="360"/>
+      </w:pPr>
+      <w:rPr>
+        <w:rFonts w:ascii="Courier New" w:hAnsi="Courier New" w:cs="Courier New" w:hint="default"/>
+      </w:rPr>
+    </w:lvl>
+    <w:lvl w:ilvl="8" w:tplc="04090005" w:tentative="1">
+      <w:start w:val="1"/>
+      <w:numFmt w:val="bullet"/>
+      <w:lvlText w:val=""/>
+      <w:lvlJc w:val="left"/>
+      <w:pPr>
+        <w:ind w:left="6480" w:hanging="360"/>
+      </w:pPr>
+      <w:rPr>
+        <w:rFonts w:ascii="Wingdings" w:hAnsi="Wingdings" w:hint="default"/>
+      </w:rPr>
+    </w:lvl>
+  </w:abstractNum>
+  <w:abstractNum w:abstractNumId="16" w15:restartNumberingAfterBreak="0">
     <w:nsid w:val="68FF3FD2"/>
     <w:multiLevelType w:val="hybridMultilevel"/>
     <w:tmpl w:val="3C7812EC"/>
@@ -5675,7 +6919,7 @@
       </w:rPr>
     </w:lvl>
   </w:abstractNum>
-  <w:abstractNum w:abstractNumId="13" w15:restartNumberingAfterBreak="0">
+  <w:abstractNum w:abstractNumId="17" w15:restartNumberingAfterBreak="0">
     <w:nsid w:val="6EBB5D7F"/>
     <w:multiLevelType w:val="hybridMultilevel"/>
     <w:tmpl w:val="1A1892C0"/>
@@ -5787,7 +7031,7 @@
       </w:rPr>
     </w:lvl>
   </w:abstractNum>
-  <w:abstractNum w:abstractNumId="14" w15:restartNumberingAfterBreak="0">
+  <w:abstractNum w:abstractNumId="18" w15:restartNumberingAfterBreak="0">
     <w:nsid w:val="6F346E33"/>
     <w:multiLevelType w:val="hybridMultilevel"/>
     <w:tmpl w:val="DE2488A6"/>
@@ -5899,7 +7143,7 @@
       </w:rPr>
     </w:lvl>
   </w:abstractNum>
-  <w:abstractNum w:abstractNumId="15" w15:restartNumberingAfterBreak="0">
+  <w:abstractNum w:abstractNumId="19" w15:restartNumberingAfterBreak="0">
     <w:nsid w:val="79911088"/>
     <w:multiLevelType w:val="hybridMultilevel"/>
     <w:tmpl w:val="B89254AA"/>
@@ -6012,17 +7256,129 @@
       </w:rPr>
     </w:lvl>
   </w:abstractNum>
+  <w:abstractNum w:abstractNumId="20" w15:restartNumberingAfterBreak="0">
+    <w:nsid w:val="7BB51F74"/>
+    <w:multiLevelType w:val="hybridMultilevel"/>
+    <w:tmpl w:val="C4E07852"/>
+    <w:lvl w:ilvl="0" w:tplc="A3905790">
+      <w:numFmt w:val="bullet"/>
+      <w:lvlText w:val="-"/>
+      <w:lvlJc w:val="left"/>
+      <w:pPr>
+        <w:ind w:left="530" w:hanging="360"/>
+      </w:pPr>
+      <w:rPr>
+        <w:rFonts w:ascii="Franklin Gothic Book" w:eastAsiaTheme="minorEastAsia" w:hAnsi="Franklin Gothic Book" w:cstheme="minorBidi" w:hint="default"/>
+      </w:rPr>
+    </w:lvl>
+    <w:lvl w:ilvl="1" w:tplc="04090003" w:tentative="1">
+      <w:start w:val="1"/>
+      <w:numFmt w:val="bullet"/>
+      <w:lvlText w:val="o"/>
+      <w:lvlJc w:val="left"/>
+      <w:pPr>
+        <w:ind w:left="1440" w:hanging="360"/>
+      </w:pPr>
+      <w:rPr>
+        <w:rFonts w:ascii="Courier New" w:hAnsi="Courier New" w:cs="Courier New" w:hint="default"/>
+      </w:rPr>
+    </w:lvl>
+    <w:lvl w:ilvl="2" w:tplc="04090005" w:tentative="1">
+      <w:start w:val="1"/>
+      <w:numFmt w:val="bullet"/>
+      <w:lvlText w:val=""/>
+      <w:lvlJc w:val="left"/>
+      <w:pPr>
+        <w:ind w:left="2160" w:hanging="360"/>
+      </w:pPr>
+      <w:rPr>
+        <w:rFonts w:ascii="Wingdings" w:hAnsi="Wingdings" w:hint="default"/>
+      </w:rPr>
+    </w:lvl>
+    <w:lvl w:ilvl="3" w:tplc="04090001" w:tentative="1">
+      <w:start w:val="1"/>
+      <w:numFmt w:val="bullet"/>
+      <w:lvlText w:val=""/>
+      <w:lvlJc w:val="left"/>
+      <w:pPr>
+        <w:ind w:left="2880" w:hanging="360"/>
+      </w:pPr>
+      <w:rPr>
+        <w:rFonts w:ascii="Symbol" w:hAnsi="Symbol" w:hint="default"/>
+      </w:rPr>
+    </w:lvl>
+    <w:lvl w:ilvl="4" w:tplc="04090003" w:tentative="1">
+      <w:start w:val="1"/>
+      <w:numFmt w:val="bullet"/>
+      <w:lvlText w:val="o"/>
+      <w:lvlJc w:val="left"/>
+      <w:pPr>
+        <w:ind w:left="3600" w:hanging="360"/>
+      </w:pPr>
+      <w:rPr>
+        <w:rFonts w:ascii="Courier New" w:hAnsi="Courier New" w:cs="Courier New" w:hint="default"/>
+      </w:rPr>
+    </w:lvl>
+    <w:lvl w:ilvl="5" w:tplc="04090005" w:tentative="1">
+      <w:start w:val="1"/>
+      <w:numFmt w:val="bullet"/>
+      <w:lvlText w:val=""/>
+      <w:lvlJc w:val="left"/>
+      <w:pPr>
+        <w:ind w:left="4320" w:hanging="360"/>
+      </w:pPr>
+      <w:rPr>
+        <w:rFonts w:ascii="Wingdings" w:hAnsi="Wingdings" w:hint="default"/>
+      </w:rPr>
+    </w:lvl>
+    <w:lvl w:ilvl="6" w:tplc="04090001" w:tentative="1">
+      <w:start w:val="1"/>
+      <w:numFmt w:val="bullet"/>
+      <w:lvlText w:val=""/>
+      <w:lvlJc w:val="left"/>
+      <w:pPr>
+        <w:ind w:left="5040" w:hanging="360"/>
+      </w:pPr>
+      <w:rPr>
+        <w:rFonts w:ascii="Symbol" w:hAnsi="Symbol" w:hint="default"/>
+      </w:rPr>
+    </w:lvl>
+    <w:lvl w:ilvl="7" w:tplc="04090003" w:tentative="1">
+      <w:start w:val="1"/>
+      <w:numFmt w:val="bullet"/>
+      <w:lvlText w:val="o"/>
+      <w:lvlJc w:val="left"/>
+      <w:pPr>
+        <w:ind w:left="5760" w:hanging="360"/>
+      </w:pPr>
+      <w:rPr>
+        <w:rFonts w:ascii="Courier New" w:hAnsi="Courier New" w:cs="Courier New" w:hint="default"/>
+      </w:rPr>
+    </w:lvl>
+    <w:lvl w:ilvl="8" w:tplc="04090005" w:tentative="1">
+      <w:start w:val="1"/>
+      <w:numFmt w:val="bullet"/>
+      <w:lvlText w:val=""/>
+      <w:lvlJc w:val="left"/>
+      <w:pPr>
+        <w:ind w:left="6480" w:hanging="360"/>
+      </w:pPr>
+      <w:rPr>
+        <w:rFonts w:ascii="Wingdings" w:hAnsi="Wingdings" w:hint="default"/>
+      </w:rPr>
+    </w:lvl>
+  </w:abstractNum>
   <w:num w:numId="1" w16cid:durableId="409272748">
-    <w:abstractNumId w:val="10"/>
+    <w:abstractNumId w:val="12"/>
   </w:num>
   <w:num w:numId="2" w16cid:durableId="1921210535">
-    <w:abstractNumId w:val="12"/>
+    <w:abstractNumId w:val="16"/>
   </w:num>
   <w:num w:numId="3" w16cid:durableId="1057053425">
-    <w:abstractNumId w:val="6"/>
+    <w:abstractNumId w:val="8"/>
   </w:num>
   <w:num w:numId="4" w16cid:durableId="1482044681">
-    <w:abstractNumId w:val="15"/>
+    <w:abstractNumId w:val="19"/>
   </w:num>
   <w:num w:numId="5" w16cid:durableId="489756877">
     <w:abstractNumId w:val="1"/>
@@ -6031,34 +7387,49 @@
     <w:abstractNumId w:val="0"/>
   </w:num>
   <w:num w:numId="7" w16cid:durableId="1516463205">
+    <w:abstractNumId w:val="5"/>
+  </w:num>
+  <w:num w:numId="8" w16cid:durableId="1296452120">
+    <w:abstractNumId w:val="11"/>
+  </w:num>
+  <w:num w:numId="9" w16cid:durableId="1441414740">
+    <w:abstractNumId w:val="13"/>
+  </w:num>
+  <w:num w:numId="10" w16cid:durableId="1551381872">
+    <w:abstractNumId w:val="9"/>
+  </w:num>
+  <w:num w:numId="11" w16cid:durableId="400828762">
     <w:abstractNumId w:val="4"/>
   </w:num>
-  <w:num w:numId="8" w16cid:durableId="1296452120">
-    <w:abstractNumId w:val="9"/>
-  </w:num>
-  <w:num w:numId="9" w16cid:durableId="1441414740">
-    <w:abstractNumId w:val="11"/>
-  </w:num>
-  <w:num w:numId="10" w16cid:durableId="1551381872">
-    <w:abstractNumId w:val="7"/>
-  </w:num>
-  <w:num w:numId="11" w16cid:durableId="400828762">
-    <w:abstractNumId w:val="3"/>
-  </w:num>
   <w:num w:numId="12" w16cid:durableId="776364357">
-    <w:abstractNumId w:val="13"/>
+    <w:abstractNumId w:val="17"/>
   </w:num>
   <w:num w:numId="13" w16cid:durableId="1288700194">
     <w:abstractNumId w:val="2"/>
   </w:num>
   <w:num w:numId="14" w16cid:durableId="1631398243">
-    <w:abstractNumId w:val="14"/>
+    <w:abstractNumId w:val="18"/>
   </w:num>
   <w:num w:numId="15" w16cid:durableId="1675112004">
-    <w:abstractNumId w:val="5"/>
+    <w:abstractNumId w:val="6"/>
   </w:num>
   <w:num w:numId="16" w16cid:durableId="680350906">
-    <w:abstractNumId w:val="8"/>
+    <w:abstractNumId w:val="10"/>
+  </w:num>
+  <w:num w:numId="17" w16cid:durableId="765538100">
+    <w:abstractNumId w:val="3"/>
+  </w:num>
+  <w:num w:numId="18" w16cid:durableId="364403068">
+    <w:abstractNumId w:val="7"/>
+  </w:num>
+  <w:num w:numId="19" w16cid:durableId="1812282827">
+    <w:abstractNumId w:val="15"/>
+  </w:num>
+  <w:num w:numId="20" w16cid:durableId="622732226">
+    <w:abstractNumId w:val="20"/>
+  </w:num>
+  <w:num w:numId="21" w16cid:durableId="586185488">
+    <w:abstractNumId w:val="14"/>
   </w:num>
 </w:numbering>
 </file>

</xml_diff>

<commit_message>
agregado historia de usuario n4
</commit_message>
<xml_diff>
--- a/documentacion/ProyectoCesar.docx
+++ b/documentacion/ProyectoCesar.docx
@@ -582,7 +582,7 @@
           <w:r>
             <w:fldChar w:fldCharType="separate"/>
           </w:r>
-          <w:hyperlink w:anchor="_Toc168265173" w:history="1">
+          <w:hyperlink w:anchor="_Toc168300377" w:history="1">
             <w:r>
               <w:rPr>
                 <w:rStyle w:val="Hyperlink"/>
@@ -609,7 +609,7 @@
                 <w:noProof/>
                 <w:webHidden/>
               </w:rPr>
-              <w:instrText xml:space="preserve"> PAGEREF _Toc168265173 \h </w:instrText>
+              <w:instrText xml:space="preserve"> PAGEREF _Toc168300377 \h </w:instrText>
             </w:r>
             <w:r>
               <w:rPr>
@@ -655,7 +655,7 @@
               <w14:ligatures w14:val="standardContextual"/>
             </w:rPr>
           </w:pPr>
-          <w:hyperlink w:anchor="_Toc168265174" w:history="1">
+          <w:hyperlink w:anchor="_Toc168300378" w:history="1">
             <w:r>
               <w:rPr>
                 <w:rStyle w:val="Hyperlink"/>
@@ -698,7 +698,7 @@
                 <w:noProof/>
                 <w:webHidden/>
               </w:rPr>
-              <w:instrText xml:space="preserve"> PAGEREF _Toc168265174 \h </w:instrText>
+              <w:instrText xml:space="preserve"> PAGEREF _Toc168300378 \h </w:instrText>
             </w:r>
             <w:r>
               <w:rPr>
@@ -744,7 +744,7 @@
               <w14:ligatures w14:val="standardContextual"/>
             </w:rPr>
           </w:pPr>
-          <w:hyperlink w:anchor="_Toc168265175" w:history="1">
+          <w:hyperlink w:anchor="_Toc168300379" w:history="1">
             <w:r>
               <w:rPr>
                 <w:rStyle w:val="Hyperlink"/>
@@ -771,7 +771,7 @@
                 <w:noProof/>
                 <w:webHidden/>
               </w:rPr>
-              <w:instrText xml:space="preserve"> PAGEREF _Toc168265175 \h </w:instrText>
+              <w:instrText xml:space="preserve"> PAGEREF _Toc168300379 \h </w:instrText>
             </w:r>
             <w:r>
               <w:rPr>
@@ -817,7 +817,7 @@
               <w14:ligatures w14:val="standardContextual"/>
             </w:rPr>
           </w:pPr>
-          <w:hyperlink w:anchor="_Toc168265176" w:history="1">
+          <w:hyperlink w:anchor="_Toc168300380" w:history="1">
             <w:r>
               <w:rPr>
                 <w:rStyle w:val="Hyperlink"/>
@@ -844,7 +844,7 @@
                 <w:noProof/>
                 <w:webHidden/>
               </w:rPr>
-              <w:instrText xml:space="preserve"> PAGEREF _Toc168265176 \h </w:instrText>
+              <w:instrText xml:space="preserve"> PAGEREF _Toc168300380 \h </w:instrText>
             </w:r>
             <w:r>
               <w:rPr>
@@ -890,7 +890,7 @@
               <w14:ligatures w14:val="standardContextual"/>
             </w:rPr>
           </w:pPr>
-          <w:hyperlink w:anchor="_Toc168265177" w:history="1">
+          <w:hyperlink w:anchor="_Toc168300381" w:history="1">
             <w:r>
               <w:rPr>
                 <w:rStyle w:val="Hyperlink"/>
@@ -917,7 +917,7 @@
                 <w:noProof/>
                 <w:webHidden/>
               </w:rPr>
-              <w:instrText xml:space="preserve"> PAGEREF _Toc168265177 \h </w:instrText>
+              <w:instrText xml:space="preserve"> PAGEREF _Toc168300381 \h </w:instrText>
             </w:r>
             <w:r>
               <w:rPr>
@@ -963,7 +963,7 @@
               <w14:ligatures w14:val="standardContextual"/>
             </w:rPr>
           </w:pPr>
-          <w:hyperlink w:anchor="_Toc168265178" w:history="1">
+          <w:hyperlink w:anchor="_Toc168300382" w:history="1">
             <w:r>
               <w:rPr>
                 <w:rStyle w:val="Hyperlink"/>
@@ -990,7 +990,7 @@
                 <w:noProof/>
                 <w:webHidden/>
               </w:rPr>
-              <w:instrText xml:space="preserve"> PAGEREF _Toc168265178 \h </w:instrText>
+              <w:instrText xml:space="preserve"> PAGEREF _Toc168300382 \h </w:instrText>
             </w:r>
             <w:r>
               <w:rPr>
@@ -1036,7 +1036,7 @@
               <w14:ligatures w14:val="standardContextual"/>
             </w:rPr>
           </w:pPr>
-          <w:hyperlink w:anchor="_Toc168265179" w:history="1">
+          <w:hyperlink w:anchor="_Toc168300383" w:history="1">
             <w:r>
               <w:rPr>
                 <w:rStyle w:val="Hyperlink"/>
@@ -1063,7 +1063,7 @@
                 <w:noProof/>
                 <w:webHidden/>
               </w:rPr>
-              <w:instrText xml:space="preserve"> PAGEREF _Toc168265179 \h </w:instrText>
+              <w:instrText xml:space="preserve"> PAGEREF _Toc168300383 \h </w:instrText>
             </w:r>
             <w:r>
               <w:rPr>
@@ -1083,7 +1083,7 @@
                 <w:noProof/>
                 <w:webHidden/>
               </w:rPr>
-              <w:t>6</w:t>
+              <w:t>8</w:t>
             </w:r>
             <w:r>
               <w:rPr>
@@ -1109,7 +1109,7 @@
               <w14:ligatures w14:val="standardContextual"/>
             </w:rPr>
           </w:pPr>
-          <w:hyperlink w:anchor="_Toc168265180" w:history="1">
+          <w:hyperlink w:anchor="_Toc168300384" w:history="1">
             <w:r>
               <w:rPr>
                 <w:rStyle w:val="Hyperlink"/>
@@ -1136,7 +1136,7 @@
                 <w:noProof/>
                 <w:webHidden/>
               </w:rPr>
-              <w:instrText xml:space="preserve"> PAGEREF _Toc168265180 \h </w:instrText>
+              <w:instrText xml:space="preserve"> PAGEREF _Toc168300384 \h </w:instrText>
             </w:r>
             <w:r>
               <w:rPr>
@@ -1156,7 +1156,7 @@
                 <w:noProof/>
                 <w:webHidden/>
               </w:rPr>
-              <w:t>7</w:t>
+              <w:t>8</w:t>
             </w:r>
             <w:r>
               <w:rPr>
@@ -1182,7 +1182,7 @@
               <w14:ligatures w14:val="standardContextual"/>
             </w:rPr>
           </w:pPr>
-          <w:hyperlink w:anchor="_Toc168265181" w:history="1">
+          <w:hyperlink w:anchor="_Toc168300385" w:history="1">
             <w:r>
               <w:rPr>
                 <w:rStyle w:val="Hyperlink"/>
@@ -1209,7 +1209,7 @@
                 <w:noProof/>
                 <w:webHidden/>
               </w:rPr>
-              <w:instrText xml:space="preserve"> PAGEREF _Toc168265181 \h </w:instrText>
+              <w:instrText xml:space="preserve"> PAGEREF _Toc168300385 \h </w:instrText>
             </w:r>
             <w:r>
               <w:rPr>
@@ -1229,7 +1229,7 @@
                 <w:noProof/>
                 <w:webHidden/>
               </w:rPr>
-              <w:t>7</w:t>
+              <w:t>8</w:t>
             </w:r>
             <w:r>
               <w:rPr>
@@ -1255,7 +1255,7 @@
               <w14:ligatures w14:val="standardContextual"/>
             </w:rPr>
           </w:pPr>
-          <w:hyperlink w:anchor="_Toc168265182" w:history="1">
+          <w:hyperlink w:anchor="_Toc168300386" w:history="1">
             <w:r>
               <w:rPr>
                 <w:rStyle w:val="Hyperlink"/>
@@ -1282,7 +1282,7 @@
                 <w:noProof/>
                 <w:webHidden/>
               </w:rPr>
-              <w:instrText xml:space="preserve"> PAGEREF _Toc168265182 \h </w:instrText>
+              <w:instrText xml:space="preserve"> PAGEREF _Toc168300386 \h </w:instrText>
             </w:r>
             <w:r>
               <w:rPr>
@@ -1302,7 +1302,7 @@
                 <w:noProof/>
                 <w:webHidden/>
               </w:rPr>
-              <w:t>7</w:t>
+              <w:t>8</w:t>
             </w:r>
             <w:r>
               <w:rPr>
@@ -1328,7 +1328,7 @@
               <w14:ligatures w14:val="standardContextual"/>
             </w:rPr>
           </w:pPr>
-          <w:hyperlink w:anchor="_Toc168265183" w:history="1">
+          <w:hyperlink w:anchor="_Toc168300387" w:history="1">
             <w:r>
               <w:rPr>
                 <w:rStyle w:val="Hyperlink"/>
@@ -1355,7 +1355,7 @@
                 <w:noProof/>
                 <w:webHidden/>
               </w:rPr>
-              <w:instrText xml:space="preserve"> PAGEREF _Toc168265183 \h </w:instrText>
+              <w:instrText xml:space="preserve"> PAGEREF _Toc168300387 \h </w:instrText>
             </w:r>
             <w:r>
               <w:rPr>
@@ -1375,81 +1375,7 @@
                 <w:noProof/>
                 <w:webHidden/>
               </w:rPr>
-              <w:t>7</w:t>
-            </w:r>
-            <w:r>
-              <w:rPr>
-                <w:noProof/>
-                <w:webHidden/>
-              </w:rPr>
-              <w:fldChar w:fldCharType="end"/>
-            </w:r>
-          </w:hyperlink>
-        </w:p>
-        <w:p>
-          <w:pPr>
-            <w:pStyle w:val="TOC1"/>
-            <w:tabs>
-              <w:tab w:val="right" w:leader="dot" w:pos="8261"/>
-            </w:tabs>
-            <w:rPr>
-              <w:noProof/>
-              <w:kern w:val="2"/>
-              <w:sz w:val="24"/>
-              <w:szCs w:val="24"/>
-              <w:lang w:val="en-US" w:eastAsia="en-US"/>
-              <w14:ligatures w14:val="standardContextual"/>
-            </w:rPr>
-          </w:pPr>
-          <w:hyperlink w:anchor="_Toc168265184" w:history="1">
-            <w:r>
-              <w:rPr>
-                <w:rStyle w:val="Hyperlink"/>
-                <w:noProof/>
-                <w:lang w:val="es-BO"/>
-              </w:rPr>
-              <w:t>El alcance del proyecto comprende el desarrollo de un programa de cifrado César en C# utilizando .NET Core, que incluye la implementación del algoritmo de cifrado y descifrado, documentación detallada (README.md, comentarios en código), definición de al menos tres historias de usuario, gestión del proyecto en un repositorio de GitHub, y la implementación de pruebas unitarias para las funciones principales. Se establece como supuesto que los estudiantes cuentan con conocimientos previos de C# y uso de GitHub, y se aclara que las pruebas unitarias cubrirán los casos de uso principales, aunque no todos los posibles errores extremos.</w:t>
-            </w:r>
-            <w:r>
-              <w:rPr>
-                <w:noProof/>
-                <w:webHidden/>
-              </w:rPr>
-              <w:tab/>
-            </w:r>
-            <w:r>
-              <w:rPr>
-                <w:noProof/>
-                <w:webHidden/>
-              </w:rPr>
-              <w:fldChar w:fldCharType="begin"/>
-            </w:r>
-            <w:r>
-              <w:rPr>
-                <w:noProof/>
-                <w:webHidden/>
-              </w:rPr>
-              <w:instrText xml:space="preserve"> PAGEREF _Toc168265184 \h </w:instrText>
-            </w:r>
-            <w:r>
-              <w:rPr>
-                <w:noProof/>
-                <w:webHidden/>
-              </w:rPr>
-            </w:r>
-            <w:r>
-              <w:rPr>
-                <w:noProof/>
-                <w:webHidden/>
-              </w:rPr>
-              <w:fldChar w:fldCharType="separate"/>
-            </w:r>
-            <w:r>
-              <w:rPr>
-                <w:noProof/>
-                <w:webHidden/>
-              </w:rPr>
-              <w:t>7</w:t>
+              <w:t>9</w:t>
             </w:r>
             <w:r>
               <w:rPr>
@@ -1739,7 +1665,7 @@
         <w:pStyle w:val="Heading1"/>
       </w:pPr>
       <w:bookmarkStart w:id="0" w:name="_Toc296334068"/>
-      <w:bookmarkStart w:id="1" w:name="_Toc168265173"/>
+      <w:bookmarkStart w:id="1" w:name="_Toc168300377"/>
       <w:r>
         <w:t>Objetivo</w:t>
       </w:r>
@@ -1770,7 +1696,7 @@
           <w:color w:val="4F81BD"/>
         </w:rPr>
       </w:pPr>
-      <w:bookmarkStart w:id="2" w:name="_Toc168265174"/>
+      <w:bookmarkStart w:id="2" w:name="_Toc168300378"/>
       <w:r>
         <w:rPr>
           <w:rFonts w:cstheme="minorHAnsi"/>
@@ -2101,7 +2027,7 @@
       <w:pPr>
         <w:pStyle w:val="Heading1"/>
       </w:pPr>
-      <w:bookmarkStart w:id="3" w:name="_Toc168265175"/>
+      <w:bookmarkStart w:id="3" w:name="_Toc168300379"/>
       <w:r>
         <w:t>Objetivo</w:t>
       </w:r>
@@ -2168,7 +2094,7 @@
       <w:pPr>
         <w:pStyle w:val="Heading1"/>
       </w:pPr>
-      <w:bookmarkStart w:id="4" w:name="_Toc168265176"/>
+      <w:bookmarkStart w:id="4" w:name="_Toc168300380"/>
       <w:r>
         <w:t>Requerimiento Identificado</w:t>
       </w:r>
@@ -2851,7 +2777,7 @@
       <w:pPr>
         <w:pStyle w:val="Heading1"/>
       </w:pPr>
-      <w:bookmarkStart w:id="5" w:name="_Toc168265177"/>
+      <w:bookmarkStart w:id="5" w:name="_Toc168300381"/>
       <w:r>
         <w:t>Requerimiento Identificado N2</w:t>
       </w:r>
@@ -3482,7 +3408,7 @@
       <w:pPr>
         <w:pStyle w:val="Heading1"/>
       </w:pPr>
-      <w:bookmarkStart w:id="6" w:name="_Toc168265178"/>
+      <w:bookmarkStart w:id="6" w:name="_Toc168300382"/>
       <w:r>
         <w:t>Requerimiento Identificado N3</w:t>
       </w:r>
@@ -4152,50 +4078,521 @@
       <w:pPr>
         <w:pStyle w:val="Heading1"/>
       </w:pPr>
-      <w:bookmarkStart w:id="7" w:name="_Toc168265179"/>
+      <w:bookmarkStart w:id="7" w:name="_Toc168300383"/>
       <w:r>
         <w:t>Requerimiento Identificado N4</w:t>
       </w:r>
       <w:bookmarkEnd w:id="7"/>
-    </w:p>
-    <w:p>
-      <w:pPr>
-        <w:jc w:val="both"/>
-        <w:rPr>
-          <w:b/>
-          <w:color w:val="4F81BD"/>
-        </w:rPr>
-      </w:pPr>
-      <w:r>
-        <w:rPr>
-          <w:rFonts w:cstheme="minorHAnsi"/>
-          <w:b/>
-          <w:color w:val="4F81BD"/>
-        </w:rPr>
-        <w:t>«</w:t>
-      </w:r>
-      <w:r>
-        <w:rPr>
-          <w:b/>
-          <w:color w:val="4F81BD"/>
-        </w:rPr>
-        <w:t xml:space="preserve">Descripción de la </w:t>
-      </w:r>
-      <w:proofErr w:type="gramStart"/>
-      <w:r>
-        <w:rPr>
-          <w:b/>
-          <w:color w:val="4F81BD"/>
-        </w:rPr>
-        <w:t>necesidad  especificando</w:t>
-      </w:r>
-      <w:proofErr w:type="gramEnd"/>
-      <w:r>
-        <w:rPr>
-          <w:b/>
-          <w:color w:val="4F81BD"/>
-        </w:rPr>
-        <w:t xml:space="preserve"> objetivos del sistema, </w:t>
+      <w:r>
+        <w:rPr>
+          <w:color w:val="4F81BD"/>
+        </w:rPr>
+        <w:t xml:space="preserve"> </w:t>
+      </w:r>
+    </w:p>
+    <w:p>
+      <w:pPr>
+        <w:jc w:val="both"/>
+        <w:rPr>
+          <w:b/>
+          <w:color w:val="4F81BD"/>
+        </w:rPr>
+      </w:pPr>
+      <w:r>
+        <w:rPr>
+          <w:b/>
+          <w:color w:val="4F81BD"/>
+        </w:rPr>
+        <w:t>Historia de Usuario No. 4</w:t>
+      </w:r>
+    </w:p>
+    <w:p>
+      <w:pPr>
+        <w:jc w:val="both"/>
+        <w:rPr>
+          <w:b/>
+          <w:color w:val="4F81BD"/>
+        </w:rPr>
+      </w:pPr>
+      <w:r>
+        <w:rPr>
+          <w:b/>
+          <w:color w:val="4F81BD"/>
+        </w:rPr>
+        <w:t>Título</w:t>
+      </w:r>
+      <w:r>
+        <w:rPr>
+          <w:b/>
+          <w:color w:val="4F81BD"/>
+        </w:rPr>
+        <w:t xml:space="preserve"> de la historia: Cifrado César</w:t>
+      </w:r>
+    </w:p>
+    <w:p>
+      <w:pPr>
+        <w:jc w:val="both"/>
+        <w:rPr>
+          <w:b/>
+          <w:color w:val="4F81BD"/>
+        </w:rPr>
+      </w:pPr>
+      <w:r>
+        <w:rPr>
+          <w:b/>
+          <w:color w:val="4F81BD"/>
+        </w:rPr>
+        <w:t>Como usuario, necesito que el programa maneje mayúsculas, minúsculas y caracteres especiales para que el cifrado y descifrado sean precisos y mantengan la integridad del texto original.</w:t>
+      </w:r>
+    </w:p>
+    <w:p>
+      <w:pPr>
+        <w:jc w:val="both"/>
+        <w:rPr>
+          <w:b/>
+          <w:color w:val="4F81BD"/>
+        </w:rPr>
+      </w:pPr>
+      <w:r>
+        <w:rPr>
+          <w:b/>
+          <w:color w:val="4F81BD"/>
+        </w:rPr>
+        <w:t>Descripción</w:t>
+      </w:r>
+    </w:p>
+    <w:p>
+      <w:pPr>
+        <w:jc w:val="both"/>
+        <w:rPr>
+          <w:b/>
+          <w:color w:val="4F81BD"/>
+        </w:rPr>
+      </w:pPr>
+      <w:r>
+        <w:rPr>
+          <w:b/>
+          <w:color w:val="4F81BD"/>
+        </w:rPr>
+        <w:t>En el contexto del programa de cifrado César, es fundamental que el programa maneje correctamente las mayúsculas, minúsculas y caracteres especiales sin alterarlos durante el proceso de cifrado y descifrado. Esto asegura que la salida del programa sea precisa y fiel al formato del texto original, mejorando la utilidad y la comprensión del texto cifrado o descifrado por parte del usuario.</w:t>
+      </w:r>
+    </w:p>
+    <w:p>
+      <w:pPr>
+        <w:jc w:val="both"/>
+        <w:rPr>
+          <w:b/>
+          <w:color w:val="4F81BD"/>
+        </w:rPr>
+      </w:pPr>
+      <w:r>
+        <w:rPr>
+          <w:b/>
+          <w:color w:val="4F81BD"/>
+        </w:rPr>
+        <w:t>Criterios de Aceptación</w:t>
+      </w:r>
+    </w:p>
+    <w:p>
+      <w:pPr>
+        <w:jc w:val="both"/>
+        <w:rPr>
+          <w:b/>
+          <w:color w:val="4F81BD"/>
+        </w:rPr>
+      </w:pPr>
+      <w:r>
+        <w:rPr>
+          <w:b/>
+          <w:color w:val="4F81BD"/>
+        </w:rPr>
+        <w:t>1. Manejo de Mayúsculas y Minúsculas</w:t>
+      </w:r>
+    </w:p>
+    <w:p>
+      <w:pPr>
+        <w:pStyle w:val="ListParagraph"/>
+        <w:numPr>
+          <w:ilvl w:val="0"/>
+          <w:numId w:val="7"/>
+        </w:numPr>
+        <w:jc w:val="both"/>
+        <w:rPr>
+          <w:b/>
+          <w:color w:val="4F81BD"/>
+        </w:rPr>
+      </w:pPr>
+      <w:r>
+        <w:rPr>
+          <w:b/>
+          <w:color w:val="4F81BD"/>
+        </w:rPr>
+        <w:t>El programa debe aplicar el cifrado César de manera consistente para mayúsculas y minúsculas por separado.</w:t>
+      </w:r>
+    </w:p>
+    <w:p>
+      <w:pPr>
+        <w:jc w:val="both"/>
+        <w:rPr>
+          <w:b/>
+          <w:color w:val="4F81BD"/>
+        </w:rPr>
+      </w:pPr>
+    </w:p>
+    <w:p>
+      <w:pPr>
+        <w:jc w:val="both"/>
+        <w:rPr>
+          <w:b/>
+          <w:color w:val="4F81BD"/>
+        </w:rPr>
+      </w:pPr>
+      <w:r>
+        <w:rPr>
+          <w:b/>
+          <w:color w:val="4F81BD"/>
+        </w:rPr>
+        <w:t>2. Preservación de Caracteres Especiales</w:t>
+      </w:r>
+    </w:p>
+    <w:p>
+      <w:pPr>
+        <w:pStyle w:val="ListParagraph"/>
+        <w:numPr>
+          <w:ilvl w:val="0"/>
+          <w:numId w:val="7"/>
+        </w:numPr>
+        <w:jc w:val="both"/>
+        <w:rPr>
+          <w:b/>
+          <w:color w:val="4F81BD"/>
+        </w:rPr>
+      </w:pPr>
+      <w:r>
+        <w:rPr>
+          <w:b/>
+          <w:color w:val="4F81BD"/>
+        </w:rPr>
+        <w:t>El programa debe mantener los caracteres especiales (como espacios, puntuación y símbolos) sin alterarlos durante el cifrado y descifrado.</w:t>
+      </w:r>
+    </w:p>
+    <w:p>
+      <w:pPr>
+        <w:pStyle w:val="ListParagraph"/>
+        <w:numPr>
+          <w:ilvl w:val="0"/>
+          <w:numId w:val="7"/>
+        </w:numPr>
+        <w:jc w:val="both"/>
+        <w:rPr>
+          <w:b/>
+          <w:color w:val="4F81BD"/>
+        </w:rPr>
+      </w:pPr>
+      <w:r>
+        <w:rPr>
+          <w:b/>
+          <w:color w:val="4F81BD"/>
+        </w:rPr>
+        <w:t>Los caracteres no alfabéticos deben aparecer en la misma posición en el texto cifrado o descifrado como en el original.</w:t>
+      </w:r>
+    </w:p>
+    <w:p>
+      <w:pPr>
+        <w:jc w:val="both"/>
+        <w:rPr>
+          <w:b/>
+          <w:color w:val="4F81BD"/>
+        </w:rPr>
+      </w:pPr>
+      <w:r>
+        <w:rPr>
+          <w:b/>
+          <w:color w:val="4F81BD"/>
+        </w:rPr>
+        <w:t>Prioridad</w:t>
+      </w:r>
+    </w:p>
+    <w:p>
+      <w:pPr>
+        <w:jc w:val="both"/>
+        <w:rPr>
+          <w:b/>
+          <w:color w:val="4F81BD"/>
+        </w:rPr>
+      </w:pPr>
+      <w:r>
+        <w:rPr>
+          <w:b/>
+          <w:color w:val="4F81BD"/>
+        </w:rPr>
+        <w:t>Alta</w:t>
+      </w:r>
+    </w:p>
+    <w:p>
+      <w:pPr>
+        <w:jc w:val="both"/>
+        <w:rPr>
+          <w:b/>
+          <w:color w:val="4F81BD"/>
+        </w:rPr>
+      </w:pPr>
+      <w:r>
+        <w:rPr>
+          <w:b/>
+          <w:color w:val="4F81BD"/>
+        </w:rPr>
+        <w:t>Estimación</w:t>
+      </w:r>
+    </w:p>
+    <w:p>
+      <w:pPr>
+        <w:jc w:val="both"/>
+        <w:rPr>
+          <w:b/>
+          <w:color w:val="4F81BD"/>
+        </w:rPr>
+      </w:pPr>
+      <w:r>
+        <w:rPr>
+          <w:b/>
+          <w:color w:val="4F81BD"/>
+        </w:rPr>
+        <w:t>2 días</w:t>
+      </w:r>
+    </w:p>
+    <w:p>
+      <w:pPr>
+        <w:jc w:val="both"/>
+        <w:rPr>
+          <w:b/>
+          <w:color w:val="4F81BD"/>
+        </w:rPr>
+      </w:pPr>
+      <w:r>
+        <w:rPr>
+          <w:b/>
+          <w:color w:val="4F81BD"/>
+        </w:rPr>
+        <w:lastRenderedPageBreak/>
+        <w:t>Notas/Tareas Adicionales</w:t>
+      </w:r>
+    </w:p>
+    <w:p>
+      <w:pPr>
+        <w:jc w:val="both"/>
+        <w:rPr>
+          <w:b/>
+          <w:color w:val="4F81BD"/>
+        </w:rPr>
+      </w:pPr>
+      <w:r>
+        <w:rPr>
+          <w:b/>
+          <w:color w:val="4F81BD"/>
+        </w:rPr>
+        <w:t>- Implementar la lógica para diferenciar y manejar correctamente las mayúsculas y minúsculas.</w:t>
+      </w:r>
+    </w:p>
+    <w:p>
+      <w:pPr>
+        <w:jc w:val="both"/>
+        <w:rPr>
+          <w:b/>
+          <w:color w:val="4F81BD"/>
+        </w:rPr>
+      </w:pPr>
+      <w:r>
+        <w:rPr>
+          <w:b/>
+          <w:color w:val="4F81BD"/>
+        </w:rPr>
+        <w:t>-  Implementar la lógica para ignorar caracteres especiales durante el proceso de cifrado y descifrado.</w:t>
+      </w:r>
+    </w:p>
+    <w:p>
+      <w:pPr>
+        <w:jc w:val="both"/>
+        <w:rPr>
+          <w:b/>
+          <w:color w:val="4F81BD"/>
+        </w:rPr>
+      </w:pPr>
+      <w:r>
+        <w:rPr>
+          <w:b/>
+          <w:color w:val="4F81BD"/>
+        </w:rPr>
+        <w:t>-  Realizar pruebas para asegurar que el manejo de mayúsculas, minúsculas y caracteres especiales se realiza correctamente.</w:t>
+      </w:r>
+    </w:p>
+    <w:p>
+      <w:pPr>
+        <w:jc w:val="both"/>
+        <w:rPr>
+          <w:b/>
+          <w:color w:val="4F81BD"/>
+        </w:rPr>
+      </w:pPr>
+      <w:r>
+        <w:rPr>
+          <w:b/>
+          <w:color w:val="4F81BD"/>
+        </w:rPr>
+        <w:t>Discusiones</w:t>
+      </w:r>
+    </w:p>
+    <w:p>
+      <w:pPr>
+        <w:jc w:val="both"/>
+        <w:rPr>
+          <w:b/>
+          <w:color w:val="4F81BD"/>
+        </w:rPr>
+      </w:pPr>
+      <w:r>
+        <w:rPr>
+          <w:b/>
+          <w:color w:val="4F81BD"/>
+        </w:rPr>
+        <w:t>1. Discusión sobre el Manejo de Caracteres Especiales</w:t>
+      </w:r>
+    </w:p>
+    <w:p>
+      <w:pPr>
+        <w:pStyle w:val="ListParagraph"/>
+        <w:numPr>
+          <w:ilvl w:val="0"/>
+          <w:numId w:val="7"/>
+        </w:numPr>
+        <w:jc w:val="both"/>
+        <w:rPr>
+          <w:b/>
+          <w:color w:val="4F81BD"/>
+        </w:rPr>
+      </w:pPr>
+      <w:r>
+        <w:rPr>
+          <w:b/>
+          <w:color w:val="4F81BD"/>
+        </w:rPr>
+        <w:t>Evaluación de posibles problemas al manejar diferentes conjuntos de caracteres y cómo abordarlos.</w:t>
+      </w:r>
+    </w:p>
+    <w:p>
+      <w:pPr>
+        <w:jc w:val="both"/>
+        <w:rPr>
+          <w:b/>
+          <w:color w:val="4F81BD"/>
+        </w:rPr>
+      </w:pPr>
+      <w:r>
+        <w:rPr>
+          <w:b/>
+          <w:color w:val="4F81BD"/>
+        </w:rPr>
+        <w:t>2. Discusión sobre Pruebas y Validaciones</w:t>
+      </w:r>
+    </w:p>
+    <w:p>
+      <w:pPr>
+        <w:pStyle w:val="ListParagraph"/>
+        <w:numPr>
+          <w:ilvl w:val="0"/>
+          <w:numId w:val="7"/>
+        </w:numPr>
+        <w:jc w:val="both"/>
+        <w:rPr>
+          <w:b/>
+          <w:color w:val="4F81BD"/>
+        </w:rPr>
+      </w:pPr>
+      <w:r>
+        <w:rPr>
+          <w:b/>
+          <w:color w:val="4F81BD"/>
+        </w:rPr>
+        <w:t>Decisión de incluir casos de prueba específicos para mayúsculas, minúsculas y caracteres especiales.</w:t>
+      </w:r>
+    </w:p>
+    <w:p>
+      <w:pPr>
+        <w:pStyle w:val="ListParagraph"/>
+        <w:numPr>
+          <w:ilvl w:val="0"/>
+          <w:numId w:val="7"/>
+        </w:numPr>
+        <w:jc w:val="both"/>
+        <w:rPr>
+          <w:b/>
+          <w:color w:val="4F81BD"/>
+        </w:rPr>
+      </w:pPr>
+      <w:r>
+        <w:rPr>
+          <w:b/>
+          <w:color w:val="4F81BD"/>
+        </w:rPr>
+        <w:t>Justificación de la importancia de estas pruebas para asegurar la precisión del programa.</w:t>
+      </w:r>
+    </w:p>
+    <w:p>
+      <w:pPr>
+        <w:jc w:val="both"/>
+        <w:rPr>
+          <w:b/>
+          <w:color w:val="4F81BD"/>
+        </w:rPr>
+      </w:pPr>
+      <w:r>
+        <w:rPr>
+          <w:b/>
+          <w:color w:val="4F81BD"/>
+        </w:rPr>
+        <w:t>Historial de Cambios</w:t>
+      </w:r>
+    </w:p>
+    <w:p>
+      <w:pPr>
+        <w:pStyle w:val="ListParagraph"/>
+        <w:numPr>
+          <w:ilvl w:val="0"/>
+          <w:numId w:val="7"/>
+        </w:numPr>
+        <w:jc w:val="both"/>
+        <w:rPr>
+          <w:b/>
+          <w:color w:val="4F81BD"/>
+        </w:rPr>
+      </w:pPr>
+      <w:r>
+        <w:rPr>
+          <w:b/>
+          <w:color w:val="4F81BD"/>
+        </w:rPr>
+        <w:t>[01/06/2024] Historia creada por Nicole Lozada León - Definición inicial de la historia de usuario.</w:t>
+      </w:r>
+    </w:p>
+    <w:p>
+      <w:pPr>
+        <w:pStyle w:val="ListParagraph"/>
+        <w:numPr>
+          <w:ilvl w:val="0"/>
+          <w:numId w:val="7"/>
+        </w:numPr>
+        <w:jc w:val="both"/>
+        <w:rPr>
+          <w:b/>
+          <w:color w:val="4F81BD"/>
+        </w:rPr>
+      </w:pPr>
+      <w:r>
+        <w:rPr>
+          <w:b/>
+          <w:color w:val="4F81BD"/>
+        </w:rPr>
+        <w:t>[02/06/2024] Revisión realizada por José Alfredo Zambrana Cruz - Ajustes en los criterios de aceptación.</w:t>
       </w:r>
     </w:p>
     <w:p>
@@ -4211,7 +4608,7 @@
       <w:pPr>
         <w:pStyle w:val="Heading1"/>
       </w:pPr>
-      <w:bookmarkStart w:id="8" w:name="_Toc168265180"/>
+      <w:bookmarkStart w:id="8" w:name="_Toc168300384"/>
       <w:r>
         <w:t>Requerimientos No Funcionales</w:t>
       </w:r>
@@ -4381,8 +4778,9 @@
       <w:pPr>
         <w:pStyle w:val="Heading1"/>
       </w:pPr>
-      <w:bookmarkStart w:id="9" w:name="_Toc168265181"/>
-      <w:r>
+      <w:bookmarkStart w:id="9" w:name="_Toc168300385"/>
+      <w:r>
+        <w:lastRenderedPageBreak/>
         <w:t>Situación Actual</w:t>
       </w:r>
       <w:bookmarkEnd w:id="9"/>
@@ -4407,7 +4805,7 @@
       <w:pPr>
         <w:pStyle w:val="Heading1"/>
       </w:pPr>
-      <w:bookmarkStart w:id="10" w:name="_Toc168265182"/>
+      <w:bookmarkStart w:id="10" w:name="_Toc168300386"/>
       <w:r>
         <w:t>Dependencia con Otros Sistemas</w:t>
       </w:r>
@@ -4441,9 +4839,8 @@
       <w:pPr>
         <w:pStyle w:val="Heading1"/>
       </w:pPr>
-      <w:bookmarkStart w:id="11" w:name="_Toc168265183"/>
-      <w:r>
-        <w:lastRenderedPageBreak/>
+      <w:bookmarkStart w:id="11" w:name="_Toc168300387"/>
+      <w:r>
         <w:t>Alcance</w:t>
       </w:r>
       <w:bookmarkEnd w:id="11"/>
@@ -5117,6 +5514,118 @@
     </w:lvl>
   </w:abstractNum>
   <w:abstractNum w:abstractNumId="1" w15:restartNumberingAfterBreak="0">
+    <w:nsid w:val="140A0117"/>
+    <w:multiLevelType w:val="hybridMultilevel"/>
+    <w:tmpl w:val="F42CC5C0"/>
+    <w:lvl w:ilvl="0" w:tplc="A3905790">
+      <w:numFmt w:val="bullet"/>
+      <w:lvlText w:val="-"/>
+      <w:lvlJc w:val="left"/>
+      <w:pPr>
+        <w:ind w:left="530" w:hanging="360"/>
+      </w:pPr>
+      <w:rPr>
+        <w:rFonts w:ascii="Franklin Gothic Book" w:eastAsiaTheme="minorEastAsia" w:hAnsi="Franklin Gothic Book" w:cstheme="minorBidi" w:hint="default"/>
+      </w:rPr>
+    </w:lvl>
+    <w:lvl w:ilvl="1" w:tplc="04090003" w:tentative="1">
+      <w:start w:val="1"/>
+      <w:numFmt w:val="bullet"/>
+      <w:lvlText w:val="o"/>
+      <w:lvlJc w:val="left"/>
+      <w:pPr>
+        <w:ind w:left="1440" w:hanging="360"/>
+      </w:pPr>
+      <w:rPr>
+        <w:rFonts w:ascii="Courier New" w:hAnsi="Courier New" w:cs="Courier New" w:hint="default"/>
+      </w:rPr>
+    </w:lvl>
+    <w:lvl w:ilvl="2" w:tplc="04090005" w:tentative="1">
+      <w:start w:val="1"/>
+      <w:numFmt w:val="bullet"/>
+      <w:lvlText w:val=""/>
+      <w:lvlJc w:val="left"/>
+      <w:pPr>
+        <w:ind w:left="2160" w:hanging="360"/>
+      </w:pPr>
+      <w:rPr>
+        <w:rFonts w:ascii="Wingdings" w:hAnsi="Wingdings" w:hint="default"/>
+      </w:rPr>
+    </w:lvl>
+    <w:lvl w:ilvl="3" w:tplc="04090001" w:tentative="1">
+      <w:start w:val="1"/>
+      <w:numFmt w:val="bullet"/>
+      <w:lvlText w:val=""/>
+      <w:lvlJc w:val="left"/>
+      <w:pPr>
+        <w:ind w:left="2880" w:hanging="360"/>
+      </w:pPr>
+      <w:rPr>
+        <w:rFonts w:ascii="Symbol" w:hAnsi="Symbol" w:hint="default"/>
+      </w:rPr>
+    </w:lvl>
+    <w:lvl w:ilvl="4" w:tplc="04090003" w:tentative="1">
+      <w:start w:val="1"/>
+      <w:numFmt w:val="bullet"/>
+      <w:lvlText w:val="o"/>
+      <w:lvlJc w:val="left"/>
+      <w:pPr>
+        <w:ind w:left="3600" w:hanging="360"/>
+      </w:pPr>
+      <w:rPr>
+        <w:rFonts w:ascii="Courier New" w:hAnsi="Courier New" w:cs="Courier New" w:hint="default"/>
+      </w:rPr>
+    </w:lvl>
+    <w:lvl w:ilvl="5" w:tplc="04090005" w:tentative="1">
+      <w:start w:val="1"/>
+      <w:numFmt w:val="bullet"/>
+      <w:lvlText w:val=""/>
+      <w:lvlJc w:val="left"/>
+      <w:pPr>
+        <w:ind w:left="4320" w:hanging="360"/>
+      </w:pPr>
+      <w:rPr>
+        <w:rFonts w:ascii="Wingdings" w:hAnsi="Wingdings" w:hint="default"/>
+      </w:rPr>
+    </w:lvl>
+    <w:lvl w:ilvl="6" w:tplc="04090001" w:tentative="1">
+      <w:start w:val="1"/>
+      <w:numFmt w:val="bullet"/>
+      <w:lvlText w:val=""/>
+      <w:lvlJc w:val="left"/>
+      <w:pPr>
+        <w:ind w:left="5040" w:hanging="360"/>
+      </w:pPr>
+      <w:rPr>
+        <w:rFonts w:ascii="Symbol" w:hAnsi="Symbol" w:hint="default"/>
+      </w:rPr>
+    </w:lvl>
+    <w:lvl w:ilvl="7" w:tplc="04090003" w:tentative="1">
+      <w:start w:val="1"/>
+      <w:numFmt w:val="bullet"/>
+      <w:lvlText w:val="o"/>
+      <w:lvlJc w:val="left"/>
+      <w:pPr>
+        <w:ind w:left="5760" w:hanging="360"/>
+      </w:pPr>
+      <w:rPr>
+        <w:rFonts w:ascii="Courier New" w:hAnsi="Courier New" w:cs="Courier New" w:hint="default"/>
+      </w:rPr>
+    </w:lvl>
+    <w:lvl w:ilvl="8" w:tplc="04090005" w:tentative="1">
+      <w:start w:val="1"/>
+      <w:numFmt w:val="bullet"/>
+      <w:lvlText w:val=""/>
+      <w:lvlJc w:val="left"/>
+      <w:pPr>
+        <w:ind w:left="6480" w:hanging="360"/>
+      </w:pPr>
+      <w:rPr>
+        <w:rFonts w:ascii="Wingdings" w:hAnsi="Wingdings" w:hint="default"/>
+      </w:rPr>
+    </w:lvl>
+  </w:abstractNum>
+  <w:abstractNum w:abstractNumId="2" w15:restartNumberingAfterBreak="0">
     <w:nsid w:val="16E92ED1"/>
     <w:multiLevelType w:val="hybridMultilevel"/>
     <w:tmpl w:val="8AB8322E"/>
@@ -5229,7 +5738,7 @@
       </w:rPr>
     </w:lvl>
   </w:abstractNum>
-  <w:abstractNum w:abstractNumId="2" w15:restartNumberingAfterBreak="0">
+  <w:abstractNum w:abstractNumId="3" w15:restartNumberingAfterBreak="0">
     <w:nsid w:val="1CD25675"/>
     <w:multiLevelType w:val="hybridMultilevel"/>
     <w:tmpl w:val="107CE616"/>
@@ -5342,7 +5851,7 @@
       </w:rPr>
     </w:lvl>
   </w:abstractNum>
-  <w:abstractNum w:abstractNumId="3" w15:restartNumberingAfterBreak="0">
+  <w:abstractNum w:abstractNumId="4" w15:restartNumberingAfterBreak="0">
     <w:nsid w:val="22DD24E4"/>
     <w:multiLevelType w:val="hybridMultilevel"/>
     <w:tmpl w:val="FBF6B4D0"/>
@@ -5455,7 +5964,7 @@
       </w:rPr>
     </w:lvl>
   </w:abstractNum>
-  <w:abstractNum w:abstractNumId="4" w15:restartNumberingAfterBreak="0">
+  <w:abstractNum w:abstractNumId="5" w15:restartNumberingAfterBreak="0">
     <w:nsid w:val="291134E2"/>
     <w:multiLevelType w:val="hybridMultilevel"/>
     <w:tmpl w:val="FEA24C62"/>
@@ -5567,7 +6076,119 @@
       </w:rPr>
     </w:lvl>
   </w:abstractNum>
-  <w:abstractNum w:abstractNumId="5" w15:restartNumberingAfterBreak="0">
+  <w:abstractNum w:abstractNumId="6" w15:restartNumberingAfterBreak="0">
+    <w:nsid w:val="2FD13053"/>
+    <w:multiLevelType w:val="hybridMultilevel"/>
+    <w:tmpl w:val="47E6C62E"/>
+    <w:lvl w:ilvl="0" w:tplc="A3905790">
+      <w:numFmt w:val="bullet"/>
+      <w:lvlText w:val="-"/>
+      <w:lvlJc w:val="left"/>
+      <w:pPr>
+        <w:ind w:left="530" w:hanging="360"/>
+      </w:pPr>
+      <w:rPr>
+        <w:rFonts w:ascii="Franklin Gothic Book" w:eastAsiaTheme="minorEastAsia" w:hAnsi="Franklin Gothic Book" w:cstheme="minorBidi" w:hint="default"/>
+      </w:rPr>
+    </w:lvl>
+    <w:lvl w:ilvl="1" w:tplc="04090003" w:tentative="1">
+      <w:start w:val="1"/>
+      <w:numFmt w:val="bullet"/>
+      <w:lvlText w:val="o"/>
+      <w:lvlJc w:val="left"/>
+      <w:pPr>
+        <w:ind w:left="1440" w:hanging="360"/>
+      </w:pPr>
+      <w:rPr>
+        <w:rFonts w:ascii="Courier New" w:hAnsi="Courier New" w:cs="Courier New" w:hint="default"/>
+      </w:rPr>
+    </w:lvl>
+    <w:lvl w:ilvl="2" w:tplc="04090005" w:tentative="1">
+      <w:start w:val="1"/>
+      <w:numFmt w:val="bullet"/>
+      <w:lvlText w:val=""/>
+      <w:lvlJc w:val="left"/>
+      <w:pPr>
+        <w:ind w:left="2160" w:hanging="360"/>
+      </w:pPr>
+      <w:rPr>
+        <w:rFonts w:ascii="Wingdings" w:hAnsi="Wingdings" w:hint="default"/>
+      </w:rPr>
+    </w:lvl>
+    <w:lvl w:ilvl="3" w:tplc="04090001" w:tentative="1">
+      <w:start w:val="1"/>
+      <w:numFmt w:val="bullet"/>
+      <w:lvlText w:val=""/>
+      <w:lvlJc w:val="left"/>
+      <w:pPr>
+        <w:ind w:left="2880" w:hanging="360"/>
+      </w:pPr>
+      <w:rPr>
+        <w:rFonts w:ascii="Symbol" w:hAnsi="Symbol" w:hint="default"/>
+      </w:rPr>
+    </w:lvl>
+    <w:lvl w:ilvl="4" w:tplc="04090003" w:tentative="1">
+      <w:start w:val="1"/>
+      <w:numFmt w:val="bullet"/>
+      <w:lvlText w:val="o"/>
+      <w:lvlJc w:val="left"/>
+      <w:pPr>
+        <w:ind w:left="3600" w:hanging="360"/>
+      </w:pPr>
+      <w:rPr>
+        <w:rFonts w:ascii="Courier New" w:hAnsi="Courier New" w:cs="Courier New" w:hint="default"/>
+      </w:rPr>
+    </w:lvl>
+    <w:lvl w:ilvl="5" w:tplc="04090005" w:tentative="1">
+      <w:start w:val="1"/>
+      <w:numFmt w:val="bullet"/>
+      <w:lvlText w:val=""/>
+      <w:lvlJc w:val="left"/>
+      <w:pPr>
+        <w:ind w:left="4320" w:hanging="360"/>
+      </w:pPr>
+      <w:rPr>
+        <w:rFonts w:ascii="Wingdings" w:hAnsi="Wingdings" w:hint="default"/>
+      </w:rPr>
+    </w:lvl>
+    <w:lvl w:ilvl="6" w:tplc="04090001" w:tentative="1">
+      <w:start w:val="1"/>
+      <w:numFmt w:val="bullet"/>
+      <w:lvlText w:val=""/>
+      <w:lvlJc w:val="left"/>
+      <w:pPr>
+        <w:ind w:left="5040" w:hanging="360"/>
+      </w:pPr>
+      <w:rPr>
+        <w:rFonts w:ascii="Symbol" w:hAnsi="Symbol" w:hint="default"/>
+      </w:rPr>
+    </w:lvl>
+    <w:lvl w:ilvl="7" w:tplc="04090003" w:tentative="1">
+      <w:start w:val="1"/>
+      <w:numFmt w:val="bullet"/>
+      <w:lvlText w:val="o"/>
+      <w:lvlJc w:val="left"/>
+      <w:pPr>
+        <w:ind w:left="5760" w:hanging="360"/>
+      </w:pPr>
+      <w:rPr>
+        <w:rFonts w:ascii="Courier New" w:hAnsi="Courier New" w:cs="Courier New" w:hint="default"/>
+      </w:rPr>
+    </w:lvl>
+    <w:lvl w:ilvl="8" w:tplc="04090005" w:tentative="1">
+      <w:start w:val="1"/>
+      <w:numFmt w:val="bullet"/>
+      <w:lvlText w:val=""/>
+      <w:lvlJc w:val="left"/>
+      <w:pPr>
+        <w:ind w:left="6480" w:hanging="360"/>
+      </w:pPr>
+      <w:rPr>
+        <w:rFonts w:ascii="Wingdings" w:hAnsi="Wingdings" w:hint="default"/>
+      </w:rPr>
+    </w:lvl>
+  </w:abstractNum>
+  <w:abstractNum w:abstractNumId="7" w15:restartNumberingAfterBreak="0">
     <w:nsid w:val="31763F23"/>
     <w:multiLevelType w:val="hybridMultilevel"/>
     <w:tmpl w:val="06A4149A"/>
@@ -5679,7 +6300,7 @@
       </w:rPr>
     </w:lvl>
   </w:abstractNum>
-  <w:abstractNum w:abstractNumId="6" w15:restartNumberingAfterBreak="0">
+  <w:abstractNum w:abstractNumId="8" w15:restartNumberingAfterBreak="0">
     <w:nsid w:val="32482241"/>
     <w:multiLevelType w:val="hybridMultilevel"/>
     <w:tmpl w:val="9C42168C"/>
@@ -5791,7 +6412,7 @@
       </w:rPr>
     </w:lvl>
   </w:abstractNum>
-  <w:abstractNum w:abstractNumId="7" w15:restartNumberingAfterBreak="0">
+  <w:abstractNum w:abstractNumId="9" w15:restartNumberingAfterBreak="0">
     <w:nsid w:val="37B428DD"/>
     <w:multiLevelType w:val="hybridMultilevel"/>
     <w:tmpl w:val="9B9427DC"/>
@@ -5903,7 +6524,7 @@
       </w:rPr>
     </w:lvl>
   </w:abstractNum>
-  <w:abstractNum w:abstractNumId="8" w15:restartNumberingAfterBreak="0">
+  <w:abstractNum w:abstractNumId="10" w15:restartNumberingAfterBreak="0">
     <w:nsid w:val="37F3193C"/>
     <w:multiLevelType w:val="multilevel"/>
     <w:tmpl w:val="B548224E"/>
@@ -6021,7 +6642,7 @@
       </w:rPr>
     </w:lvl>
   </w:abstractNum>
-  <w:abstractNum w:abstractNumId="9" w15:restartNumberingAfterBreak="0">
+  <w:abstractNum w:abstractNumId="11" w15:restartNumberingAfterBreak="0">
     <w:nsid w:val="3B9A2FE9"/>
     <w:multiLevelType w:val="hybridMultilevel"/>
     <w:tmpl w:val="8C02A49E"/>
@@ -6133,7 +6754,7 @@
       </w:rPr>
     </w:lvl>
   </w:abstractNum>
-  <w:abstractNum w:abstractNumId="10" w15:restartNumberingAfterBreak="0">
+  <w:abstractNum w:abstractNumId="12" w15:restartNumberingAfterBreak="0">
     <w:nsid w:val="3D1D52A1"/>
     <w:multiLevelType w:val="hybridMultilevel"/>
     <w:tmpl w:val="4B00D744"/>
@@ -6245,7 +6866,7 @@
       </w:rPr>
     </w:lvl>
   </w:abstractNum>
-  <w:abstractNum w:abstractNumId="11" w15:restartNumberingAfterBreak="0">
+  <w:abstractNum w:abstractNumId="13" w15:restartNumberingAfterBreak="0">
     <w:nsid w:val="4D41023D"/>
     <w:multiLevelType w:val="hybridMultilevel"/>
     <w:tmpl w:val="40488232"/>
@@ -6357,7 +6978,7 @@
       </w:rPr>
     </w:lvl>
   </w:abstractNum>
-  <w:abstractNum w:abstractNumId="12" w15:restartNumberingAfterBreak="0">
+  <w:abstractNum w:abstractNumId="14" w15:restartNumberingAfterBreak="0">
     <w:nsid w:val="51545792"/>
     <w:multiLevelType w:val="hybridMultilevel"/>
     <w:tmpl w:val="78E8D170"/>
@@ -6470,7 +7091,7 @@
       </w:rPr>
     </w:lvl>
   </w:abstractNum>
-  <w:abstractNum w:abstractNumId="13" w15:restartNumberingAfterBreak="0">
+  <w:abstractNum w:abstractNumId="15" w15:restartNumberingAfterBreak="0">
     <w:nsid w:val="55363BF3"/>
     <w:multiLevelType w:val="hybridMultilevel"/>
     <w:tmpl w:val="16761270"/>
@@ -6582,7 +7203,7 @@
       </w:rPr>
     </w:lvl>
   </w:abstractNum>
-  <w:abstractNum w:abstractNumId="14" w15:restartNumberingAfterBreak="0">
+  <w:abstractNum w:abstractNumId="16" w15:restartNumberingAfterBreak="0">
     <w:nsid w:val="56E256FD"/>
     <w:multiLevelType w:val="hybridMultilevel"/>
     <w:tmpl w:val="F6325D16"/>
@@ -6694,7 +7315,119 @@
       </w:rPr>
     </w:lvl>
   </w:abstractNum>
-  <w:abstractNum w:abstractNumId="15" w15:restartNumberingAfterBreak="0">
+  <w:abstractNum w:abstractNumId="17" w15:restartNumberingAfterBreak="0">
+    <w:nsid w:val="586A2498"/>
+    <w:multiLevelType w:val="hybridMultilevel"/>
+    <w:tmpl w:val="0A50E712"/>
+    <w:lvl w:ilvl="0" w:tplc="A3905790">
+      <w:numFmt w:val="bullet"/>
+      <w:lvlText w:val="-"/>
+      <w:lvlJc w:val="left"/>
+      <w:pPr>
+        <w:ind w:left="530" w:hanging="360"/>
+      </w:pPr>
+      <w:rPr>
+        <w:rFonts w:ascii="Franklin Gothic Book" w:eastAsiaTheme="minorEastAsia" w:hAnsi="Franklin Gothic Book" w:cstheme="minorBidi" w:hint="default"/>
+      </w:rPr>
+    </w:lvl>
+    <w:lvl w:ilvl="1" w:tplc="04090003" w:tentative="1">
+      <w:start w:val="1"/>
+      <w:numFmt w:val="bullet"/>
+      <w:lvlText w:val="o"/>
+      <w:lvlJc w:val="left"/>
+      <w:pPr>
+        <w:ind w:left="1440" w:hanging="360"/>
+      </w:pPr>
+      <w:rPr>
+        <w:rFonts w:ascii="Courier New" w:hAnsi="Courier New" w:cs="Courier New" w:hint="default"/>
+      </w:rPr>
+    </w:lvl>
+    <w:lvl w:ilvl="2" w:tplc="04090005" w:tentative="1">
+      <w:start w:val="1"/>
+      <w:numFmt w:val="bullet"/>
+      <w:lvlText w:val=""/>
+      <w:lvlJc w:val="left"/>
+      <w:pPr>
+        <w:ind w:left="2160" w:hanging="360"/>
+      </w:pPr>
+      <w:rPr>
+        <w:rFonts w:ascii="Wingdings" w:hAnsi="Wingdings" w:hint="default"/>
+      </w:rPr>
+    </w:lvl>
+    <w:lvl w:ilvl="3" w:tplc="04090001" w:tentative="1">
+      <w:start w:val="1"/>
+      <w:numFmt w:val="bullet"/>
+      <w:lvlText w:val=""/>
+      <w:lvlJc w:val="left"/>
+      <w:pPr>
+        <w:ind w:left="2880" w:hanging="360"/>
+      </w:pPr>
+      <w:rPr>
+        <w:rFonts w:ascii="Symbol" w:hAnsi="Symbol" w:hint="default"/>
+      </w:rPr>
+    </w:lvl>
+    <w:lvl w:ilvl="4" w:tplc="04090003" w:tentative="1">
+      <w:start w:val="1"/>
+      <w:numFmt w:val="bullet"/>
+      <w:lvlText w:val="o"/>
+      <w:lvlJc w:val="left"/>
+      <w:pPr>
+        <w:ind w:left="3600" w:hanging="360"/>
+      </w:pPr>
+      <w:rPr>
+        <w:rFonts w:ascii="Courier New" w:hAnsi="Courier New" w:cs="Courier New" w:hint="default"/>
+      </w:rPr>
+    </w:lvl>
+    <w:lvl w:ilvl="5" w:tplc="04090005" w:tentative="1">
+      <w:start w:val="1"/>
+      <w:numFmt w:val="bullet"/>
+      <w:lvlText w:val=""/>
+      <w:lvlJc w:val="left"/>
+      <w:pPr>
+        <w:ind w:left="4320" w:hanging="360"/>
+      </w:pPr>
+      <w:rPr>
+        <w:rFonts w:ascii="Wingdings" w:hAnsi="Wingdings" w:hint="default"/>
+      </w:rPr>
+    </w:lvl>
+    <w:lvl w:ilvl="6" w:tplc="04090001" w:tentative="1">
+      <w:start w:val="1"/>
+      <w:numFmt w:val="bullet"/>
+      <w:lvlText w:val=""/>
+      <w:lvlJc w:val="left"/>
+      <w:pPr>
+        <w:ind w:left="5040" w:hanging="360"/>
+      </w:pPr>
+      <w:rPr>
+        <w:rFonts w:ascii="Symbol" w:hAnsi="Symbol" w:hint="default"/>
+      </w:rPr>
+    </w:lvl>
+    <w:lvl w:ilvl="7" w:tplc="04090003" w:tentative="1">
+      <w:start w:val="1"/>
+      <w:numFmt w:val="bullet"/>
+      <w:lvlText w:val="o"/>
+      <w:lvlJc w:val="left"/>
+      <w:pPr>
+        <w:ind w:left="5760" w:hanging="360"/>
+      </w:pPr>
+      <w:rPr>
+        <w:rFonts w:ascii="Courier New" w:hAnsi="Courier New" w:cs="Courier New" w:hint="default"/>
+      </w:rPr>
+    </w:lvl>
+    <w:lvl w:ilvl="8" w:tplc="04090005" w:tentative="1">
+      <w:start w:val="1"/>
+      <w:numFmt w:val="bullet"/>
+      <w:lvlText w:val=""/>
+      <w:lvlJc w:val="left"/>
+      <w:pPr>
+        <w:ind w:left="6480" w:hanging="360"/>
+      </w:pPr>
+      <w:rPr>
+        <w:rFonts w:ascii="Wingdings" w:hAnsi="Wingdings" w:hint="default"/>
+      </w:rPr>
+    </w:lvl>
+  </w:abstractNum>
+  <w:abstractNum w:abstractNumId="18" w15:restartNumberingAfterBreak="0">
     <w:nsid w:val="648631AA"/>
     <w:multiLevelType w:val="hybridMultilevel"/>
     <w:tmpl w:val="150CC438"/>
@@ -6806,7 +7539,7 @@
       </w:rPr>
     </w:lvl>
   </w:abstractNum>
-  <w:abstractNum w:abstractNumId="16" w15:restartNumberingAfterBreak="0">
+  <w:abstractNum w:abstractNumId="19" w15:restartNumberingAfterBreak="0">
     <w:nsid w:val="68FF3FD2"/>
     <w:multiLevelType w:val="hybridMultilevel"/>
     <w:tmpl w:val="3C7812EC"/>
@@ -6919,7 +7652,7 @@
       </w:rPr>
     </w:lvl>
   </w:abstractNum>
-  <w:abstractNum w:abstractNumId="17" w15:restartNumberingAfterBreak="0">
+  <w:abstractNum w:abstractNumId="20" w15:restartNumberingAfterBreak="0">
     <w:nsid w:val="6EBB5D7F"/>
     <w:multiLevelType w:val="hybridMultilevel"/>
     <w:tmpl w:val="1A1892C0"/>
@@ -7031,7 +7764,7 @@
       </w:rPr>
     </w:lvl>
   </w:abstractNum>
-  <w:abstractNum w:abstractNumId="18" w15:restartNumberingAfterBreak="0">
+  <w:abstractNum w:abstractNumId="21" w15:restartNumberingAfterBreak="0">
     <w:nsid w:val="6F346E33"/>
     <w:multiLevelType w:val="hybridMultilevel"/>
     <w:tmpl w:val="DE2488A6"/>
@@ -7143,7 +7876,120 @@
       </w:rPr>
     </w:lvl>
   </w:abstractNum>
-  <w:abstractNum w:abstractNumId="19" w15:restartNumberingAfterBreak="0">
+  <w:abstractNum w:abstractNumId="22" w15:restartNumberingAfterBreak="0">
+    <w:nsid w:val="78813D6C"/>
+    <w:multiLevelType w:val="hybridMultilevel"/>
+    <w:tmpl w:val="2B829D54"/>
+    <w:lvl w:ilvl="0" w:tplc="04090001">
+      <w:start w:val="1"/>
+      <w:numFmt w:val="bullet"/>
+      <w:lvlText w:val=""/>
+      <w:lvlJc w:val="left"/>
+      <w:pPr>
+        <w:ind w:left="720" w:hanging="360"/>
+      </w:pPr>
+      <w:rPr>
+        <w:rFonts w:ascii="Symbol" w:hAnsi="Symbol" w:hint="default"/>
+      </w:rPr>
+    </w:lvl>
+    <w:lvl w:ilvl="1" w:tplc="04090003" w:tentative="1">
+      <w:start w:val="1"/>
+      <w:numFmt w:val="bullet"/>
+      <w:lvlText w:val="o"/>
+      <w:lvlJc w:val="left"/>
+      <w:pPr>
+        <w:ind w:left="1440" w:hanging="360"/>
+      </w:pPr>
+      <w:rPr>
+        <w:rFonts w:ascii="Courier New" w:hAnsi="Courier New" w:cs="Courier New" w:hint="default"/>
+      </w:rPr>
+    </w:lvl>
+    <w:lvl w:ilvl="2" w:tplc="04090005" w:tentative="1">
+      <w:start w:val="1"/>
+      <w:numFmt w:val="bullet"/>
+      <w:lvlText w:val=""/>
+      <w:lvlJc w:val="left"/>
+      <w:pPr>
+        <w:ind w:left="2160" w:hanging="360"/>
+      </w:pPr>
+      <w:rPr>
+        <w:rFonts w:ascii="Wingdings" w:hAnsi="Wingdings" w:hint="default"/>
+      </w:rPr>
+    </w:lvl>
+    <w:lvl w:ilvl="3" w:tplc="04090001" w:tentative="1">
+      <w:start w:val="1"/>
+      <w:numFmt w:val="bullet"/>
+      <w:lvlText w:val=""/>
+      <w:lvlJc w:val="left"/>
+      <w:pPr>
+        <w:ind w:left="2880" w:hanging="360"/>
+      </w:pPr>
+      <w:rPr>
+        <w:rFonts w:ascii="Symbol" w:hAnsi="Symbol" w:hint="default"/>
+      </w:rPr>
+    </w:lvl>
+    <w:lvl w:ilvl="4" w:tplc="04090003" w:tentative="1">
+      <w:start w:val="1"/>
+      <w:numFmt w:val="bullet"/>
+      <w:lvlText w:val="o"/>
+      <w:lvlJc w:val="left"/>
+      <w:pPr>
+        <w:ind w:left="3600" w:hanging="360"/>
+      </w:pPr>
+      <w:rPr>
+        <w:rFonts w:ascii="Courier New" w:hAnsi="Courier New" w:cs="Courier New" w:hint="default"/>
+      </w:rPr>
+    </w:lvl>
+    <w:lvl w:ilvl="5" w:tplc="04090005" w:tentative="1">
+      <w:start w:val="1"/>
+      <w:numFmt w:val="bullet"/>
+      <w:lvlText w:val=""/>
+      <w:lvlJc w:val="left"/>
+      <w:pPr>
+        <w:ind w:left="4320" w:hanging="360"/>
+      </w:pPr>
+      <w:rPr>
+        <w:rFonts w:ascii="Wingdings" w:hAnsi="Wingdings" w:hint="default"/>
+      </w:rPr>
+    </w:lvl>
+    <w:lvl w:ilvl="6" w:tplc="04090001" w:tentative="1">
+      <w:start w:val="1"/>
+      <w:numFmt w:val="bullet"/>
+      <w:lvlText w:val=""/>
+      <w:lvlJc w:val="left"/>
+      <w:pPr>
+        <w:ind w:left="5040" w:hanging="360"/>
+      </w:pPr>
+      <w:rPr>
+        <w:rFonts w:ascii="Symbol" w:hAnsi="Symbol" w:hint="default"/>
+      </w:rPr>
+    </w:lvl>
+    <w:lvl w:ilvl="7" w:tplc="04090003" w:tentative="1">
+      <w:start w:val="1"/>
+      <w:numFmt w:val="bullet"/>
+      <w:lvlText w:val="o"/>
+      <w:lvlJc w:val="left"/>
+      <w:pPr>
+        <w:ind w:left="5760" w:hanging="360"/>
+      </w:pPr>
+      <w:rPr>
+        <w:rFonts w:ascii="Courier New" w:hAnsi="Courier New" w:cs="Courier New" w:hint="default"/>
+      </w:rPr>
+    </w:lvl>
+    <w:lvl w:ilvl="8" w:tplc="04090005" w:tentative="1">
+      <w:start w:val="1"/>
+      <w:numFmt w:val="bullet"/>
+      <w:lvlText w:val=""/>
+      <w:lvlJc w:val="left"/>
+      <w:pPr>
+        <w:ind w:left="6480" w:hanging="360"/>
+      </w:pPr>
+      <w:rPr>
+        <w:rFonts w:ascii="Wingdings" w:hAnsi="Wingdings" w:hint="default"/>
+      </w:rPr>
+    </w:lvl>
+  </w:abstractNum>
+  <w:abstractNum w:abstractNumId="23" w15:restartNumberingAfterBreak="0">
     <w:nsid w:val="79911088"/>
     <w:multiLevelType w:val="hybridMultilevel"/>
     <w:tmpl w:val="B89254AA"/>
@@ -7256,7 +8102,7 @@
       </w:rPr>
     </w:lvl>
   </w:abstractNum>
-  <w:abstractNum w:abstractNumId="20" w15:restartNumberingAfterBreak="0">
+  <w:abstractNum w:abstractNumId="24" w15:restartNumberingAfterBreak="0">
     <w:nsid w:val="7BB51F74"/>
     <w:multiLevelType w:val="hybridMultilevel"/>
     <w:tmpl w:val="C4E07852"/>
@@ -7369,67 +8215,79 @@
     </w:lvl>
   </w:abstractNum>
   <w:num w:numId="1" w16cid:durableId="409272748">
-    <w:abstractNumId w:val="12"/>
+    <w:abstractNumId w:val="14"/>
   </w:num>
   <w:num w:numId="2" w16cid:durableId="1921210535">
-    <w:abstractNumId w:val="16"/>
+    <w:abstractNumId w:val="19"/>
   </w:num>
   <w:num w:numId="3" w16cid:durableId="1057053425">
-    <w:abstractNumId w:val="8"/>
+    <w:abstractNumId w:val="10"/>
   </w:num>
   <w:num w:numId="4" w16cid:durableId="1482044681">
-    <w:abstractNumId w:val="19"/>
+    <w:abstractNumId w:val="23"/>
   </w:num>
   <w:num w:numId="5" w16cid:durableId="489756877">
-    <w:abstractNumId w:val="1"/>
+    <w:abstractNumId w:val="2"/>
   </w:num>
   <w:num w:numId="6" w16cid:durableId="1334842122">
     <w:abstractNumId w:val="0"/>
   </w:num>
   <w:num w:numId="7" w16cid:durableId="1516463205">
+    <w:abstractNumId w:val="7"/>
+  </w:num>
+  <w:num w:numId="8" w16cid:durableId="1296452120">
+    <w:abstractNumId w:val="13"/>
+  </w:num>
+  <w:num w:numId="9" w16cid:durableId="1441414740">
+    <w:abstractNumId w:val="15"/>
+  </w:num>
+  <w:num w:numId="10" w16cid:durableId="1551381872">
+    <w:abstractNumId w:val="11"/>
+  </w:num>
+  <w:num w:numId="11" w16cid:durableId="400828762">
     <w:abstractNumId w:val="5"/>
   </w:num>
-  <w:num w:numId="8" w16cid:durableId="1296452120">
-    <w:abstractNumId w:val="11"/>
+  <w:num w:numId="12" w16cid:durableId="776364357">
+    <w:abstractNumId w:val="20"/>
   </w:num>
-  <w:num w:numId="9" w16cid:durableId="1441414740">
-    <w:abstractNumId w:val="13"/>
+  <w:num w:numId="13" w16cid:durableId="1288700194">
+    <w:abstractNumId w:val="3"/>
   </w:num>
-  <w:num w:numId="10" w16cid:durableId="1551381872">
+  <w:num w:numId="14" w16cid:durableId="1631398243">
+    <w:abstractNumId w:val="21"/>
+  </w:num>
+  <w:num w:numId="15" w16cid:durableId="1675112004">
+    <w:abstractNumId w:val="8"/>
+  </w:num>
+  <w:num w:numId="16" w16cid:durableId="680350906">
+    <w:abstractNumId w:val="12"/>
+  </w:num>
+  <w:num w:numId="17" w16cid:durableId="765538100">
+    <w:abstractNumId w:val="4"/>
+  </w:num>
+  <w:num w:numId="18" w16cid:durableId="364403068">
     <w:abstractNumId w:val="9"/>
   </w:num>
-  <w:num w:numId="11" w16cid:durableId="400828762">
-    <w:abstractNumId w:val="4"/>
-  </w:num>
-  <w:num w:numId="12" w16cid:durableId="776364357">
-    <w:abstractNumId w:val="17"/>
-  </w:num>
-  <w:num w:numId="13" w16cid:durableId="1288700194">
-    <w:abstractNumId w:val="2"/>
-  </w:num>
-  <w:num w:numId="14" w16cid:durableId="1631398243">
+  <w:num w:numId="19" w16cid:durableId="1812282827">
     <w:abstractNumId w:val="18"/>
   </w:num>
-  <w:num w:numId="15" w16cid:durableId="1675112004">
+  <w:num w:numId="20" w16cid:durableId="622732226">
+    <w:abstractNumId w:val="24"/>
+  </w:num>
+  <w:num w:numId="21" w16cid:durableId="586185488">
+    <w:abstractNumId w:val="16"/>
+  </w:num>
+  <w:num w:numId="22" w16cid:durableId="842011952">
+    <w:abstractNumId w:val="22"/>
+  </w:num>
+  <w:num w:numId="23" w16cid:durableId="1161774051">
     <w:abstractNumId w:val="6"/>
   </w:num>
-  <w:num w:numId="16" w16cid:durableId="680350906">
-    <w:abstractNumId w:val="10"/>
+  <w:num w:numId="24" w16cid:durableId="1309938449">
+    <w:abstractNumId w:val="1"/>
   </w:num>
-  <w:num w:numId="17" w16cid:durableId="765538100">
-    <w:abstractNumId w:val="3"/>
-  </w:num>
-  <w:num w:numId="18" w16cid:durableId="364403068">
-    <w:abstractNumId w:val="7"/>
-  </w:num>
-  <w:num w:numId="19" w16cid:durableId="1812282827">
-    <w:abstractNumId w:val="15"/>
-  </w:num>
-  <w:num w:numId="20" w16cid:durableId="622732226">
-    <w:abstractNumId w:val="20"/>
-  </w:num>
-  <w:num w:numId="21" w16cid:durableId="586185488">
-    <w:abstractNumId w:val="14"/>
+  <w:num w:numId="25" w16cid:durableId="990211998">
+    <w:abstractNumId w:val="17"/>
   </w:num>
 </w:numbering>
 </file>

</xml_diff>